<commit_message>
Adds miss hit logic to report
</commit_message>
<xml_diff>
--- a/report.docx
+++ b/report.docx
@@ -383,8 +383,6 @@
       <w:pPr>
         <w:bidi/>
         <w:rPr>
-          <w:rFonts w:hint="cs"/>
-          <w:rtl/>
           <w:lang w:bidi="fa-IR"/>
         </w:rPr>
       </w:pPr>
@@ -412,8 +410,6 @@
         </w:rPr>
         <w:t xml:space="preserve"> در خانه آدرس که 000000 است قرار گرفته همچنین به خاطر این جایگزینی موفق داده در خروجی نیز قرار گرفته است :</w:t>
       </w:r>
-      <w:bookmarkStart w:id="0" w:name="_GoBack"/>
-      <w:bookmarkEnd w:id="0"/>
     </w:p>
     <w:p>
       <w:pPr>
@@ -507,82 +503,1009 @@
       <w:pPr>
         <w:bidi/>
         <w:rPr>
-          <w:rtl/>
-          <w:lang w:bidi="fa-IR"/>
-        </w:rPr>
-      </w:pPr>
-    </w:p>
-    <w:p>
-      <w:pPr>
-        <w:bidi/>
-        <w:rPr>
-          <w:rtl/>
-          <w:lang w:bidi="fa-IR"/>
-        </w:rPr>
-      </w:pPr>
-    </w:p>
-    <w:p>
-      <w:pPr>
-        <w:bidi/>
-        <w:rPr>
-          <w:rtl/>
-          <w:lang w:bidi="fa-IR"/>
-        </w:rPr>
-      </w:pPr>
-    </w:p>
-    <w:p>
-      <w:pPr>
-        <w:bidi/>
-        <w:rPr>
-          <w:rtl/>
-          <w:lang w:bidi="fa-IR"/>
-        </w:rPr>
-      </w:pPr>
-    </w:p>
-    <w:p>
-      <w:pPr>
-        <w:bidi/>
-        <w:rPr>
-          <w:rtl/>
-          <w:lang w:bidi="fa-IR"/>
-        </w:rPr>
-      </w:pPr>
-    </w:p>
-    <w:p>
-      <w:pPr>
-        <w:bidi/>
-        <w:rPr>
-          <w:rtl/>
-          <w:lang w:bidi="fa-IR"/>
-        </w:rPr>
-      </w:pPr>
-    </w:p>
-    <w:p>
-      <w:pPr>
-        <w:bidi/>
-        <w:rPr>
-          <w:rtl/>
-          <w:lang w:bidi="fa-IR"/>
-        </w:rPr>
-      </w:pPr>
-    </w:p>
-    <w:p>
-      <w:pPr>
-        <w:bidi/>
-        <w:rPr>
-          <w:rtl/>
-          <w:lang w:bidi="fa-IR"/>
-        </w:rPr>
-      </w:pPr>
-    </w:p>
-    <w:p>
-      <w:pPr>
-        <w:bidi/>
-        <w:rPr>
-          <w:rtl/>
-          <w:lang w:bidi="fa-IR"/>
-        </w:rPr>
-      </w:pPr>
+          <w:rFonts w:hint="cs"/>
+          <w:rtl/>
+          <w:lang w:bidi="fa-IR"/>
+        </w:rPr>
+      </w:pPr>
+      <w:r>
+        <w:rPr>
+          <w:lang w:bidi="fa-IR"/>
+        </w:rPr>
+        <w:t xml:space="preserve">Tag valid </w:t>
+      </w:r>
+      <w:proofErr w:type="gramStart"/>
+      <w:r>
+        <w:rPr>
+          <w:lang w:bidi="fa-IR"/>
+        </w:rPr>
+        <w:t>array</w:t>
+      </w:r>
+      <w:r>
+        <w:rPr>
+          <w:rFonts w:hint="cs"/>
+          <w:rtl/>
+          <w:lang w:bidi="fa-IR"/>
+        </w:rPr>
+        <w:t xml:space="preserve"> :</w:t>
+      </w:r>
+      <w:proofErr w:type="gramEnd"/>
+    </w:p>
+    <w:p>
+      <w:pPr>
+        <w:bidi/>
+        <w:rPr>
+          <w:lang w:bidi="fa-IR"/>
+        </w:rPr>
+      </w:pPr>
+      <w:r>
+        <w:rPr>
+          <w:rFonts w:hint="cs"/>
+          <w:rtl/>
+          <w:lang w:bidi="fa-IR"/>
+        </w:rPr>
+        <w:t xml:space="preserve">نحوه ساخت این ماژول مانند آرایه داده ای می باشد و </w:t>
+      </w:r>
+      <w:r>
+        <w:rPr>
+          <w:rFonts w:hint="cs"/>
+          <w:rtl/>
+          <w:lang w:bidi="fa-IR"/>
+        </w:rPr>
+        <w:t xml:space="preserve">حساس به لبه بالارونده کلاک است توجه کنید که در ابتدا به صورت پیش فرض تمامی داده های </w:t>
+      </w:r>
+      <w:r>
+        <w:rPr>
+          <w:lang w:bidi="fa-IR"/>
+        </w:rPr>
+        <w:t>tag</w:t>
+      </w:r>
+      <w:r>
+        <w:rPr>
+          <w:rFonts w:hint="cs"/>
+          <w:rtl/>
+          <w:lang w:bidi="fa-IR"/>
+        </w:rPr>
+        <w:t xml:space="preserve"> ها برابر 1111</w:t>
+      </w:r>
+      <w:r>
+        <w:rPr>
+          <w:lang w:bidi="fa-IR"/>
+        </w:rPr>
+        <w:t xml:space="preserve"> </w:t>
+      </w:r>
+      <w:r>
+        <w:rPr>
+          <w:rFonts w:hint="cs"/>
+          <w:rtl/>
+          <w:lang w:bidi="fa-IR"/>
+        </w:rPr>
+        <w:t xml:space="preserve">تمامی داده های </w:t>
+      </w:r>
+      <w:r>
+        <w:rPr>
+          <w:lang w:bidi="fa-IR"/>
+        </w:rPr>
+        <w:t xml:space="preserve">valid </w:t>
+      </w:r>
+      <w:r>
+        <w:rPr>
+          <w:rFonts w:hint="cs"/>
+          <w:rtl/>
+          <w:lang w:bidi="fa-IR"/>
+        </w:rPr>
+        <w:t xml:space="preserve"> برابر صفر قرار داده شده است </w:t>
+      </w:r>
+    </w:p>
+    <w:p>
+      <w:pPr>
+        <w:bidi/>
+        <w:rPr>
+          <w:lang w:bidi="fa-IR"/>
+        </w:rPr>
+      </w:pPr>
+      <w:r>
+        <w:rPr>
+          <w:rFonts w:hint="cs"/>
+          <w:rtl/>
+          <w:lang w:bidi="fa-IR"/>
+        </w:rPr>
+        <w:t xml:space="preserve">در زیر شکل موج به ازای </w:t>
+      </w:r>
+      <w:r>
+        <w:rPr>
+          <w:lang w:bidi="fa-IR"/>
+        </w:rPr>
+        <w:t>wren = 0 , reset = 0</w:t>
+      </w:r>
+      <w:r>
+        <w:rPr>
+          <w:rFonts w:hint="cs"/>
+          <w:rtl/>
+          <w:lang w:bidi="fa-IR"/>
+        </w:rPr>
+        <w:t xml:space="preserve"> را مشاهده می کنید :</w:t>
+      </w:r>
+    </w:p>
+    <w:p>
+      <w:pPr>
+        <w:bidi/>
+        <w:rPr>
+          <w:rFonts w:hint="cs"/>
+          <w:rtl/>
+          <w:lang w:bidi="fa-IR"/>
+        </w:rPr>
+      </w:pPr>
+      <w:r>
+        <w:rPr>
+          <w:rFonts w:hint="cs"/>
+          <w:rtl/>
+          <w:lang w:bidi="fa-IR"/>
+        </w:rPr>
+        <w:t xml:space="preserve"> در این حالت بدلیل اینکه سیگنال </w:t>
+      </w:r>
+      <w:r>
+        <w:rPr>
+          <w:lang w:bidi="fa-IR"/>
+        </w:rPr>
+        <w:t xml:space="preserve">invalidate </w:t>
+      </w:r>
+      <w:r>
+        <w:rPr>
+          <w:rFonts w:hint="cs"/>
+          <w:rtl/>
+          <w:lang w:bidi="fa-IR"/>
+        </w:rPr>
+        <w:t xml:space="preserve"> برابر صفر است </w:t>
+      </w:r>
+      <w:r>
+        <w:rPr>
+          <w:lang w:bidi="fa-IR"/>
+        </w:rPr>
+        <w:t>valid</w:t>
+      </w:r>
+      <w:r>
+        <w:rPr>
+          <w:rFonts w:hint="cs"/>
+          <w:rtl/>
+          <w:lang w:bidi="fa-IR"/>
+        </w:rPr>
+        <w:t xml:space="preserve"> خانه مورد نظر تغییری نکرده و برابر همان مقدار قبلی ست به همین دلیل در خروجی سیگنال 01111 را مشاهده میکنیم </w:t>
+      </w:r>
+    </w:p>
+    <w:p>
+      <w:pPr>
+        <w:bidi/>
+        <w:rPr>
+          <w:rtl/>
+          <w:lang w:bidi="fa-IR"/>
+        </w:rPr>
+      </w:pPr>
+      <w:r>
+        <w:rPr>
+          <w:noProof/>
+          <w:rtl/>
+        </w:rPr>
+        <w:lastRenderedPageBreak/>
+        <w:drawing>
+          <wp:anchor distT="0" distB="0" distL="114300" distR="114300" simplePos="0" relativeHeight="251660288" behindDoc="1" locked="0" layoutInCell="1" allowOverlap="1" wp14:anchorId="05367342" wp14:editId="14F06460">
+            <wp:simplePos x="0" y="0"/>
+            <wp:positionH relativeFrom="margin">
+              <wp:align>center</wp:align>
+            </wp:positionH>
+            <wp:positionV relativeFrom="paragraph">
+              <wp:posOffset>0</wp:posOffset>
+            </wp:positionV>
+            <wp:extent cx="9611995" cy="2781300"/>
+            <wp:effectExtent l="0" t="0" r="8255" b="0"/>
+            <wp:wrapTight wrapText="bothSides">
+              <wp:wrapPolygon edited="0">
+                <wp:start x="0" y="0"/>
+                <wp:lineTo x="0" y="21452"/>
+                <wp:lineTo x="21576" y="21452"/>
+                <wp:lineTo x="21576" y="0"/>
+                <wp:lineTo x="0" y="0"/>
+              </wp:wrapPolygon>
+            </wp:wrapTight>
+            <wp:docPr id="3" name="Picture 3"/>
+            <wp:cNvGraphicFramePr>
+              <a:graphicFrameLocks xmlns:a="http://schemas.openxmlformats.org/drawingml/2006/main" noChangeAspect="1"/>
+            </wp:cNvGraphicFramePr>
+            <a:graphic xmlns:a="http://schemas.openxmlformats.org/drawingml/2006/main">
+              <a:graphicData uri="http://schemas.openxmlformats.org/drawingml/2006/picture">
+                <pic:pic xmlns:pic="http://schemas.openxmlformats.org/drawingml/2006/picture">
+                  <pic:nvPicPr>
+                    <pic:cNvPr id="3" name="tag_valid_wren_equal_zero.PNG"/>
+                    <pic:cNvPicPr/>
+                  </pic:nvPicPr>
+                  <pic:blipFill>
+                    <a:blip r:embed="rId6">
+                      <a:extLst>
+                        <a:ext uri="{28A0092B-C50C-407E-A947-70E740481C1C}">
+                          <a14:useLocalDpi xmlns:a14="http://schemas.microsoft.com/office/drawing/2010/main" val="0"/>
+                        </a:ext>
+                      </a:extLst>
+                    </a:blip>
+                    <a:stretch>
+                      <a:fillRect/>
+                    </a:stretch>
+                  </pic:blipFill>
+                  <pic:spPr>
+                    <a:xfrm>
+                      <a:off x="0" y="0"/>
+                      <a:ext cx="9611995" cy="2781300"/>
+                    </a:xfrm>
+                    <a:prstGeom prst="rect">
+                      <a:avLst/>
+                    </a:prstGeom>
+                  </pic:spPr>
+                </pic:pic>
+              </a:graphicData>
+            </a:graphic>
+            <wp14:sizeRelH relativeFrom="page">
+              <wp14:pctWidth>0</wp14:pctWidth>
+            </wp14:sizeRelH>
+            <wp14:sizeRelV relativeFrom="page">
+              <wp14:pctHeight>0</wp14:pctHeight>
+            </wp14:sizeRelV>
+          </wp:anchor>
+        </w:drawing>
+      </w:r>
+    </w:p>
+    <w:p>
+      <w:pPr>
+        <w:bidi/>
+        <w:rPr>
+          <w:rtl/>
+          <w:lang w:bidi="fa-IR"/>
+        </w:rPr>
+      </w:pPr>
+    </w:p>
+    <w:p>
+      <w:pPr>
+        <w:bidi/>
+        <w:rPr>
+          <w:rtl/>
+          <w:lang w:bidi="fa-IR"/>
+        </w:rPr>
+      </w:pPr>
+    </w:p>
+    <w:p>
+      <w:pPr>
+        <w:bidi/>
+        <w:rPr>
+          <w:lang w:bidi="fa-IR"/>
+        </w:rPr>
+      </w:pPr>
+      <w:r>
+        <w:rPr>
+          <w:rFonts w:hint="cs"/>
+          <w:rtl/>
+          <w:lang w:bidi="fa-IR"/>
+        </w:rPr>
+        <w:t xml:space="preserve">در این حالت شکل موج را به ازای </w:t>
+      </w:r>
+      <w:r>
+        <w:rPr>
+          <w:lang w:bidi="fa-IR"/>
+        </w:rPr>
+        <w:t xml:space="preserve">wren = 1 , reset = 0 </w:t>
+      </w:r>
+      <w:r>
+        <w:rPr>
+          <w:rFonts w:hint="cs"/>
+          <w:rtl/>
+          <w:lang w:bidi="fa-IR"/>
+        </w:rPr>
+        <w:t xml:space="preserve"> مشاهده می کنید</w:t>
+      </w:r>
+    </w:p>
+    <w:p>
+      <w:pPr>
+        <w:bidi/>
+        <w:rPr>
+          <w:rFonts w:hint="cs"/>
+          <w:rtl/>
+          <w:lang w:bidi="fa-IR"/>
+        </w:rPr>
+      </w:pPr>
+      <w:r>
+        <w:rPr>
+          <w:rFonts w:hint="cs"/>
+          <w:rtl/>
+          <w:lang w:bidi="fa-IR"/>
+        </w:rPr>
+        <w:t xml:space="preserve">دقت کنید که به این علت </w:t>
+      </w:r>
+      <w:r>
+        <w:rPr>
+          <w:lang w:bidi="fa-IR"/>
+        </w:rPr>
+        <w:t>valid</w:t>
+      </w:r>
+      <w:r>
+        <w:rPr>
+          <w:rFonts w:hint="cs"/>
+          <w:rtl/>
+          <w:lang w:bidi="fa-IR"/>
+        </w:rPr>
+        <w:t xml:space="preserve"> مربوط به آدرس داده شده صفر شده است که </w:t>
+      </w:r>
+      <w:r>
+        <w:rPr>
+          <w:lang w:bidi="fa-IR"/>
+        </w:rPr>
+        <w:t>invalidate</w:t>
+      </w:r>
+      <w:r>
+        <w:rPr>
+          <w:rFonts w:hint="cs"/>
+          <w:rtl/>
+          <w:lang w:bidi="fa-IR"/>
+        </w:rPr>
+        <w:t xml:space="preserve"> برابر 1 در نظر گرفته شده و الا باید </w:t>
+      </w:r>
+      <w:r>
+        <w:rPr>
+          <w:lang w:bidi="fa-IR"/>
+        </w:rPr>
+        <w:t>valid</w:t>
+      </w:r>
+      <w:r>
+        <w:rPr>
+          <w:rFonts w:hint="cs"/>
+          <w:rtl/>
+          <w:lang w:bidi="fa-IR"/>
+        </w:rPr>
+        <w:t xml:space="preserve"> مربوط به آدرس داده شده برابر یک قرار میگرفت</w:t>
+      </w:r>
+    </w:p>
+    <w:p>
+      <w:pPr>
+        <w:bidi/>
+        <w:rPr>
+          <w:rFonts w:hint="cs"/>
+          <w:rtl/>
+          <w:lang w:bidi="fa-IR"/>
+        </w:rPr>
+      </w:pPr>
+    </w:p>
+    <w:p>
+      <w:pPr>
+        <w:bidi/>
+        <w:rPr>
+          <w:rFonts w:hint="cs"/>
+          <w:rtl/>
+          <w:lang w:bidi="fa-IR"/>
+        </w:rPr>
+      </w:pPr>
+    </w:p>
+    <w:p>
+      <w:pPr>
+        <w:bidi/>
+        <w:rPr>
+          <w:rtl/>
+          <w:lang w:bidi="fa-IR"/>
+        </w:rPr>
+      </w:pPr>
+    </w:p>
+    <w:p>
+      <w:pPr>
+        <w:bidi/>
+        <w:rPr>
+          <w:rtl/>
+          <w:lang w:bidi="fa-IR"/>
+        </w:rPr>
+      </w:pPr>
+    </w:p>
+    <w:p>
+      <w:pPr>
+        <w:bidi/>
+        <w:rPr>
+          <w:rtl/>
+          <w:lang w:bidi="fa-IR"/>
+        </w:rPr>
+      </w:pPr>
+      <w:r>
+        <w:rPr>
+          <w:rFonts w:hint="cs"/>
+          <w:noProof/>
+          <w:rtl/>
+        </w:rPr>
+        <w:lastRenderedPageBreak/>
+        <w:drawing>
+          <wp:anchor distT="0" distB="0" distL="114300" distR="114300" simplePos="0" relativeHeight="251661312" behindDoc="1" locked="0" layoutInCell="1" allowOverlap="1" wp14:anchorId="4BC7A6C3" wp14:editId="4555670C">
+            <wp:simplePos x="0" y="0"/>
+            <wp:positionH relativeFrom="margin">
+              <wp:align>center</wp:align>
+            </wp:positionH>
+            <wp:positionV relativeFrom="paragraph">
+              <wp:posOffset>0</wp:posOffset>
+            </wp:positionV>
+            <wp:extent cx="9610017" cy="3648075"/>
+            <wp:effectExtent l="0" t="0" r="0" b="0"/>
+            <wp:wrapTight wrapText="bothSides">
+              <wp:wrapPolygon edited="0">
+                <wp:start x="0" y="0"/>
+                <wp:lineTo x="0" y="21431"/>
+                <wp:lineTo x="21539" y="21431"/>
+                <wp:lineTo x="21539" y="0"/>
+                <wp:lineTo x="0" y="0"/>
+              </wp:wrapPolygon>
+            </wp:wrapTight>
+            <wp:docPr id="4" name="Picture 4"/>
+            <wp:cNvGraphicFramePr>
+              <a:graphicFrameLocks xmlns:a="http://schemas.openxmlformats.org/drawingml/2006/main" noChangeAspect="1"/>
+            </wp:cNvGraphicFramePr>
+            <a:graphic xmlns:a="http://schemas.openxmlformats.org/drawingml/2006/main">
+              <a:graphicData uri="http://schemas.openxmlformats.org/drawingml/2006/picture">
+                <pic:pic xmlns:pic="http://schemas.openxmlformats.org/drawingml/2006/picture">
+                  <pic:nvPicPr>
+                    <pic:cNvPr id="4" name="tag_valid_wren_equal_one.PNG"/>
+                    <pic:cNvPicPr/>
+                  </pic:nvPicPr>
+                  <pic:blipFill>
+                    <a:blip r:embed="rId7">
+                      <a:extLst>
+                        <a:ext uri="{28A0092B-C50C-407E-A947-70E740481C1C}">
+                          <a14:useLocalDpi xmlns:a14="http://schemas.microsoft.com/office/drawing/2010/main" val="0"/>
+                        </a:ext>
+                      </a:extLst>
+                    </a:blip>
+                    <a:stretch>
+                      <a:fillRect/>
+                    </a:stretch>
+                  </pic:blipFill>
+                  <pic:spPr>
+                    <a:xfrm>
+                      <a:off x="0" y="0"/>
+                      <a:ext cx="9610017" cy="3648075"/>
+                    </a:xfrm>
+                    <a:prstGeom prst="rect">
+                      <a:avLst/>
+                    </a:prstGeom>
+                  </pic:spPr>
+                </pic:pic>
+              </a:graphicData>
+            </a:graphic>
+            <wp14:sizeRelH relativeFrom="page">
+              <wp14:pctWidth>0</wp14:pctWidth>
+            </wp14:sizeRelH>
+            <wp14:sizeRelV relativeFrom="page">
+              <wp14:pctHeight>0</wp14:pctHeight>
+            </wp14:sizeRelV>
+          </wp:anchor>
+        </w:drawing>
+      </w:r>
+    </w:p>
+    <w:p>
+      <w:pPr>
+        <w:bidi/>
+        <w:rPr>
+          <w:rFonts w:hint="cs"/>
+          <w:rtl/>
+          <w:lang w:bidi="fa-IR"/>
+        </w:rPr>
+      </w:pPr>
+      <w:r>
+        <w:rPr>
+          <w:rFonts w:hint="cs"/>
+          <w:rtl/>
+          <w:lang w:bidi="fa-IR"/>
+        </w:rPr>
+        <w:t xml:space="preserve">در این حالت </w:t>
+      </w:r>
+      <w:r>
+        <w:rPr>
+          <w:lang w:bidi="fa-IR"/>
+        </w:rPr>
+        <w:t>reset</w:t>
+      </w:r>
+      <w:r>
+        <w:rPr>
+          <w:rFonts w:hint="cs"/>
+          <w:rtl/>
+          <w:lang w:bidi="fa-IR"/>
+        </w:rPr>
+        <w:t xml:space="preserve"> برابر یک قرار داده شده :</w:t>
+      </w:r>
+    </w:p>
+    <w:p>
+      <w:pPr>
+        <w:bidi/>
+        <w:rPr>
+          <w:rFonts w:hint="cs"/>
+          <w:rtl/>
+          <w:lang w:bidi="fa-IR"/>
+        </w:rPr>
+      </w:pPr>
+      <w:r>
+        <w:rPr>
+          <w:rFonts w:hint="cs"/>
+          <w:rtl/>
+          <w:lang w:bidi="fa-IR"/>
+        </w:rPr>
+        <w:t xml:space="preserve">دقت کنید که </w:t>
+      </w:r>
+      <w:r>
+        <w:rPr>
+          <w:lang w:bidi="fa-IR"/>
+        </w:rPr>
+        <w:t xml:space="preserve">wren </w:t>
+      </w:r>
+      <w:r>
+        <w:rPr>
+          <w:rFonts w:hint="cs"/>
+          <w:rtl/>
+          <w:lang w:bidi="fa-IR"/>
+        </w:rPr>
+        <w:t xml:space="preserve"> برابر یک است و </w:t>
+      </w:r>
+      <w:r>
+        <w:rPr>
+          <w:lang w:bidi="fa-IR"/>
+        </w:rPr>
+        <w:t>invalidate</w:t>
+      </w:r>
+      <w:r>
+        <w:rPr>
+          <w:rFonts w:hint="cs"/>
+          <w:rtl/>
+          <w:lang w:bidi="fa-IR"/>
+        </w:rPr>
+        <w:t xml:space="preserve"> برابر صفر است به همین خاطر در ابتدا خروجی برابر داده نوشته شده در آرایه قرار میگیرد و سپس بعد از اینکه ریست برابر یک قرار داده می شود تمامی آرایه برابر سفر قرار میگیرد</w:t>
+      </w:r>
+    </w:p>
+    <w:p>
+      <w:pPr>
+        <w:bidi/>
+        <w:rPr>
+          <w:rFonts w:hint="cs"/>
+          <w:rtl/>
+          <w:lang w:bidi="fa-IR"/>
+        </w:rPr>
+      </w:pPr>
+    </w:p>
+    <w:p>
+      <w:pPr>
+        <w:bidi/>
+        <w:rPr>
+          <w:rFonts w:hint="cs"/>
+          <w:rtl/>
+          <w:lang w:bidi="fa-IR"/>
+        </w:rPr>
+      </w:pPr>
+    </w:p>
+    <w:p>
+      <w:pPr>
+        <w:bidi/>
+        <w:rPr>
+          <w:rtl/>
+          <w:lang w:bidi="fa-IR"/>
+        </w:rPr>
+      </w:pPr>
+    </w:p>
+    <w:p>
+      <w:pPr>
+        <w:bidi/>
+        <w:rPr>
+          <w:rtl/>
+          <w:lang w:bidi="fa-IR"/>
+        </w:rPr>
+      </w:pPr>
+      <w:r>
+        <w:rPr>
+          <w:rFonts w:hint="cs"/>
+          <w:noProof/>
+          <w:rtl/>
+        </w:rPr>
+        <w:lastRenderedPageBreak/>
+        <w:drawing>
+          <wp:anchor distT="0" distB="0" distL="114300" distR="114300" simplePos="0" relativeHeight="251662336" behindDoc="1" locked="0" layoutInCell="1" allowOverlap="1" wp14:anchorId="1C7E10C5" wp14:editId="2B560AB1">
+            <wp:simplePos x="0" y="0"/>
+            <wp:positionH relativeFrom="margin">
+              <wp:align>center</wp:align>
+            </wp:positionH>
+            <wp:positionV relativeFrom="paragraph">
+              <wp:posOffset>0</wp:posOffset>
+            </wp:positionV>
+            <wp:extent cx="9686925" cy="4177030"/>
+            <wp:effectExtent l="0" t="0" r="9525" b="0"/>
+            <wp:wrapTight wrapText="bothSides">
+              <wp:wrapPolygon edited="0">
+                <wp:start x="0" y="0"/>
+                <wp:lineTo x="0" y="21475"/>
+                <wp:lineTo x="21579" y="21475"/>
+                <wp:lineTo x="21579" y="0"/>
+                <wp:lineTo x="0" y="0"/>
+              </wp:wrapPolygon>
+            </wp:wrapTight>
+            <wp:docPr id="5" name="Picture 5"/>
+            <wp:cNvGraphicFramePr>
+              <a:graphicFrameLocks xmlns:a="http://schemas.openxmlformats.org/drawingml/2006/main" noChangeAspect="1"/>
+            </wp:cNvGraphicFramePr>
+            <a:graphic xmlns:a="http://schemas.openxmlformats.org/drawingml/2006/main">
+              <a:graphicData uri="http://schemas.openxmlformats.org/drawingml/2006/picture">
+                <pic:pic xmlns:pic="http://schemas.openxmlformats.org/drawingml/2006/picture">
+                  <pic:nvPicPr>
+                    <pic:cNvPr id="5" name="tag_valid_reset_equal_one.PNG"/>
+                    <pic:cNvPicPr/>
+                  </pic:nvPicPr>
+                  <pic:blipFill>
+                    <a:blip r:embed="rId8">
+                      <a:extLst>
+                        <a:ext uri="{28A0092B-C50C-407E-A947-70E740481C1C}">
+                          <a14:useLocalDpi xmlns:a14="http://schemas.microsoft.com/office/drawing/2010/main" val="0"/>
+                        </a:ext>
+                      </a:extLst>
+                    </a:blip>
+                    <a:stretch>
+                      <a:fillRect/>
+                    </a:stretch>
+                  </pic:blipFill>
+                  <pic:spPr>
+                    <a:xfrm>
+                      <a:off x="0" y="0"/>
+                      <a:ext cx="9686925" cy="4177030"/>
+                    </a:xfrm>
+                    <a:prstGeom prst="rect">
+                      <a:avLst/>
+                    </a:prstGeom>
+                  </pic:spPr>
+                </pic:pic>
+              </a:graphicData>
+            </a:graphic>
+            <wp14:sizeRelH relativeFrom="page">
+              <wp14:pctWidth>0</wp14:pctWidth>
+            </wp14:sizeRelH>
+            <wp14:sizeRelV relativeFrom="page">
+              <wp14:pctHeight>0</wp14:pctHeight>
+            </wp14:sizeRelV>
+          </wp:anchor>
+        </w:drawing>
+      </w:r>
+    </w:p>
+    <w:p>
+      <w:pPr>
+        <w:bidi/>
+        <w:rPr>
+          <w:lang w:bidi="fa-IR"/>
+        </w:rPr>
+      </w:pPr>
+      <w:r>
+        <w:rPr>
+          <w:rFonts w:hint="cs"/>
+          <w:rtl/>
+          <w:lang w:bidi="fa-IR"/>
+        </w:rPr>
+        <w:t xml:space="preserve">منطق مطابقت ( </w:t>
+      </w:r>
+      <w:r>
+        <w:rPr>
+          <w:lang w:bidi="fa-IR"/>
+        </w:rPr>
+        <w:t>miss-hit logic</w:t>
+      </w:r>
+      <w:r>
+        <w:rPr>
+          <w:rFonts w:hint="cs"/>
+          <w:rtl/>
+          <w:lang w:bidi="fa-IR"/>
+        </w:rPr>
+        <w:t xml:space="preserve"> )</w:t>
+      </w:r>
+      <w:r>
+        <w:rPr>
+          <w:lang w:bidi="fa-IR"/>
+        </w:rPr>
+        <w:t xml:space="preserve"> </w:t>
+      </w:r>
+      <w:r>
+        <w:rPr>
+          <w:rFonts w:hint="cs"/>
+          <w:rtl/>
+          <w:lang w:bidi="fa-IR"/>
+        </w:rPr>
+        <w:t xml:space="preserve"> :</w:t>
+      </w:r>
+    </w:p>
+    <w:p>
+      <w:pPr>
+        <w:bidi/>
+        <w:rPr>
+          <w:rFonts w:hint="cs"/>
+          <w:rtl/>
+          <w:lang w:bidi="fa-IR"/>
+        </w:rPr>
+      </w:pPr>
+      <w:r>
+        <w:rPr>
+          <w:rFonts w:hint="cs"/>
+          <w:rtl/>
+          <w:lang w:bidi="fa-IR"/>
+        </w:rPr>
+        <w:t xml:space="preserve">این مدار چون حساس به کلاک نیست باید در سطح گیت پیاده شود که از گیت </w:t>
+      </w:r>
+      <w:proofErr w:type="spellStart"/>
+      <w:r>
+        <w:rPr>
+          <w:lang w:bidi="fa-IR"/>
+        </w:rPr>
+        <w:t>xnor</w:t>
+      </w:r>
+      <w:proofErr w:type="spellEnd"/>
+      <w:r>
+        <w:rPr>
+          <w:lang w:bidi="fa-IR"/>
+        </w:rPr>
+        <w:t xml:space="preserve"> </w:t>
+      </w:r>
+      <w:r>
+        <w:rPr>
+          <w:rFonts w:hint="cs"/>
+          <w:rtl/>
+          <w:lang w:bidi="fa-IR"/>
+        </w:rPr>
+        <w:t xml:space="preserve"> برای مقایسه استفاده شده است و در نهایت با </w:t>
+      </w:r>
+      <w:r>
+        <w:rPr>
+          <w:lang w:bidi="fa-IR"/>
+        </w:rPr>
+        <w:t>valid</w:t>
+      </w:r>
+      <w:r>
+        <w:rPr>
+          <w:rFonts w:hint="cs"/>
+          <w:rtl/>
+          <w:lang w:bidi="fa-IR"/>
+        </w:rPr>
+        <w:t xml:space="preserve"> مقایسه می شود تا نتیجه را مشخص کند</w:t>
+      </w:r>
+    </w:p>
+    <w:p>
+      <w:pPr>
+        <w:bidi/>
+        <w:rPr>
+          <w:rFonts w:hint="cs"/>
+          <w:rtl/>
+          <w:lang w:bidi="fa-IR"/>
+        </w:rPr>
+      </w:pPr>
+      <w:r>
+        <w:rPr>
+          <w:rFonts w:hint="cs"/>
+          <w:rtl/>
+          <w:lang w:bidi="fa-IR"/>
+        </w:rPr>
+        <w:t xml:space="preserve">در این حالت شکل موج را در حالتی که </w:t>
+      </w:r>
+      <w:r>
+        <w:rPr>
+          <w:lang w:bidi="fa-IR"/>
+        </w:rPr>
+        <w:t>hit</w:t>
+      </w:r>
+      <w:r>
+        <w:rPr>
+          <w:rFonts w:hint="cs"/>
+          <w:rtl/>
+          <w:lang w:bidi="fa-IR"/>
+        </w:rPr>
+        <w:t xml:space="preserve"> رخ داده است مشاهده می کنید:</w:t>
+      </w:r>
+    </w:p>
+    <w:p>
+      <w:pPr>
+        <w:bidi/>
+        <w:rPr>
+          <w:rtl/>
+          <w:lang w:bidi="fa-IR"/>
+        </w:rPr>
+      </w:pPr>
+    </w:p>
+    <w:p>
+      <w:pPr>
+        <w:bidi/>
+        <w:rPr>
+          <w:lang w:bidi="fa-IR"/>
+        </w:rPr>
+      </w:pPr>
+      <w:r>
+        <w:rPr>
+          <w:rFonts w:hint="cs"/>
+          <w:noProof/>
+          <w:rtl/>
+        </w:rPr>
+        <w:lastRenderedPageBreak/>
+        <w:drawing>
+          <wp:anchor distT="0" distB="0" distL="114300" distR="114300" simplePos="0" relativeHeight="251663360" behindDoc="1" locked="0" layoutInCell="1" allowOverlap="1" wp14:anchorId="0EFD2AC3" wp14:editId="215E4685">
+            <wp:simplePos x="0" y="0"/>
+            <wp:positionH relativeFrom="margin">
+              <wp:align>center</wp:align>
+            </wp:positionH>
+            <wp:positionV relativeFrom="paragraph">
+              <wp:posOffset>0</wp:posOffset>
+            </wp:positionV>
+            <wp:extent cx="9439275" cy="4041140"/>
+            <wp:effectExtent l="0" t="0" r="9525" b="0"/>
+            <wp:wrapTight wrapText="bothSides">
+              <wp:wrapPolygon edited="0">
+                <wp:start x="0" y="0"/>
+                <wp:lineTo x="0" y="21485"/>
+                <wp:lineTo x="21578" y="21485"/>
+                <wp:lineTo x="21578" y="0"/>
+                <wp:lineTo x="0" y="0"/>
+              </wp:wrapPolygon>
+            </wp:wrapTight>
+            <wp:docPr id="6" name="Picture 6"/>
+            <wp:cNvGraphicFramePr>
+              <a:graphicFrameLocks xmlns:a="http://schemas.openxmlformats.org/drawingml/2006/main" noChangeAspect="1"/>
+            </wp:cNvGraphicFramePr>
+            <a:graphic xmlns:a="http://schemas.openxmlformats.org/drawingml/2006/main">
+              <a:graphicData uri="http://schemas.openxmlformats.org/drawingml/2006/picture">
+                <pic:pic xmlns:pic="http://schemas.openxmlformats.org/drawingml/2006/picture">
+                  <pic:nvPicPr>
+                    <pic:cNvPr id="6" name="miss_hit_logic_hit_equal_one.PNG"/>
+                    <pic:cNvPicPr/>
+                  </pic:nvPicPr>
+                  <pic:blipFill>
+                    <a:blip r:embed="rId9">
+                      <a:extLst>
+                        <a:ext uri="{28A0092B-C50C-407E-A947-70E740481C1C}">
+                          <a14:useLocalDpi xmlns:a14="http://schemas.microsoft.com/office/drawing/2010/main" val="0"/>
+                        </a:ext>
+                      </a:extLst>
+                    </a:blip>
+                    <a:stretch>
+                      <a:fillRect/>
+                    </a:stretch>
+                  </pic:blipFill>
+                  <pic:spPr>
+                    <a:xfrm>
+                      <a:off x="0" y="0"/>
+                      <a:ext cx="9439275" cy="4041140"/>
+                    </a:xfrm>
+                    <a:prstGeom prst="rect">
+                      <a:avLst/>
+                    </a:prstGeom>
+                  </pic:spPr>
+                </pic:pic>
+              </a:graphicData>
+            </a:graphic>
+            <wp14:sizeRelH relativeFrom="page">
+              <wp14:pctWidth>0</wp14:pctWidth>
+            </wp14:sizeRelH>
+            <wp14:sizeRelV relativeFrom="page">
+              <wp14:pctHeight>0</wp14:pctHeight>
+            </wp14:sizeRelV>
+          </wp:anchor>
+        </w:drawing>
+      </w:r>
+    </w:p>
+    <w:p>
+      <w:pPr>
+        <w:bidi/>
+        <w:rPr>
+          <w:rFonts w:hint="cs"/>
+          <w:rtl/>
+          <w:lang w:bidi="fa-IR"/>
+        </w:rPr>
+      </w:pPr>
+      <w:r>
+        <w:rPr>
+          <w:rFonts w:hint="cs"/>
+          <w:rtl/>
+          <w:lang w:bidi="fa-IR"/>
+        </w:rPr>
+        <w:t xml:space="preserve">در این حالت </w:t>
+      </w:r>
+      <w:r>
+        <w:rPr>
+          <w:lang w:bidi="fa-IR"/>
+        </w:rPr>
+        <w:t>miss</w:t>
+      </w:r>
+      <w:r>
+        <w:rPr>
+          <w:rFonts w:hint="cs"/>
+          <w:rtl/>
+          <w:lang w:bidi="fa-IR"/>
+        </w:rPr>
+        <w:t xml:space="preserve"> رخ داده است :</w:t>
+      </w:r>
+    </w:p>
+    <w:p>
+      <w:pPr>
+        <w:bidi/>
+        <w:rPr>
+          <w:rtl/>
+          <w:lang w:bidi="fa-IR"/>
+        </w:rPr>
+      </w:pPr>
+    </w:p>
+    <w:p>
+      <w:pPr>
+        <w:bidi/>
+        <w:rPr>
+          <w:rFonts w:hint="cs"/>
+          <w:rtl/>
+          <w:lang w:bidi="fa-IR"/>
+        </w:rPr>
+      </w:pPr>
+      <w:bookmarkStart w:id="0" w:name="_GoBack"/>
+      <w:r>
+        <w:rPr>
+          <w:rFonts w:hint="cs"/>
+          <w:noProof/>
+          <w:rtl/>
+        </w:rPr>
+        <w:lastRenderedPageBreak/>
+        <w:drawing>
+          <wp:anchor distT="0" distB="0" distL="114300" distR="114300" simplePos="0" relativeHeight="251664384" behindDoc="1" locked="0" layoutInCell="1" allowOverlap="1" wp14:anchorId="333F9CAD" wp14:editId="2A6A7204">
+            <wp:simplePos x="0" y="0"/>
+            <wp:positionH relativeFrom="margin">
+              <wp:align>center</wp:align>
+            </wp:positionH>
+            <wp:positionV relativeFrom="paragraph">
+              <wp:posOffset>0</wp:posOffset>
+            </wp:positionV>
+            <wp:extent cx="9654540" cy="4162425"/>
+            <wp:effectExtent l="0" t="0" r="3810" b="9525"/>
+            <wp:wrapTight wrapText="bothSides">
+              <wp:wrapPolygon edited="0">
+                <wp:start x="0" y="0"/>
+                <wp:lineTo x="0" y="21551"/>
+                <wp:lineTo x="21566" y="21551"/>
+                <wp:lineTo x="21566" y="0"/>
+                <wp:lineTo x="0" y="0"/>
+              </wp:wrapPolygon>
+            </wp:wrapTight>
+            <wp:docPr id="7" name="Picture 7"/>
+            <wp:cNvGraphicFramePr>
+              <a:graphicFrameLocks xmlns:a="http://schemas.openxmlformats.org/drawingml/2006/main" noChangeAspect="1"/>
+            </wp:cNvGraphicFramePr>
+            <a:graphic xmlns:a="http://schemas.openxmlformats.org/drawingml/2006/main">
+              <a:graphicData uri="http://schemas.openxmlformats.org/drawingml/2006/picture">
+                <pic:pic xmlns:pic="http://schemas.openxmlformats.org/drawingml/2006/picture">
+                  <pic:nvPicPr>
+                    <pic:cNvPr id="7" name="miss_hit_logic_hit_equal_zero.PNG"/>
+                    <pic:cNvPicPr/>
+                  </pic:nvPicPr>
+                  <pic:blipFill>
+                    <a:blip r:embed="rId10">
+                      <a:extLst>
+                        <a:ext uri="{28A0092B-C50C-407E-A947-70E740481C1C}">
+                          <a14:useLocalDpi xmlns:a14="http://schemas.microsoft.com/office/drawing/2010/main" val="0"/>
+                        </a:ext>
+                      </a:extLst>
+                    </a:blip>
+                    <a:stretch>
+                      <a:fillRect/>
+                    </a:stretch>
+                  </pic:blipFill>
+                  <pic:spPr>
+                    <a:xfrm>
+                      <a:off x="0" y="0"/>
+                      <a:ext cx="9654540" cy="4162425"/>
+                    </a:xfrm>
+                    <a:prstGeom prst="rect">
+                      <a:avLst/>
+                    </a:prstGeom>
+                  </pic:spPr>
+                </pic:pic>
+              </a:graphicData>
+            </a:graphic>
+            <wp14:sizeRelH relativeFrom="page">
+              <wp14:pctWidth>0</wp14:pctWidth>
+            </wp14:sizeRelH>
+            <wp14:sizeRelV relativeFrom="page">
+              <wp14:pctHeight>0</wp14:pctHeight>
+            </wp14:sizeRelV>
+          </wp:anchor>
+        </w:drawing>
+      </w:r>
+      <w:bookmarkEnd w:id="0"/>
     </w:p>
     <w:sectPr>
       <w:pgSz w:w="16839" w:h="11907" w:orient="landscape" w:code="9"/>

</xml_diff>

<commit_message>
Adds lru array to report
</commit_message>
<xml_diff>
--- a/report.docx
+++ b/report.docx
@@ -6,7 +6,6 @@
       <w:pPr>
         <w:jc w:val="center"/>
         <w:rPr>
-          <w:rFonts w:hint="cs"/>
           <w:rtl/>
           <w:lang w:bidi="fa-IR"/>
         </w:rPr>
@@ -33,7 +32,6 @@
       <w:pPr>
         <w:jc w:val="center"/>
         <w:rPr>
-          <w:rFonts w:hint="cs"/>
           <w:rtl/>
           <w:lang w:bidi="fa-IR"/>
         </w:rPr>
@@ -69,7 +67,6 @@
       <w:pPr>
         <w:jc w:val="center"/>
         <w:rPr>
-          <w:rFonts w:hint="cs"/>
           <w:rtl/>
           <w:lang w:bidi="fa-IR"/>
         </w:rPr>
@@ -119,7 +116,6 @@
       <w:pPr>
         <w:bidi/>
         <w:rPr>
-          <w:rFonts w:hint="cs"/>
           <w:rtl/>
           <w:lang w:bidi="fa-IR"/>
         </w:rPr>
@@ -152,7 +148,6 @@
       <w:pPr>
         <w:bidi/>
         <w:rPr>
-          <w:rFonts w:hint="cs"/>
           <w:rtl/>
           <w:lang w:bidi="fa-IR"/>
         </w:rPr>
@@ -214,7 +209,6 @@
       <w:pPr>
         <w:bidi/>
         <w:rPr>
-          <w:rFonts w:hint="cs"/>
           <w:rtl/>
           <w:lang w:bidi="fa-IR"/>
         </w:rPr>
@@ -246,7 +240,6 @@
       <w:pPr>
         <w:bidi/>
         <w:rPr>
-          <w:rFonts w:hint="cs"/>
           <w:rtl/>
           <w:lang w:bidi="fa-IR"/>
         </w:rPr>
@@ -415,7 +408,6 @@
       <w:pPr>
         <w:bidi/>
         <w:rPr>
-          <w:rFonts w:hint="cs"/>
           <w:rtl/>
           <w:lang w:bidi="fa-IR"/>
         </w:rPr>
@@ -503,7 +495,6 @@
       <w:pPr>
         <w:bidi/>
         <w:rPr>
-          <w:rFonts w:hint="cs"/>
           <w:rtl/>
           <w:lang w:bidi="fa-IR"/>
         </w:rPr>
@@ -631,7 +622,6 @@
       <w:pPr>
         <w:bidi/>
         <w:rPr>
-          <w:rFonts w:hint="cs"/>
           <w:rtl/>
           <w:lang w:bidi="fa-IR"/>
         </w:rPr>
@@ -696,13 +686,13 @@
             <wp:positionV relativeFrom="paragraph">
               <wp:posOffset>0</wp:posOffset>
             </wp:positionV>
-            <wp:extent cx="9611995" cy="2781300"/>
-            <wp:effectExtent l="0" t="0" r="8255" b="0"/>
+            <wp:extent cx="9611995" cy="3343275"/>
+            <wp:effectExtent l="0" t="0" r="8255" b="9525"/>
             <wp:wrapTight wrapText="bothSides">
               <wp:wrapPolygon edited="0">
                 <wp:start x="0" y="0"/>
-                <wp:lineTo x="0" y="21452"/>
-                <wp:lineTo x="21576" y="21452"/>
+                <wp:lineTo x="0" y="21538"/>
+                <wp:lineTo x="21576" y="21538"/>
                 <wp:lineTo x="21576" y="0"/>
                 <wp:lineTo x="0" y="0"/>
               </wp:wrapPolygon>
@@ -733,7 +723,7 @@
                   <pic:spPr>
                     <a:xfrm>
                       <a:off x="0" y="0"/>
-                      <a:ext cx="9611995" cy="2781300"/>
+                      <a:ext cx="9611995" cy="3343275"/>
                     </a:xfrm>
                     <a:prstGeom prst="rect">
                       <a:avLst/>
@@ -804,7 +794,6 @@
       <w:pPr>
         <w:bidi/>
         <w:rPr>
-          <w:rFonts w:hint="cs"/>
           <w:rtl/>
           <w:lang w:bidi="fa-IR"/>
         </w:rPr>
@@ -864,17 +853,15 @@
       <w:pPr>
         <w:bidi/>
         <w:rPr>
-          <w:rFonts w:hint="cs"/>
-          <w:rtl/>
-          <w:lang w:bidi="fa-IR"/>
-        </w:rPr>
-      </w:pPr>
-    </w:p>
-    <w:p>
-      <w:pPr>
-        <w:bidi/>
-        <w:rPr>
-          <w:rFonts w:hint="cs"/>
+          <w:rtl/>
+          <w:lang w:bidi="fa-IR"/>
+        </w:rPr>
+      </w:pPr>
+    </w:p>
+    <w:p>
+      <w:pPr>
+        <w:bidi/>
+        <w:rPr>
           <w:rtl/>
           <w:lang w:bidi="fa-IR"/>
         </w:rPr>
@@ -912,7 +899,6 @@
           <w:noProof/>
           <w:rtl/>
         </w:rPr>
-        <w:lastRenderedPageBreak/>
         <w:drawing>
           <wp:anchor distT="0" distB="0" distL="114300" distR="114300" simplePos="0" relativeHeight="251661312" behindDoc="1" locked="0" layoutInCell="1" allowOverlap="1" wp14:anchorId="4BC7A6C3" wp14:editId="4555670C">
             <wp:simplePos x="0" y="0"/>
@@ -982,7 +968,6 @@
       <w:pPr>
         <w:bidi/>
         <w:rPr>
-          <w:rFonts w:hint="cs"/>
           <w:rtl/>
           <w:lang w:bidi="fa-IR"/>
         </w:rPr>
@@ -1014,7 +999,6 @@
       <w:pPr>
         <w:bidi/>
         <w:rPr>
-          <w:rFonts w:hint="cs"/>
           <w:rtl/>
           <w:lang w:bidi="fa-IR"/>
         </w:rPr>
@@ -1060,17 +1044,15 @@
       <w:pPr>
         <w:bidi/>
         <w:rPr>
-          <w:rFonts w:hint="cs"/>
-          <w:rtl/>
-          <w:lang w:bidi="fa-IR"/>
-        </w:rPr>
-      </w:pPr>
-    </w:p>
-    <w:p>
-      <w:pPr>
-        <w:bidi/>
-        <w:rPr>
-          <w:rFonts w:hint="cs"/>
+          <w:rtl/>
+          <w:lang w:bidi="fa-IR"/>
+        </w:rPr>
+      </w:pPr>
+    </w:p>
+    <w:p>
+      <w:pPr>
+        <w:bidi/>
+        <w:rPr>
           <w:rtl/>
           <w:lang w:bidi="fa-IR"/>
         </w:rPr>
@@ -1213,7 +1195,6 @@
       <w:pPr>
         <w:bidi/>
         <w:rPr>
-          <w:rFonts w:hint="cs"/>
           <w:rtl/>
           <w:lang w:bidi="fa-IR"/>
         </w:rPr>
@@ -1267,7 +1248,6 @@
       <w:pPr>
         <w:bidi/>
         <w:rPr>
-          <w:rFonts w:hint="cs"/>
           <w:rtl/>
           <w:lang w:bidi="fa-IR"/>
         </w:rPr>
@@ -1387,7 +1367,6 @@
       <w:pPr>
         <w:bidi/>
         <w:rPr>
-          <w:rFonts w:hint="cs"/>
           <w:rtl/>
           <w:lang w:bidi="fa-IR"/>
         </w:rPr>
@@ -1428,12 +1407,10 @@
       <w:pPr>
         <w:bidi/>
         <w:rPr>
-          <w:rFonts w:hint="cs"/>
-          <w:rtl/>
-          <w:lang w:bidi="fa-IR"/>
-        </w:rPr>
-      </w:pPr>
-      <w:bookmarkStart w:id="0" w:name="_GoBack"/>
+          <w:rtl/>
+          <w:lang w:bidi="fa-IR"/>
+        </w:rPr>
+      </w:pPr>
       <w:r>
         <w:rPr>
           <w:rFonts w:hint="cs"/>
@@ -1505,7 +1482,394 @@
           </wp:anchor>
         </w:drawing>
       </w:r>
+    </w:p>
+    <w:p>
+      <w:pPr>
+        <w:bidi/>
+        <w:rPr>
+          <w:rFonts w:hint="cs"/>
+          <w:rtl/>
+          <w:lang w:bidi="fa-IR"/>
+        </w:rPr>
+      </w:pPr>
+      <w:r>
+        <w:rPr>
+          <w:rFonts w:hint="cs"/>
+          <w:rtl/>
+          <w:lang w:bidi="fa-IR"/>
+        </w:rPr>
+        <w:t xml:space="preserve">سیاست جایگزینی ( </w:t>
+      </w:r>
+      <w:proofErr w:type="spellStart"/>
+      <w:r>
+        <w:rPr>
+          <w:lang w:bidi="fa-IR"/>
+        </w:rPr>
+        <w:t>lru</w:t>
+      </w:r>
+      <w:proofErr w:type="spellEnd"/>
+      <w:r>
+        <w:rPr>
+          <w:lang w:bidi="fa-IR"/>
+        </w:rPr>
+        <w:t xml:space="preserve"> array</w:t>
+      </w:r>
+      <w:r>
+        <w:rPr>
+          <w:rFonts w:hint="cs"/>
+          <w:rtl/>
+          <w:lang w:bidi="fa-IR"/>
+        </w:rPr>
+        <w:t xml:space="preserve"> ) :</w:t>
+      </w:r>
+    </w:p>
+    <w:p>
+      <w:pPr>
+        <w:bidi/>
+        <w:rPr>
+          <w:rFonts w:hint="cs"/>
+          <w:rtl/>
+          <w:lang w:bidi="fa-IR"/>
+        </w:rPr>
+      </w:pPr>
+      <w:r>
+        <w:rPr>
+          <w:rFonts w:hint="cs"/>
+          <w:rtl/>
+          <w:lang w:bidi="fa-IR"/>
+        </w:rPr>
+        <w:t xml:space="preserve">این </w:t>
+      </w:r>
+      <w:r>
+        <w:rPr>
+          <w:rFonts w:hint="cs"/>
+          <w:rtl/>
+          <w:lang w:bidi="fa-IR"/>
+        </w:rPr>
+        <w:t>ماژول</w:t>
+      </w:r>
+      <w:r>
+        <w:rPr>
+          <w:rFonts w:hint="cs"/>
+          <w:rtl/>
+          <w:lang w:bidi="fa-IR"/>
+        </w:rPr>
+        <w:t xml:space="preserve"> حساس به کلاک است و دارای دو سیگنال کنترلی </w:t>
+      </w:r>
+      <w:r>
+        <w:rPr>
+          <w:lang w:bidi="fa-IR"/>
+        </w:rPr>
+        <w:t>read</w:t>
+      </w:r>
+      <w:r>
+        <w:rPr>
+          <w:rFonts w:hint="cs"/>
+          <w:rtl/>
+          <w:lang w:bidi="fa-IR"/>
+        </w:rPr>
+        <w:t xml:space="preserve"> و </w:t>
+      </w:r>
+      <w:r>
+        <w:rPr>
+          <w:lang w:bidi="fa-IR"/>
+        </w:rPr>
+        <w:t>read_w0</w:t>
+      </w:r>
+      <w:r>
+        <w:rPr>
+          <w:rFonts w:hint="cs"/>
+          <w:rtl/>
+          <w:lang w:bidi="fa-IR"/>
+        </w:rPr>
+        <w:t xml:space="preserve"> است که هر وقت </w:t>
+      </w:r>
+      <w:r>
+        <w:rPr>
+          <w:lang w:bidi="fa-IR"/>
+        </w:rPr>
+        <w:t xml:space="preserve">read </w:t>
+      </w:r>
+      <w:r>
+        <w:rPr>
+          <w:rFonts w:hint="cs"/>
+          <w:rtl/>
+          <w:lang w:bidi="fa-IR"/>
+        </w:rPr>
+        <w:t xml:space="preserve"> برابر یک باشد به این  معناست که </w:t>
+      </w:r>
+      <w:r>
+        <w:rPr>
+          <w:lang w:bidi="fa-IR"/>
+        </w:rPr>
+        <w:t xml:space="preserve">cache </w:t>
+      </w:r>
+      <w:r>
+        <w:rPr>
+          <w:rFonts w:hint="cs"/>
+          <w:rtl/>
+          <w:lang w:bidi="fa-IR"/>
+        </w:rPr>
+        <w:t xml:space="preserve"> در حال خواندن است و شمارنده به ازای آدرس ورودی یکی زیاد می شود که این افزایش برمبنای سیگنال کنترلی دیگری به نام </w:t>
+      </w:r>
+      <w:r>
+        <w:rPr>
+          <w:lang w:bidi="fa-IR"/>
+        </w:rPr>
+        <w:t>read_w0</w:t>
+      </w:r>
+      <w:r>
+        <w:rPr>
+          <w:rFonts w:hint="cs"/>
+          <w:rtl/>
+          <w:lang w:bidi="fa-IR"/>
+        </w:rPr>
+        <w:t xml:space="preserve"> است که اگر یک باشد شمارنده مربوط به </w:t>
+      </w:r>
+      <w:r>
+        <w:rPr>
+          <w:lang w:bidi="fa-IR"/>
+        </w:rPr>
+        <w:t>w0</w:t>
+      </w:r>
+      <w:r>
+        <w:rPr>
+          <w:rFonts w:hint="cs"/>
+          <w:rtl/>
+          <w:lang w:bidi="fa-IR"/>
+        </w:rPr>
+        <w:t xml:space="preserve"> زیاد میشود و برعکس</w:t>
+      </w:r>
+    </w:p>
+    <w:p>
+      <w:pPr>
+        <w:bidi/>
+        <w:rPr>
+          <w:rFonts w:hint="cs"/>
+          <w:rtl/>
+          <w:lang w:bidi="fa-IR"/>
+        </w:rPr>
+      </w:pPr>
+      <w:r>
+        <w:rPr>
+          <w:rFonts w:hint="cs"/>
+          <w:rtl/>
+          <w:lang w:bidi="fa-IR"/>
+        </w:rPr>
+        <w:t xml:space="preserve">در زیر شکل موج مربوط به حالت </w:t>
+      </w:r>
+      <w:r>
+        <w:rPr>
+          <w:lang w:bidi="fa-IR"/>
+        </w:rPr>
+        <w:t>read = 1 , read_w0 = 0</w:t>
+      </w:r>
+      <w:r>
+        <w:rPr>
+          <w:rFonts w:hint="cs"/>
+          <w:rtl/>
+          <w:lang w:bidi="fa-IR"/>
+        </w:rPr>
+        <w:t xml:space="preserve"> را مشاهده میکنید :</w:t>
+      </w:r>
+    </w:p>
+    <w:p>
+      <w:pPr>
+        <w:bidi/>
+        <w:rPr>
+          <w:rtl/>
+          <w:lang w:bidi="fa-IR"/>
+        </w:rPr>
+      </w:pPr>
+    </w:p>
+    <w:p>
+      <w:pPr>
+        <w:bidi/>
+        <w:rPr>
+          <w:lang w:bidi="fa-IR"/>
+        </w:rPr>
+      </w:pPr>
+      <w:r>
+        <w:rPr>
+          <w:rFonts w:hint="cs"/>
+          <w:noProof/>
+          <w:rtl/>
+        </w:rPr>
+        <w:lastRenderedPageBreak/>
+        <w:drawing>
+          <wp:anchor distT="0" distB="0" distL="114300" distR="114300" simplePos="0" relativeHeight="251665408" behindDoc="1" locked="0" layoutInCell="1" allowOverlap="1" wp14:anchorId="3558C42E" wp14:editId="296AE151">
+            <wp:simplePos x="0" y="0"/>
+            <wp:positionH relativeFrom="margin">
+              <wp:align>center</wp:align>
+            </wp:positionH>
+            <wp:positionV relativeFrom="paragraph">
+              <wp:posOffset>0</wp:posOffset>
+            </wp:positionV>
+            <wp:extent cx="9784080" cy="4065905"/>
+            <wp:effectExtent l="0" t="0" r="7620" b="0"/>
+            <wp:wrapTight wrapText="bothSides">
+              <wp:wrapPolygon edited="0">
+                <wp:start x="0" y="0"/>
+                <wp:lineTo x="0" y="21455"/>
+                <wp:lineTo x="21575" y="21455"/>
+                <wp:lineTo x="21575" y="0"/>
+                <wp:lineTo x="0" y="0"/>
+              </wp:wrapPolygon>
+            </wp:wrapTight>
+            <wp:docPr id="8" name="Picture 8"/>
+            <wp:cNvGraphicFramePr>
+              <a:graphicFrameLocks xmlns:a="http://schemas.openxmlformats.org/drawingml/2006/main" noChangeAspect="1"/>
+            </wp:cNvGraphicFramePr>
+            <a:graphic xmlns:a="http://schemas.openxmlformats.org/drawingml/2006/main">
+              <a:graphicData uri="http://schemas.openxmlformats.org/drawingml/2006/picture">
+                <pic:pic xmlns:pic="http://schemas.openxmlformats.org/drawingml/2006/picture">
+                  <pic:nvPicPr>
+                    <pic:cNvPr id="8" name="lru_read_equal_one_read_w0_equal_zero.PNG"/>
+                    <pic:cNvPicPr/>
+                  </pic:nvPicPr>
+                  <pic:blipFill>
+                    <a:blip r:embed="rId11">
+                      <a:extLst>
+                        <a:ext uri="{28A0092B-C50C-407E-A947-70E740481C1C}">
+                          <a14:useLocalDpi xmlns:a14="http://schemas.microsoft.com/office/drawing/2010/main" val="0"/>
+                        </a:ext>
+                      </a:extLst>
+                    </a:blip>
+                    <a:stretch>
+                      <a:fillRect/>
+                    </a:stretch>
+                  </pic:blipFill>
+                  <pic:spPr>
+                    <a:xfrm>
+                      <a:off x="0" y="0"/>
+                      <a:ext cx="9784080" cy="4065905"/>
+                    </a:xfrm>
+                    <a:prstGeom prst="rect">
+                      <a:avLst/>
+                    </a:prstGeom>
+                  </pic:spPr>
+                </pic:pic>
+              </a:graphicData>
+            </a:graphic>
+            <wp14:sizeRelH relativeFrom="page">
+              <wp14:pctWidth>0</wp14:pctWidth>
+            </wp14:sizeRelH>
+            <wp14:sizeRelV relativeFrom="page">
+              <wp14:pctHeight>0</wp14:pctHeight>
+            </wp14:sizeRelV>
+          </wp:anchor>
+        </w:drawing>
+      </w:r>
+    </w:p>
+    <w:p>
+      <w:pPr>
+        <w:bidi/>
+        <w:rPr>
+          <w:rFonts w:hint="cs"/>
+          <w:rtl/>
+          <w:lang w:bidi="fa-IR"/>
+        </w:rPr>
+      </w:pPr>
+      <w:r>
+        <w:rPr>
+          <w:rFonts w:hint="cs"/>
+          <w:rtl/>
+          <w:lang w:bidi="fa-IR"/>
+        </w:rPr>
+        <w:t>در شکل زیر شکل موج در حالت کلی تر را برای این ماژول مشاهده میکنید :</w:t>
+      </w:r>
+    </w:p>
+    <w:p>
+      <w:pPr>
+        <w:bidi/>
+        <w:rPr>
+          <w:rtl/>
+          <w:lang w:bidi="fa-IR"/>
+        </w:rPr>
+      </w:pPr>
+      <w:bookmarkStart w:id="0" w:name="_GoBack"/>
       <w:bookmarkEnd w:id="0"/>
+    </w:p>
+    <w:p>
+      <w:pPr>
+        <w:bidi/>
+        <w:rPr>
+          <w:rFonts w:hint="cs"/>
+          <w:rtl/>
+          <w:lang w:bidi="fa-IR"/>
+        </w:rPr>
+      </w:pPr>
+      <w:r>
+        <w:rPr>
+          <w:rFonts w:hint="cs"/>
+          <w:noProof/>
+          <w:rtl/>
+        </w:rPr>
+        <w:lastRenderedPageBreak/>
+        <w:drawing>
+          <wp:anchor distT="0" distB="0" distL="114300" distR="114300" simplePos="0" relativeHeight="251666432" behindDoc="1" locked="0" layoutInCell="1" allowOverlap="1" wp14:anchorId="426911B8" wp14:editId="53D99017">
+            <wp:simplePos x="0" y="0"/>
+            <wp:positionH relativeFrom="margin">
+              <wp:align>center</wp:align>
+            </wp:positionH>
+            <wp:positionV relativeFrom="paragraph">
+              <wp:posOffset>267</wp:posOffset>
+            </wp:positionV>
+            <wp:extent cx="9606915" cy="4267200"/>
+            <wp:effectExtent l="0" t="0" r="0" b="0"/>
+            <wp:wrapTight wrapText="bothSides">
+              <wp:wrapPolygon edited="0">
+                <wp:start x="0" y="0"/>
+                <wp:lineTo x="0" y="21504"/>
+                <wp:lineTo x="21544" y="21504"/>
+                <wp:lineTo x="21544" y="0"/>
+                <wp:lineTo x="0" y="0"/>
+              </wp:wrapPolygon>
+            </wp:wrapTight>
+            <wp:docPr id="9" name="Picture 9"/>
+            <wp:cNvGraphicFramePr>
+              <a:graphicFrameLocks xmlns:a="http://schemas.openxmlformats.org/drawingml/2006/main" noChangeAspect="1"/>
+            </wp:cNvGraphicFramePr>
+            <a:graphic xmlns:a="http://schemas.openxmlformats.org/drawingml/2006/main">
+              <a:graphicData uri="http://schemas.openxmlformats.org/drawingml/2006/picture">
+                <pic:pic xmlns:pic="http://schemas.openxmlformats.org/drawingml/2006/picture">
+                  <pic:nvPicPr>
+                    <pic:cNvPr id="9" name="lru_general.PNG"/>
+                    <pic:cNvPicPr/>
+                  </pic:nvPicPr>
+                  <pic:blipFill>
+                    <a:blip r:embed="rId12">
+                      <a:extLst>
+                        <a:ext uri="{28A0092B-C50C-407E-A947-70E740481C1C}">
+                          <a14:useLocalDpi xmlns:a14="http://schemas.microsoft.com/office/drawing/2010/main" val="0"/>
+                        </a:ext>
+                      </a:extLst>
+                    </a:blip>
+                    <a:stretch>
+                      <a:fillRect/>
+                    </a:stretch>
+                  </pic:blipFill>
+                  <pic:spPr>
+                    <a:xfrm>
+                      <a:off x="0" y="0"/>
+                      <a:ext cx="9606915" cy="4267200"/>
+                    </a:xfrm>
+                    <a:prstGeom prst="rect">
+                      <a:avLst/>
+                    </a:prstGeom>
+                  </pic:spPr>
+                </pic:pic>
+              </a:graphicData>
+            </a:graphic>
+            <wp14:sizeRelH relativeFrom="page">
+              <wp14:pctWidth>0</wp14:pctWidth>
+            </wp14:sizeRelH>
+            <wp14:sizeRelV relativeFrom="page">
+              <wp14:pctHeight>0</wp14:pctHeight>
+            </wp14:sizeRelV>
+          </wp:anchor>
+        </w:drawing>
+      </w:r>
     </w:p>
     <w:sectPr>
       <w:pgSz w:w="16839" w:h="11907" w:orient="landscape" w:code="9"/>

</xml_diff>

<commit_message>
Adds controller to report
</commit_message>
<xml_diff>
--- a/report.docx
+++ b/report.docx
@@ -1487,7 +1487,6 @@
       <w:pPr>
         <w:bidi/>
         <w:rPr>
-          <w:rFonts w:hint="cs"/>
           <w:rtl/>
           <w:lang w:bidi="fa-IR"/>
         </w:rPr>
@@ -1527,7 +1526,6 @@
       <w:pPr>
         <w:bidi/>
         <w:rPr>
-          <w:rFonts w:hint="cs"/>
           <w:rtl/>
           <w:lang w:bidi="fa-IR"/>
         </w:rPr>
@@ -1645,7 +1643,6 @@
       <w:pPr>
         <w:bidi/>
         <w:rPr>
-          <w:rFonts w:hint="cs"/>
           <w:rtl/>
           <w:lang w:bidi="fa-IR"/>
         </w:rPr>
@@ -1765,7 +1762,6 @@
       <w:pPr>
         <w:bidi/>
         <w:rPr>
-          <w:rFonts w:hint="cs"/>
           <w:rtl/>
           <w:lang w:bidi="fa-IR"/>
         </w:rPr>
@@ -1787,14 +1783,37 @@
           <w:lang w:bidi="fa-IR"/>
         </w:rPr>
       </w:pPr>
-      <w:bookmarkStart w:id="0" w:name="_GoBack"/>
-      <w:bookmarkEnd w:id="0"/>
     </w:p>
     <w:p>
       <w:pPr>
         <w:bidi/>
         <w:rPr>
-          <w:rFonts w:hint="cs"/>
+          <w:rtl/>
+          <w:lang w:bidi="fa-IR"/>
+        </w:rPr>
+      </w:pPr>
+    </w:p>
+    <w:p>
+      <w:pPr>
+        <w:bidi/>
+        <w:rPr>
+          <w:rtl/>
+          <w:lang w:bidi="fa-IR"/>
+        </w:rPr>
+      </w:pPr>
+    </w:p>
+    <w:p>
+      <w:pPr>
+        <w:bidi/>
+        <w:rPr>
+          <w:lang w:bidi="fa-IR"/>
+        </w:rPr>
+      </w:pPr>
+    </w:p>
+    <w:p>
+      <w:pPr>
+        <w:bidi/>
+        <w:rPr>
           <w:rtl/>
           <w:lang w:bidi="fa-IR"/>
         </w:rPr>
@@ -1869,6 +1888,3797 @@
             </wp14:sizeRelV>
           </wp:anchor>
         </w:drawing>
+      </w:r>
+    </w:p>
+    <w:p>
+      <w:pPr>
+        <w:bidi/>
+        <w:rPr>
+          <w:rFonts w:hint="cs"/>
+          <w:rtl/>
+          <w:lang w:bidi="fa-IR"/>
+        </w:rPr>
+      </w:pPr>
+      <w:r>
+        <w:rPr>
+          <w:rFonts w:hint="cs"/>
+          <w:rtl/>
+          <w:lang w:bidi="fa-IR"/>
+        </w:rPr>
+        <w:t xml:space="preserve">نحوه کارکرد </w:t>
+      </w:r>
+      <w:r>
+        <w:rPr>
+          <w:lang w:bidi="fa-IR"/>
+        </w:rPr>
+        <w:t xml:space="preserve">controller </w:t>
+      </w:r>
+      <w:r>
+        <w:rPr>
+          <w:rFonts w:hint="cs"/>
+          <w:rtl/>
+          <w:lang w:bidi="fa-IR"/>
+        </w:rPr>
+        <w:t xml:space="preserve"> :</w:t>
+      </w:r>
+    </w:p>
+    <w:p>
+      <w:pPr>
+        <w:bidi/>
+        <w:rPr>
+          <w:rFonts w:hint="cs"/>
+          <w:rtl/>
+          <w:lang w:bidi="fa-IR"/>
+        </w:rPr>
+      </w:pPr>
+      <w:r>
+        <w:rPr>
+          <w:rFonts w:hint="cs"/>
+          <w:rtl/>
+          <w:lang w:bidi="fa-IR"/>
+        </w:rPr>
+        <w:t xml:space="preserve">این ماژول دارای یک سری خروجی هایی ست که تماما سیگنال های کنترلی بقیه ماژول ها هستند که عبارتند از : </w:t>
+      </w:r>
+      <w:r>
+        <w:rPr>
+          <w:lang w:bidi="fa-IR"/>
+        </w:rPr>
+        <w:t xml:space="preserve">invalidate , </w:t>
+      </w:r>
+      <w:proofErr w:type="spellStart"/>
+      <w:r>
+        <w:rPr>
+          <w:lang w:bidi="fa-IR"/>
+        </w:rPr>
+        <w:t>ram_write</w:t>
+      </w:r>
+      <w:proofErr w:type="spellEnd"/>
+      <w:r>
+        <w:rPr>
+          <w:lang w:bidi="fa-IR"/>
+        </w:rPr>
+        <w:t xml:space="preserve"> ,</w:t>
+      </w:r>
+      <w:proofErr w:type="spellStart"/>
+      <w:r>
+        <w:rPr>
+          <w:lang w:bidi="fa-IR"/>
+        </w:rPr>
+        <w:t>ram_read</w:t>
+      </w:r>
+      <w:proofErr w:type="spellEnd"/>
+      <w:r>
+        <w:rPr>
+          <w:lang w:bidi="fa-IR"/>
+        </w:rPr>
+        <w:t xml:space="preserve"> ,read_w0,read_cache,wren</w:t>
+      </w:r>
+      <w:r>
+        <w:rPr>
+          <w:rFonts w:hint="cs"/>
+          <w:rtl/>
+          <w:lang w:bidi="fa-IR"/>
+        </w:rPr>
+        <w:t xml:space="preserve"> برای کارکرد آن یک </w:t>
+      </w:r>
+      <w:r>
+        <w:rPr>
+          <w:lang w:bidi="fa-IR"/>
+        </w:rPr>
+        <w:t>FSM</w:t>
+      </w:r>
+      <w:r>
+        <w:rPr>
+          <w:rFonts w:hint="cs"/>
+          <w:rtl/>
+          <w:lang w:bidi="fa-IR"/>
+        </w:rPr>
+        <w:t xml:space="preserve"> طراحی کردیم که به صورت زیر است :</w:t>
+      </w:r>
+    </w:p>
+    <w:p>
+      <w:pPr>
+        <w:bidi/>
+        <w:rPr>
+          <w:rtl/>
+          <w:lang w:bidi="fa-IR"/>
+        </w:rPr>
+      </w:pPr>
+    </w:p>
+    <w:p>
+      <w:pPr>
+        <w:bidi/>
+        <w:rPr>
+          <w:lang w:bidi="fa-IR"/>
+        </w:rPr>
+      </w:pPr>
+      <w:r>
+        <w:rPr>
+          <w:noProof/>
+        </w:rPr>
+        <w:lastRenderedPageBreak/>
+        <mc:AlternateContent>
+          <mc:Choice Requires="wps">
+            <w:drawing>
+              <wp:anchor distT="0" distB="0" distL="114300" distR="114300" simplePos="0" relativeHeight="251689984" behindDoc="0" locked="0" layoutInCell="1" allowOverlap="1" wp14:anchorId="47AC68E4" wp14:editId="3C40D429">
+                <wp:simplePos x="0" y="0"/>
+                <wp:positionH relativeFrom="column">
+                  <wp:posOffset>1600200</wp:posOffset>
+                </wp:positionH>
+                <wp:positionV relativeFrom="paragraph">
+                  <wp:posOffset>219075</wp:posOffset>
+                </wp:positionV>
+                <wp:extent cx="1304925" cy="247650"/>
+                <wp:effectExtent l="0" t="0" r="0" b="0"/>
+                <wp:wrapNone/>
+                <wp:docPr id="29" name="Text Box 29"/>
+                <wp:cNvGraphicFramePr/>
+                <a:graphic xmlns:a="http://schemas.openxmlformats.org/drawingml/2006/main">
+                  <a:graphicData uri="http://schemas.microsoft.com/office/word/2010/wordprocessingShape">
+                    <wps:wsp>
+                      <wps:cNvSpPr txBox="1"/>
+                      <wps:spPr>
+                        <a:xfrm>
+                          <a:off x="0" y="0"/>
+                          <a:ext cx="1304925" cy="247650"/>
+                        </a:xfrm>
+                        <a:prstGeom prst="rect">
+                          <a:avLst/>
+                        </a:prstGeom>
+                        <a:noFill/>
+                        <a:ln w="6350">
+                          <a:noFill/>
+                        </a:ln>
+                        <a:effectLst/>
+                      </wps:spPr>
+                      <wps:style>
+                        <a:lnRef idx="0">
+                          <a:schemeClr val="accent1"/>
+                        </a:lnRef>
+                        <a:fillRef idx="0">
+                          <a:schemeClr val="accent1"/>
+                        </a:fillRef>
+                        <a:effectRef idx="0">
+                          <a:schemeClr val="accent1"/>
+                        </a:effectRef>
+                        <a:fontRef idx="minor">
+                          <a:schemeClr val="dk1"/>
+                        </a:fontRef>
+                      </wps:style>
+                      <wps:txbx>
+                        <w:txbxContent>
+                          <w:p>
+                            <w:proofErr w:type="spellStart"/>
+                            <w:r>
+                              <w:t>read</w:t>
+                            </w:r>
+                            <w:r>
+                              <w:t>_request</w:t>
+                            </w:r>
+                            <w:proofErr w:type="spellEnd"/>
+                            <w:r>
+                              <w:t xml:space="preserve"> = 1</w:t>
+                            </w:r>
+                          </w:p>
+                        </w:txbxContent>
+                      </wps:txbx>
+                      <wps:bodyPr rot="0" spcFirstLastPara="0" vertOverflow="overflow" horzOverflow="overflow" vert="horz" wrap="square" lIns="91440" tIns="45720" rIns="91440" bIns="45720" numCol="1" spcCol="0" rtlCol="0" fromWordArt="0" anchor="t" anchorCtr="0" forceAA="0" compatLnSpc="1">
+                        <a:prstTxWarp prst="textNoShape">
+                          <a:avLst/>
+                        </a:prstTxWarp>
+                        <a:noAutofit/>
+                      </wps:bodyPr>
+                    </wps:wsp>
+                  </a:graphicData>
+                </a:graphic>
+                <wp14:sizeRelH relativeFrom="margin">
+                  <wp14:pctWidth>0</wp14:pctWidth>
+                </wp14:sizeRelH>
+              </wp:anchor>
+            </w:drawing>
+          </mc:Choice>
+          <mc:Fallback>
+            <w:pict>
+              <v:shapetype w14:anchorId="47AC68E4" id="_x0000_t202" coordsize="21600,21600" o:spt="202" path="m,l,21600r21600,l21600,xe">
+                <v:stroke joinstyle="miter"/>
+                <v:path gradientshapeok="t" o:connecttype="rect"/>
+              </v:shapetype>
+              <v:shape id="Text Box 29" o:spid="_x0000_s1026" type="#_x0000_t202" style="position:absolute;left:0;text-align:left;margin-left:126pt;margin-top:17.25pt;width:102.75pt;height:19.5pt;z-index:251689984;visibility:visible;mso-wrap-style:square;mso-width-percent:0;mso-wrap-distance-left:9pt;mso-wrap-distance-top:0;mso-wrap-distance-right:9pt;mso-wrap-distance-bottom:0;mso-position-horizontal:absolute;mso-position-horizontal-relative:text;mso-position-vertical:absolute;mso-position-vertical-relative:text;mso-width-percent:0;mso-width-relative:margin;v-text-anchor:top" o:gfxdata="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" filled="f" stroked="f" strokeweight=".5pt">
+                <v:textbox>
+                  <w:txbxContent>
+                    <w:p>
+                      <w:proofErr w:type="spellStart"/>
+                      <w:r>
+                        <w:t>read</w:t>
+                      </w:r>
+                      <w:r>
+                        <w:t>_request</w:t>
+                      </w:r>
+                      <w:proofErr w:type="spellEnd"/>
+                      <w:r>
+                        <w:t xml:space="preserve"> = 1</w:t>
+                      </w:r>
+                    </w:p>
+                  </w:txbxContent>
+                </v:textbox>
+              </v:shape>
+            </w:pict>
+          </mc:Fallback>
+        </mc:AlternateContent>
+      </w:r>
+      <w:r>
+        <w:rPr>
+          <w:noProof/>
+        </w:rPr>
+        <mc:AlternateContent>
+          <mc:Choice Requires="wps">
+            <w:drawing>
+              <wp:anchor distT="0" distB="0" distL="114300" distR="114300" simplePos="0" relativeHeight="251666943" behindDoc="0" locked="0" layoutInCell="1" allowOverlap="1" wp14:anchorId="1E1800DD" wp14:editId="19E5DB34">
+                <wp:simplePos x="0" y="0"/>
+                <wp:positionH relativeFrom="column">
+                  <wp:posOffset>-19050</wp:posOffset>
+                </wp:positionH>
+                <wp:positionV relativeFrom="paragraph">
+                  <wp:posOffset>276225</wp:posOffset>
+                </wp:positionV>
+                <wp:extent cx="1885950" cy="1781175"/>
+                <wp:effectExtent l="0" t="0" r="0" b="0"/>
+                <wp:wrapNone/>
+                <wp:docPr id="11" name="Text Box 11"/>
+                <wp:cNvGraphicFramePr/>
+                <a:graphic xmlns:a="http://schemas.openxmlformats.org/drawingml/2006/main">
+                  <a:graphicData uri="http://schemas.microsoft.com/office/word/2010/wordprocessingShape">
+                    <wps:wsp>
+                      <wps:cNvSpPr txBox="1"/>
+                      <wps:spPr>
+                        <a:xfrm>
+                          <a:off x="0" y="0"/>
+                          <a:ext cx="1885950" cy="1781175"/>
+                        </a:xfrm>
+                        <a:prstGeom prst="rect">
+                          <a:avLst/>
+                        </a:prstGeom>
+                        <a:noFill/>
+                        <a:ln w="6350">
+                          <a:noFill/>
+                        </a:ln>
+                        <a:effectLst/>
+                      </wps:spPr>
+                      <wps:style>
+                        <a:lnRef idx="0">
+                          <a:schemeClr val="accent1"/>
+                        </a:lnRef>
+                        <a:fillRef idx="0">
+                          <a:schemeClr val="accent1"/>
+                        </a:fillRef>
+                        <a:effectRef idx="0">
+                          <a:schemeClr val="accent1"/>
+                        </a:effectRef>
+                        <a:fontRef idx="minor">
+                          <a:schemeClr val="dk1"/>
+                        </a:fontRef>
+                      </wps:style>
+                      <wps:txbx>
+                        <w:txbxContent>
+                          <w:p>
+                            <w:pPr>
+                              <w:jc w:val="center"/>
+                              <w:rPr>
+                                <w:b/>
+                                <w:bCs/>
+                                <w:sz w:val="32"/>
+                                <w:szCs w:val="32"/>
+                              </w:rPr>
+                            </w:pPr>
+                            <w:r>
+                              <w:rPr>
+                                <w:b/>
+                                <w:bCs/>
+                                <w:sz w:val="32"/>
+                                <w:szCs w:val="32"/>
+                              </w:rPr>
+                              <w:t>Start</w:t>
+                            </w:r>
+                          </w:p>
+                          <w:p>
+                            <w:pPr>
+                              <w:jc w:val="center"/>
+                            </w:pPr>
+                            <w:proofErr w:type="spellStart"/>
+                            <w:r>
+                              <w:t>i</w:t>
+                            </w:r>
+                            <w:proofErr w:type="spellEnd"/>
+                            <w:r>
+                              <w:t>=</w:t>
+                            </w:r>
+                            <w:proofErr w:type="gramStart"/>
+                            <w:r>
+                              <w:t>0 ,</w:t>
+                            </w:r>
+                            <w:proofErr w:type="gramEnd"/>
+                            <w:r>
+                              <w:t xml:space="preserve"> </w:t>
+                            </w:r>
+                            <w:proofErr w:type="spellStart"/>
+                            <w:r>
+                              <w:t>rw</w:t>
+                            </w:r>
+                            <w:proofErr w:type="spellEnd"/>
+                            <w:r>
+                              <w:t xml:space="preserve"> = 0 , </w:t>
+                            </w:r>
+                            <w:proofErr w:type="spellStart"/>
+                            <w:r>
+                              <w:t>rr</w:t>
+                            </w:r>
+                            <w:proofErr w:type="spellEnd"/>
+                            <w:r>
+                              <w:t xml:space="preserve"> = 0 ,</w:t>
+                            </w:r>
+                          </w:p>
+                          <w:p>
+                            <w:pPr>
+                              <w:jc w:val="center"/>
+                            </w:pPr>
+                            <w:r>
+                              <w:t xml:space="preserve">rw0 = </w:t>
+                            </w:r>
+                            <w:proofErr w:type="gramStart"/>
+                            <w:r>
+                              <w:t>0 ,</w:t>
+                            </w:r>
+                            <w:proofErr w:type="gramEnd"/>
+                            <w:r>
+                              <w:t xml:space="preserve"> </w:t>
+                            </w:r>
+                            <w:proofErr w:type="spellStart"/>
+                            <w:r>
+                              <w:t>rc</w:t>
+                            </w:r>
+                            <w:proofErr w:type="spellEnd"/>
+                            <w:r>
+                              <w:t xml:space="preserve"> = 0 , </w:t>
+                            </w:r>
+                            <w:proofErr w:type="spellStart"/>
+                            <w:r>
+                              <w:t>wr</w:t>
+                            </w:r>
+                            <w:proofErr w:type="spellEnd"/>
+                            <w:r>
+                              <w:t xml:space="preserve"> = 0</w:t>
+                            </w:r>
+                          </w:p>
+                        </w:txbxContent>
+                      </wps:txbx>
+                      <wps:bodyPr rot="0" spcFirstLastPara="0" vertOverflow="overflow" horzOverflow="overflow" vert="horz" wrap="square" lIns="91440" tIns="45720" rIns="91440" bIns="45720" numCol="1" spcCol="0" rtlCol="0" fromWordArt="0" anchor="ctr" anchorCtr="0" forceAA="0" compatLnSpc="1">
+                        <a:prstTxWarp prst="textNoShape">
+                          <a:avLst/>
+                        </a:prstTxWarp>
+                        <a:noAutofit/>
+                      </wps:bodyPr>
+                    </wps:wsp>
+                  </a:graphicData>
+                </a:graphic>
+              </wp:anchor>
+            </w:drawing>
+          </mc:Choice>
+          <mc:Fallback>
+            <w:pict>
+              <v:shape w14:anchorId="1E1800DD" id="Text Box 11" o:spid="_x0000_s1027" type="#_x0000_t202" style="position:absolute;left:0;text-align:left;margin-left:-1.5pt;margin-top:21.75pt;width:148.5pt;height:140.25pt;z-index:251666943;visibility:visible;mso-wrap-style:square;mso-wrap-distance-left:9pt;mso-wrap-distance-top:0;mso-wrap-distance-right:9pt;mso-wrap-distance-bottom:0;mso-position-horizontal:absolute;mso-position-horizontal-relative:text;mso-position-vertical:absolute;mso-position-vertical-relative:text;v-text-anchor:middle" o:gfxdata="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" filled="f" stroked="f" strokeweight=".5pt">
+                <v:textbox>
+                  <w:txbxContent>
+                    <w:p>
+                      <w:pPr>
+                        <w:jc w:val="center"/>
+                        <w:rPr>
+                          <w:b/>
+                          <w:bCs/>
+                          <w:sz w:val="32"/>
+                          <w:szCs w:val="32"/>
+                        </w:rPr>
+                      </w:pPr>
+                      <w:r>
+                        <w:rPr>
+                          <w:b/>
+                          <w:bCs/>
+                          <w:sz w:val="32"/>
+                          <w:szCs w:val="32"/>
+                        </w:rPr>
+                        <w:t>Start</w:t>
+                      </w:r>
+                    </w:p>
+                    <w:p>
+                      <w:pPr>
+                        <w:jc w:val="center"/>
+                      </w:pPr>
+                      <w:proofErr w:type="spellStart"/>
+                      <w:r>
+                        <w:t>i</w:t>
+                      </w:r>
+                      <w:proofErr w:type="spellEnd"/>
+                      <w:r>
+                        <w:t>=</w:t>
+                      </w:r>
+                      <w:proofErr w:type="gramStart"/>
+                      <w:r>
+                        <w:t>0 ,</w:t>
+                      </w:r>
+                      <w:proofErr w:type="gramEnd"/>
+                      <w:r>
+                        <w:t xml:space="preserve"> </w:t>
+                      </w:r>
+                      <w:proofErr w:type="spellStart"/>
+                      <w:r>
+                        <w:t>rw</w:t>
+                      </w:r>
+                      <w:proofErr w:type="spellEnd"/>
+                      <w:r>
+                        <w:t xml:space="preserve"> = 0 , </w:t>
+                      </w:r>
+                      <w:proofErr w:type="spellStart"/>
+                      <w:r>
+                        <w:t>rr</w:t>
+                      </w:r>
+                      <w:proofErr w:type="spellEnd"/>
+                      <w:r>
+                        <w:t xml:space="preserve"> = 0 ,</w:t>
+                      </w:r>
+                    </w:p>
+                    <w:p>
+                      <w:pPr>
+                        <w:jc w:val="center"/>
+                      </w:pPr>
+                      <w:r>
+                        <w:t xml:space="preserve">rw0 = </w:t>
+                      </w:r>
+                      <w:proofErr w:type="gramStart"/>
+                      <w:r>
+                        <w:t>0 ,</w:t>
+                      </w:r>
+                      <w:proofErr w:type="gramEnd"/>
+                      <w:r>
+                        <w:t xml:space="preserve"> </w:t>
+                      </w:r>
+                      <w:proofErr w:type="spellStart"/>
+                      <w:r>
+                        <w:t>rc</w:t>
+                      </w:r>
+                      <w:proofErr w:type="spellEnd"/>
+                      <w:r>
+                        <w:t xml:space="preserve"> = 0 , </w:t>
+                      </w:r>
+                      <w:proofErr w:type="spellStart"/>
+                      <w:r>
+                        <w:t>wr</w:t>
+                      </w:r>
+                      <w:proofErr w:type="spellEnd"/>
+                      <w:r>
+                        <w:t xml:space="preserve"> = 0</w:t>
+                      </w:r>
+                    </w:p>
+                  </w:txbxContent>
+                </v:textbox>
+              </v:shape>
+            </w:pict>
+          </mc:Fallback>
+        </mc:AlternateContent>
+      </w:r>
+      <w:r>
+        <w:rPr>
+          <w:lang w:bidi="fa-IR"/>
+        </w:rPr>
+        <w:t xml:space="preserve">Invalidate : </w:t>
+      </w:r>
+      <w:proofErr w:type="spellStart"/>
+      <w:r>
+        <w:rPr>
+          <w:lang w:bidi="fa-IR"/>
+        </w:rPr>
+        <w:t>i</w:t>
+      </w:r>
+      <w:proofErr w:type="spellEnd"/>
+      <w:r>
+        <w:rPr>
+          <w:lang w:bidi="fa-IR"/>
+        </w:rPr>
+        <w:t xml:space="preserve"> , </w:t>
+      </w:r>
+      <w:proofErr w:type="spellStart"/>
+      <w:r>
+        <w:rPr>
+          <w:lang w:bidi="fa-IR"/>
+        </w:rPr>
+        <w:t>ram_write</w:t>
+      </w:r>
+      <w:proofErr w:type="spellEnd"/>
+      <w:r>
+        <w:rPr>
+          <w:lang w:bidi="fa-IR"/>
+        </w:rPr>
+        <w:t xml:space="preserve"> : </w:t>
+      </w:r>
+      <w:proofErr w:type="spellStart"/>
+      <w:r>
+        <w:rPr>
+          <w:lang w:bidi="fa-IR"/>
+        </w:rPr>
+        <w:t>rw</w:t>
+      </w:r>
+      <w:proofErr w:type="spellEnd"/>
+      <w:r>
+        <w:rPr>
+          <w:lang w:bidi="fa-IR"/>
+        </w:rPr>
+        <w:t xml:space="preserve"> , </w:t>
+      </w:r>
+      <w:proofErr w:type="spellStart"/>
+      <w:r>
+        <w:rPr>
+          <w:lang w:bidi="fa-IR"/>
+        </w:rPr>
+        <w:t>ram_read</w:t>
+      </w:r>
+      <w:proofErr w:type="spellEnd"/>
+      <w:r>
+        <w:rPr>
+          <w:lang w:bidi="fa-IR"/>
+        </w:rPr>
+        <w:t xml:space="preserve"> : </w:t>
+      </w:r>
+      <w:proofErr w:type="spellStart"/>
+      <w:r>
+        <w:rPr>
+          <w:lang w:bidi="fa-IR"/>
+        </w:rPr>
+        <w:t>rr</w:t>
+      </w:r>
+      <w:proofErr w:type="spellEnd"/>
+      <w:r>
+        <w:rPr>
+          <w:lang w:bidi="fa-IR"/>
+        </w:rPr>
+        <w:t xml:space="preserve"> , read_w0 : rw0 , </w:t>
+      </w:r>
+      <w:proofErr w:type="spellStart"/>
+      <w:r>
+        <w:rPr>
+          <w:lang w:bidi="fa-IR"/>
+        </w:rPr>
+        <w:t>read_cache</w:t>
+      </w:r>
+      <w:proofErr w:type="spellEnd"/>
+      <w:r>
+        <w:rPr>
+          <w:lang w:bidi="fa-IR"/>
+        </w:rPr>
+        <w:t xml:space="preserve"> : </w:t>
+      </w:r>
+      <w:proofErr w:type="spellStart"/>
+      <w:r>
+        <w:rPr>
+          <w:lang w:bidi="fa-IR"/>
+        </w:rPr>
+        <w:t>rc</w:t>
+      </w:r>
+      <w:proofErr w:type="spellEnd"/>
+      <w:r>
+        <w:rPr>
+          <w:lang w:bidi="fa-IR"/>
+        </w:rPr>
+        <w:t xml:space="preserve"> , wren : </w:t>
+      </w:r>
+      <w:proofErr w:type="spellStart"/>
+      <w:r>
+        <w:rPr>
+          <w:lang w:bidi="fa-IR"/>
+        </w:rPr>
+        <w:t>wr</w:t>
+      </w:r>
+      <w:proofErr w:type="spellEnd"/>
+    </w:p>
+    <w:p>
+      <w:pPr>
+        <w:bidi/>
+        <w:rPr>
+          <w:lang w:bidi="fa-IR"/>
+        </w:rPr>
+      </w:pPr>
+      <w:r>
+        <w:rPr>
+          <w:noProof/>
+        </w:rPr>
+        <mc:AlternateContent>
+          <mc:Choice Requires="wps">
+            <w:drawing>
+              <wp:anchor distT="0" distB="0" distL="114300" distR="114300" simplePos="0" relativeHeight="251701248" behindDoc="0" locked="0" layoutInCell="1" allowOverlap="1" wp14:anchorId="550F087C" wp14:editId="3CC55B88">
+                <wp:simplePos x="0" y="0"/>
+                <wp:positionH relativeFrom="column">
+                  <wp:posOffset>6343650</wp:posOffset>
+                </wp:positionH>
+                <wp:positionV relativeFrom="paragraph">
+                  <wp:posOffset>19050</wp:posOffset>
+                </wp:positionV>
+                <wp:extent cx="1095375" cy="295275"/>
+                <wp:effectExtent l="0" t="0" r="0" b="0"/>
+                <wp:wrapNone/>
+                <wp:docPr id="40" name="Text Box 40"/>
+                <wp:cNvGraphicFramePr/>
+                <a:graphic xmlns:a="http://schemas.openxmlformats.org/drawingml/2006/main">
+                  <a:graphicData uri="http://schemas.microsoft.com/office/word/2010/wordprocessingShape">
+                    <wps:wsp>
+                      <wps:cNvSpPr txBox="1"/>
+                      <wps:spPr>
+                        <a:xfrm>
+                          <a:off x="0" y="0"/>
+                          <a:ext cx="1095375" cy="295275"/>
+                        </a:xfrm>
+                        <a:prstGeom prst="rect">
+                          <a:avLst/>
+                        </a:prstGeom>
+                        <a:noFill/>
+                        <a:ln w="6350">
+                          <a:noFill/>
+                        </a:ln>
+                        <a:effectLst/>
+                      </wps:spPr>
+                      <wps:style>
+                        <a:lnRef idx="0">
+                          <a:schemeClr val="accent1"/>
+                        </a:lnRef>
+                        <a:fillRef idx="0">
+                          <a:schemeClr val="accent1"/>
+                        </a:fillRef>
+                        <a:effectRef idx="0">
+                          <a:schemeClr val="accent1"/>
+                        </a:effectRef>
+                        <a:fontRef idx="minor">
+                          <a:schemeClr val="dk1"/>
+                        </a:fontRef>
+                      </wps:style>
+                      <wps:txbx>
+                        <w:txbxContent>
+                          <w:p>
+                            <w:proofErr w:type="spellStart"/>
+                            <w:r>
+                              <w:t>Ram_ready</w:t>
+                            </w:r>
+                            <w:proofErr w:type="spellEnd"/>
+                            <w:r>
+                              <w:t xml:space="preserve"> = 1</w:t>
+                            </w:r>
+                          </w:p>
+                        </w:txbxContent>
+                      </wps:txbx>
+                      <wps:bodyPr rot="0" spcFirstLastPara="0" vertOverflow="overflow" horzOverflow="overflow" vert="horz" wrap="square" lIns="91440" tIns="45720" rIns="91440" bIns="45720" numCol="1" spcCol="0" rtlCol="0" fromWordArt="0" anchor="t" anchorCtr="0" forceAA="0" compatLnSpc="1">
+                        <a:prstTxWarp prst="textNoShape">
+                          <a:avLst/>
+                        </a:prstTxWarp>
+                        <a:noAutofit/>
+                      </wps:bodyPr>
+                    </wps:wsp>
+                  </a:graphicData>
+                </a:graphic>
+                <wp14:sizeRelH relativeFrom="margin">
+                  <wp14:pctWidth>0</wp14:pctWidth>
+                </wp14:sizeRelH>
+                <wp14:sizeRelV relativeFrom="margin">
+                  <wp14:pctHeight>0</wp14:pctHeight>
+                </wp14:sizeRelV>
+              </wp:anchor>
+            </w:drawing>
+          </mc:Choice>
+          <mc:Fallback>
+            <w:pict>
+              <v:shape w14:anchorId="550F087C" id="Text Box 40" o:spid="_x0000_s1028" type="#_x0000_t202" style="position:absolute;left:0;text-align:left;margin-left:499.5pt;margin-top:1.5pt;width:86.25pt;height:23.25pt;z-index:251701248;visibility:visible;mso-wrap-style:square;mso-width-percent:0;mso-height-percent:0;mso-wrap-distance-left:9pt;mso-wrap-distance-top:0;mso-wrap-distance-right:9pt;mso-wrap-distance-bottom:0;mso-position-horizontal:absolute;mso-position-horizontal-relative:text;mso-position-vertical:absolute;mso-position-vertical-relative:text;mso-width-percent:0;mso-height-percent:0;mso-width-relative:margin;mso-height-relative:margin;v-text-anchor:top" o:gfxdata="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" filled="f" stroked="f" strokeweight=".5pt">
+                <v:textbox>
+                  <w:txbxContent>
+                    <w:p>
+                      <w:proofErr w:type="spellStart"/>
+                      <w:r>
+                        <w:t>Ram_ready</w:t>
+                      </w:r>
+                      <w:proofErr w:type="spellEnd"/>
+                      <w:r>
+                        <w:t xml:space="preserve"> = 1</w:t>
+                      </w:r>
+                    </w:p>
+                  </w:txbxContent>
+                </v:textbox>
+              </v:shape>
+            </w:pict>
+          </mc:Fallback>
+        </mc:AlternateContent>
+      </w:r>
+      <w:r>
+        <w:rPr>
+          <w:noProof/>
+        </w:rPr>
+        <mc:AlternateContent>
+          <mc:Choice Requires="wps">
+            <w:drawing>
+              <wp:anchor distT="0" distB="0" distL="114300" distR="114300" simplePos="0" relativeHeight="251700224" behindDoc="0" locked="0" layoutInCell="1" allowOverlap="1">
+                <wp:simplePos x="0" y="0"/>
+                <wp:positionH relativeFrom="column">
+                  <wp:posOffset>6505575</wp:posOffset>
+                </wp:positionH>
+                <wp:positionV relativeFrom="paragraph">
+                  <wp:posOffset>285750</wp:posOffset>
+                </wp:positionV>
+                <wp:extent cx="762000" cy="9525"/>
+                <wp:effectExtent l="0" t="57150" r="38100" b="85725"/>
+                <wp:wrapNone/>
+                <wp:docPr id="39" name="Straight Arrow Connector 39"/>
+                <wp:cNvGraphicFramePr/>
+                <a:graphic xmlns:a="http://schemas.openxmlformats.org/drawingml/2006/main">
+                  <a:graphicData uri="http://schemas.microsoft.com/office/word/2010/wordprocessingShape">
+                    <wps:wsp>
+                      <wps:cNvCnPr/>
+                      <wps:spPr>
+                        <a:xfrm>
+                          <a:off x="0" y="0"/>
+                          <a:ext cx="762000" cy="9525"/>
+                        </a:xfrm>
+                        <a:prstGeom prst="straightConnector1">
+                          <a:avLst/>
+                        </a:prstGeom>
+                        <a:ln>
+                          <a:tailEnd type="triangle"/>
+                        </a:ln>
+                      </wps:spPr>
+                      <wps:style>
+                        <a:lnRef idx="1">
+                          <a:schemeClr val="accent1"/>
+                        </a:lnRef>
+                        <a:fillRef idx="0">
+                          <a:schemeClr val="accent1"/>
+                        </a:fillRef>
+                        <a:effectRef idx="0">
+                          <a:schemeClr val="accent1"/>
+                        </a:effectRef>
+                        <a:fontRef idx="minor">
+                          <a:schemeClr val="tx1"/>
+                        </a:fontRef>
+                      </wps:style>
+                      <wps:bodyPr/>
+                    </wps:wsp>
+                  </a:graphicData>
+                </a:graphic>
+              </wp:anchor>
+            </w:drawing>
+          </mc:Choice>
+          <mc:Fallback>
+            <w:pict>
+              <v:shapetype w14:anchorId="2C1A451F" id="_x0000_t32" coordsize="21600,21600" o:spt="32" o:oned="t" path="m,l21600,21600e" filled="f">
+                <v:path arrowok="t" fillok="f" o:connecttype="none"/>
+                <o:lock v:ext="edit" shapetype="t"/>
+              </v:shapetype>
+              <v:shape id="Straight Arrow Connector 39" o:spid="_x0000_s1026" type="#_x0000_t32" style="position:absolute;margin-left:512.25pt;margin-top:22.5pt;width:60pt;height:.75pt;z-index:251700224;visibility:visible;mso-wrap-style:square;mso-wrap-distance-left:9pt;mso-wrap-distance-top:0;mso-wrap-distance-right:9pt;mso-wrap-distance-bottom:0;mso-position-horizontal:absolute;mso-position-horizontal-relative:text;mso-position-vertical:absolute;mso-position-vertical-relative:text" o:gfxdata="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" strokecolor="#5b9bd5 [3204]" strokeweight=".5pt">
+                <v:stroke endarrow="block" joinstyle="miter"/>
+              </v:shape>
+            </w:pict>
+          </mc:Fallback>
+        </mc:AlternateContent>
+      </w:r>
+      <w:r>
+        <w:rPr>
+          <w:noProof/>
+        </w:rPr>
+        <mc:AlternateContent>
+          <mc:Choice Requires="wps">
+            <w:drawing>
+              <wp:anchor distT="0" distB="0" distL="114300" distR="114300" simplePos="0" relativeHeight="251697152" behindDoc="0" locked="0" layoutInCell="1" allowOverlap="1">
+                <wp:simplePos x="0" y="0"/>
+                <wp:positionH relativeFrom="column">
+                  <wp:posOffset>4295775</wp:posOffset>
+                </wp:positionH>
+                <wp:positionV relativeFrom="paragraph">
+                  <wp:posOffset>247650</wp:posOffset>
+                </wp:positionV>
+                <wp:extent cx="723900" cy="314325"/>
+                <wp:effectExtent l="0" t="0" r="0" b="0"/>
+                <wp:wrapNone/>
+                <wp:docPr id="36" name="Text Box 36"/>
+                <wp:cNvGraphicFramePr/>
+                <a:graphic xmlns:a="http://schemas.openxmlformats.org/drawingml/2006/main">
+                  <a:graphicData uri="http://schemas.microsoft.com/office/word/2010/wordprocessingShape">
+                    <wps:wsp>
+                      <wps:cNvSpPr txBox="1"/>
+                      <wps:spPr>
+                        <a:xfrm>
+                          <a:off x="0" y="0"/>
+                          <a:ext cx="723900" cy="314325"/>
+                        </a:xfrm>
+                        <a:prstGeom prst="rect">
+                          <a:avLst/>
+                        </a:prstGeom>
+                        <a:noFill/>
+                        <a:ln w="6350">
+                          <a:noFill/>
+                        </a:ln>
+                        <a:effectLst/>
+                      </wps:spPr>
+                      <wps:style>
+                        <a:lnRef idx="0">
+                          <a:schemeClr val="accent1"/>
+                        </a:lnRef>
+                        <a:fillRef idx="0">
+                          <a:schemeClr val="accent1"/>
+                        </a:fillRef>
+                        <a:effectRef idx="0">
+                          <a:schemeClr val="accent1"/>
+                        </a:effectRef>
+                        <a:fontRef idx="minor">
+                          <a:schemeClr val="dk1"/>
+                        </a:fontRef>
+                      </wps:style>
+                      <wps:txbx>
+                        <w:txbxContent>
+                          <w:p>
+                            <w:proofErr w:type="spellStart"/>
+                            <w:r>
+                              <w:t>Is_hit</w:t>
+                            </w:r>
+                            <w:proofErr w:type="spellEnd"/>
+                            <w:r>
+                              <w:t xml:space="preserve"> = 0</w:t>
+                            </w:r>
+                          </w:p>
+                        </w:txbxContent>
+                      </wps:txbx>
+                      <wps:bodyPr rot="0" spcFirstLastPara="0" vertOverflow="overflow" horzOverflow="overflow" vert="horz" wrap="square" lIns="91440" tIns="45720" rIns="91440" bIns="45720" numCol="1" spcCol="0" rtlCol="0" fromWordArt="0" anchor="t" anchorCtr="0" forceAA="0" compatLnSpc="1">
+                        <a:prstTxWarp prst="textNoShape">
+                          <a:avLst/>
+                        </a:prstTxWarp>
+                        <a:noAutofit/>
+                      </wps:bodyPr>
+                    </wps:wsp>
+                  </a:graphicData>
+                </a:graphic>
+                <wp14:sizeRelV relativeFrom="margin">
+                  <wp14:pctHeight>0</wp14:pctHeight>
+                </wp14:sizeRelV>
+              </wp:anchor>
+            </w:drawing>
+          </mc:Choice>
+          <mc:Fallback>
+            <w:pict>
+              <v:shape id="Text Box 36" o:spid="_x0000_s1029" type="#_x0000_t202" style="position:absolute;left:0;text-align:left;margin-left:338.25pt;margin-top:19.5pt;width:57pt;height:24.75pt;z-index:251697152;visibility:visible;mso-wrap-style:square;mso-height-percent:0;mso-wrap-distance-left:9pt;mso-wrap-distance-top:0;mso-wrap-distance-right:9pt;mso-wrap-distance-bottom:0;mso-position-horizontal:absolute;mso-position-horizontal-relative:text;mso-position-vertical:absolute;mso-position-vertical-relative:text;mso-height-percent:0;mso-height-relative:margin;v-text-anchor:top" o:gfxdata="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" filled="f" stroked="f" strokeweight=".5pt">
+                <v:textbox>
+                  <w:txbxContent>
+                    <w:p>
+                      <w:proofErr w:type="spellStart"/>
+                      <w:r>
+                        <w:t>Is_hit</w:t>
+                      </w:r>
+                      <w:proofErr w:type="spellEnd"/>
+                      <w:r>
+                        <w:t xml:space="preserve"> = 0</w:t>
+                      </w:r>
+                    </w:p>
+                  </w:txbxContent>
+                </v:textbox>
+              </v:shape>
+            </w:pict>
+          </mc:Fallback>
+        </mc:AlternateContent>
+      </w:r>
+      <w:r>
+        <w:rPr>
+          <w:noProof/>
+        </w:rPr>
+        <mc:AlternateContent>
+          <mc:Choice Requires="wps">
+            <w:drawing>
+              <wp:anchor distT="0" distB="0" distL="114300" distR="114300" simplePos="0" relativeHeight="251688960" behindDoc="0" locked="0" layoutInCell="1" allowOverlap="1">
+                <wp:simplePos x="0" y="0"/>
+                <wp:positionH relativeFrom="column">
+                  <wp:posOffset>1514475</wp:posOffset>
+                </wp:positionH>
+                <wp:positionV relativeFrom="paragraph">
+                  <wp:posOffset>161925</wp:posOffset>
+                </wp:positionV>
+                <wp:extent cx="1371600" cy="38100"/>
+                <wp:effectExtent l="0" t="76200" r="19050" b="57150"/>
+                <wp:wrapNone/>
+                <wp:docPr id="28" name="Straight Arrow Connector 28"/>
+                <wp:cNvGraphicFramePr/>
+                <a:graphic xmlns:a="http://schemas.openxmlformats.org/drawingml/2006/main">
+                  <a:graphicData uri="http://schemas.microsoft.com/office/word/2010/wordprocessingShape">
+                    <wps:wsp>
+                      <wps:cNvCnPr/>
+                      <wps:spPr>
+                        <a:xfrm flipV="1">
+                          <a:off x="0" y="0"/>
+                          <a:ext cx="1371600" cy="38100"/>
+                        </a:xfrm>
+                        <a:prstGeom prst="straightConnector1">
+                          <a:avLst/>
+                        </a:prstGeom>
+                        <a:ln>
+                          <a:tailEnd type="triangle"/>
+                        </a:ln>
+                      </wps:spPr>
+                      <wps:style>
+                        <a:lnRef idx="1">
+                          <a:schemeClr val="accent1"/>
+                        </a:lnRef>
+                        <a:fillRef idx="0">
+                          <a:schemeClr val="accent1"/>
+                        </a:fillRef>
+                        <a:effectRef idx="0">
+                          <a:schemeClr val="accent1"/>
+                        </a:effectRef>
+                        <a:fontRef idx="minor">
+                          <a:schemeClr val="tx1"/>
+                        </a:fontRef>
+                      </wps:style>
+                      <wps:bodyPr/>
+                    </wps:wsp>
+                  </a:graphicData>
+                </a:graphic>
+              </wp:anchor>
+            </w:drawing>
+          </mc:Choice>
+          <mc:Fallback>
+            <w:pict>
+              <v:shape w14:anchorId="0A59CF32" id="Straight Arrow Connector 28" o:spid="_x0000_s1026" type="#_x0000_t32" style="position:absolute;margin-left:119.25pt;margin-top:12.75pt;width:108pt;height:3pt;flip:y;z-index:251688960;visibility:visible;mso-wrap-style:square;mso-wrap-distance-left:9pt;mso-wrap-distance-top:0;mso-wrap-distance-right:9pt;mso-wrap-distance-bottom:0;mso-position-horizontal:absolute;mso-position-horizontal-relative:text;mso-position-vertical:absolute;mso-position-vertical-relative:text" o:gfxdata="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" strokecolor="#5b9bd5 [3204]" strokeweight=".5pt">
+                <v:stroke endarrow="block" joinstyle="miter"/>
+              </v:shape>
+            </w:pict>
+          </mc:Fallback>
+        </mc:AlternateContent>
+      </w:r>
+      <w:r>
+        <w:rPr>
+          <w:noProof/>
+        </w:rPr>
+        <mc:AlternateContent>
+          <mc:Choice Requires="wps">
+            <w:drawing>
+              <wp:anchor distT="0" distB="0" distL="114300" distR="114300" simplePos="0" relativeHeight="251681792" behindDoc="0" locked="0" layoutInCell="1" allowOverlap="1" wp14:anchorId="0B4BD1C5" wp14:editId="76BB2B22">
+                <wp:simplePos x="0" y="0"/>
+                <wp:positionH relativeFrom="column">
+                  <wp:posOffset>2476500</wp:posOffset>
+                </wp:positionH>
+                <wp:positionV relativeFrom="paragraph">
+                  <wp:posOffset>9525</wp:posOffset>
+                </wp:positionV>
+                <wp:extent cx="1885950" cy="1781175"/>
+                <wp:effectExtent l="0" t="0" r="0" b="0"/>
+                <wp:wrapNone/>
+                <wp:docPr id="19" name="Text Box 19"/>
+                <wp:cNvGraphicFramePr/>
+                <a:graphic xmlns:a="http://schemas.openxmlformats.org/drawingml/2006/main">
+                  <a:graphicData uri="http://schemas.microsoft.com/office/word/2010/wordprocessingShape">
+                    <wps:wsp>
+                      <wps:cNvSpPr txBox="1"/>
+                      <wps:spPr>
+                        <a:xfrm>
+                          <a:off x="0" y="0"/>
+                          <a:ext cx="1885950" cy="1781175"/>
+                        </a:xfrm>
+                        <a:prstGeom prst="rect">
+                          <a:avLst/>
+                        </a:prstGeom>
+                        <a:noFill/>
+                        <a:ln w="6350">
+                          <a:noFill/>
+                        </a:ln>
+                        <a:effectLst/>
+                      </wps:spPr>
+                      <wps:style>
+                        <a:lnRef idx="0">
+                          <a:schemeClr val="accent1"/>
+                        </a:lnRef>
+                        <a:fillRef idx="0">
+                          <a:schemeClr val="accent1"/>
+                        </a:fillRef>
+                        <a:effectRef idx="0">
+                          <a:schemeClr val="accent1"/>
+                        </a:effectRef>
+                        <a:fontRef idx="minor">
+                          <a:schemeClr val="dk1"/>
+                        </a:fontRef>
+                      </wps:style>
+                      <wps:txbx>
+                        <w:txbxContent>
+                          <w:p>
+                            <w:pPr>
+                              <w:jc w:val="center"/>
+                              <w:rPr>
+                                <w:b/>
+                                <w:bCs/>
+                                <w:sz w:val="32"/>
+                                <w:szCs w:val="32"/>
+                              </w:rPr>
+                            </w:pPr>
+                            <w:proofErr w:type="gramStart"/>
+                            <w:r>
+                              <w:rPr>
+                                <w:b/>
+                                <w:bCs/>
+                                <w:sz w:val="32"/>
+                                <w:szCs w:val="32"/>
+                              </w:rPr>
+                              <w:t>read</w:t>
+                            </w:r>
+                            <w:proofErr w:type="gramEnd"/>
+                          </w:p>
+                          <w:p>
+                            <w:pPr>
+                              <w:jc w:val="center"/>
+                            </w:pPr>
+                            <w:proofErr w:type="spellStart"/>
+                            <w:r>
+                              <w:t>i</w:t>
+                            </w:r>
+                            <w:proofErr w:type="spellEnd"/>
+                            <w:r>
+                              <w:t>=</w:t>
+                            </w:r>
+                            <w:proofErr w:type="gramStart"/>
+                            <w:r>
+                              <w:t>0 ,</w:t>
+                            </w:r>
+                            <w:proofErr w:type="gramEnd"/>
+                            <w:r>
+                              <w:t xml:space="preserve"> </w:t>
+                            </w:r>
+                            <w:proofErr w:type="spellStart"/>
+                            <w:r>
+                              <w:t>rw</w:t>
+                            </w:r>
+                            <w:proofErr w:type="spellEnd"/>
+                            <w:r>
+                              <w:t xml:space="preserve"> = 0 , </w:t>
+                            </w:r>
+                            <w:proofErr w:type="spellStart"/>
+                            <w:r>
+                              <w:t>rr</w:t>
+                            </w:r>
+                            <w:proofErr w:type="spellEnd"/>
+                            <w:r>
+                              <w:t xml:space="preserve"> = 1</w:t>
+                            </w:r>
+                            <w:r>
+                              <w:t xml:space="preserve"> ,</w:t>
+                            </w:r>
+                          </w:p>
+                          <w:p>
+                            <w:pPr>
+                              <w:jc w:val="center"/>
+                            </w:pPr>
+                            <w:r>
+                              <w:t xml:space="preserve">rw0 = </w:t>
+                            </w:r>
+                            <w:proofErr w:type="gramStart"/>
+                            <w:r>
+                              <w:t>0 ,</w:t>
+                            </w:r>
+                            <w:proofErr w:type="gramEnd"/>
+                            <w:r>
+                              <w:t xml:space="preserve"> </w:t>
+                            </w:r>
+                            <w:proofErr w:type="spellStart"/>
+                            <w:r>
+                              <w:t>rc</w:t>
+                            </w:r>
+                            <w:proofErr w:type="spellEnd"/>
+                            <w:r>
+                              <w:t xml:space="preserve"> = 0 , </w:t>
+                            </w:r>
+                            <w:proofErr w:type="spellStart"/>
+                            <w:r>
+                              <w:t>wr</w:t>
+                            </w:r>
+                            <w:proofErr w:type="spellEnd"/>
+                            <w:r>
+                              <w:t xml:space="preserve"> = 0</w:t>
+                            </w:r>
+                          </w:p>
+                        </w:txbxContent>
+                      </wps:txbx>
+                      <wps:bodyPr rot="0" spcFirstLastPara="0" vertOverflow="overflow" horzOverflow="overflow" vert="horz" wrap="square" lIns="91440" tIns="45720" rIns="91440" bIns="45720" numCol="1" spcCol="0" rtlCol="0" fromWordArt="0" anchor="ctr" anchorCtr="0" forceAA="0" compatLnSpc="1">
+                        <a:prstTxWarp prst="textNoShape">
+                          <a:avLst/>
+                        </a:prstTxWarp>
+                        <a:noAutofit/>
+                      </wps:bodyPr>
+                    </wps:wsp>
+                  </a:graphicData>
+                </a:graphic>
+              </wp:anchor>
+            </w:drawing>
+          </mc:Choice>
+          <mc:Fallback>
+            <w:pict>
+              <v:shape w14:anchorId="0B4BD1C5" id="Text Box 19" o:spid="_x0000_s1030" type="#_x0000_t202" style="position:absolute;left:0;text-align:left;margin-left:195pt;margin-top:.75pt;width:148.5pt;height:140.25pt;z-index:251681792;visibility:visible;mso-wrap-style:square;mso-wrap-distance-left:9pt;mso-wrap-distance-top:0;mso-wrap-distance-right:9pt;mso-wrap-distance-bottom:0;mso-position-horizontal:absolute;mso-position-horizontal-relative:text;mso-position-vertical:absolute;mso-position-vertical-relative:text;v-text-anchor:middle" o:gfxdata="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" filled="f" stroked="f" strokeweight=".5pt">
+                <v:textbox>
+                  <w:txbxContent>
+                    <w:p>
+                      <w:pPr>
+                        <w:jc w:val="center"/>
+                        <w:rPr>
+                          <w:b/>
+                          <w:bCs/>
+                          <w:sz w:val="32"/>
+                          <w:szCs w:val="32"/>
+                        </w:rPr>
+                      </w:pPr>
+                      <w:proofErr w:type="gramStart"/>
+                      <w:r>
+                        <w:rPr>
+                          <w:b/>
+                          <w:bCs/>
+                          <w:sz w:val="32"/>
+                          <w:szCs w:val="32"/>
+                        </w:rPr>
+                        <w:t>read</w:t>
+                      </w:r>
+                      <w:proofErr w:type="gramEnd"/>
+                    </w:p>
+                    <w:p>
+                      <w:pPr>
+                        <w:jc w:val="center"/>
+                      </w:pPr>
+                      <w:proofErr w:type="spellStart"/>
+                      <w:r>
+                        <w:t>i</w:t>
+                      </w:r>
+                      <w:proofErr w:type="spellEnd"/>
+                      <w:r>
+                        <w:t>=</w:t>
+                      </w:r>
+                      <w:proofErr w:type="gramStart"/>
+                      <w:r>
+                        <w:t>0 ,</w:t>
+                      </w:r>
+                      <w:proofErr w:type="gramEnd"/>
+                      <w:r>
+                        <w:t xml:space="preserve"> </w:t>
+                      </w:r>
+                      <w:proofErr w:type="spellStart"/>
+                      <w:r>
+                        <w:t>rw</w:t>
+                      </w:r>
+                      <w:proofErr w:type="spellEnd"/>
+                      <w:r>
+                        <w:t xml:space="preserve"> = 0 , </w:t>
+                      </w:r>
+                      <w:proofErr w:type="spellStart"/>
+                      <w:r>
+                        <w:t>rr</w:t>
+                      </w:r>
+                      <w:proofErr w:type="spellEnd"/>
+                      <w:r>
+                        <w:t xml:space="preserve"> = 1</w:t>
+                      </w:r>
+                      <w:r>
+                        <w:t xml:space="preserve"> ,</w:t>
+                      </w:r>
+                    </w:p>
+                    <w:p>
+                      <w:pPr>
+                        <w:jc w:val="center"/>
+                      </w:pPr>
+                      <w:r>
+                        <w:t xml:space="preserve">rw0 = </w:t>
+                      </w:r>
+                      <w:proofErr w:type="gramStart"/>
+                      <w:r>
+                        <w:t>0 ,</w:t>
+                      </w:r>
+                      <w:proofErr w:type="gramEnd"/>
+                      <w:r>
+                        <w:t xml:space="preserve"> </w:t>
+                      </w:r>
+                      <w:proofErr w:type="spellStart"/>
+                      <w:r>
+                        <w:t>rc</w:t>
+                      </w:r>
+                      <w:proofErr w:type="spellEnd"/>
+                      <w:r>
+                        <w:t xml:space="preserve"> = 0 , </w:t>
+                      </w:r>
+                      <w:proofErr w:type="spellStart"/>
+                      <w:r>
+                        <w:t>wr</w:t>
+                      </w:r>
+                      <w:proofErr w:type="spellEnd"/>
+                      <w:r>
+                        <w:t xml:space="preserve"> = 0</w:t>
+                      </w:r>
+                    </w:p>
+                  </w:txbxContent>
+                </v:textbox>
+              </v:shape>
+            </w:pict>
+          </mc:Fallback>
+        </mc:AlternateContent>
+      </w:r>
+      <w:r>
+        <w:rPr>
+          <w:noProof/>
+        </w:rPr>
+        <mc:AlternateContent>
+          <mc:Choice Requires="wps">
+            <w:drawing>
+              <wp:anchor distT="0" distB="0" distL="114300" distR="114300" simplePos="0" relativeHeight="251683840" behindDoc="0" locked="0" layoutInCell="1" allowOverlap="1" wp14:anchorId="0572BCE1" wp14:editId="1DC4AB3A">
+                <wp:simplePos x="0" y="0"/>
+                <wp:positionH relativeFrom="column">
+                  <wp:posOffset>4886325</wp:posOffset>
+                </wp:positionH>
+                <wp:positionV relativeFrom="paragraph">
+                  <wp:posOffset>9525</wp:posOffset>
+                </wp:positionV>
+                <wp:extent cx="1885950" cy="1781175"/>
+                <wp:effectExtent l="0" t="0" r="0" b="0"/>
+                <wp:wrapNone/>
+                <wp:docPr id="20" name="Text Box 20"/>
+                <wp:cNvGraphicFramePr/>
+                <a:graphic xmlns:a="http://schemas.openxmlformats.org/drawingml/2006/main">
+                  <a:graphicData uri="http://schemas.microsoft.com/office/word/2010/wordprocessingShape">
+                    <wps:wsp>
+                      <wps:cNvSpPr txBox="1"/>
+                      <wps:spPr>
+                        <a:xfrm>
+                          <a:off x="0" y="0"/>
+                          <a:ext cx="1885950" cy="1781175"/>
+                        </a:xfrm>
+                        <a:prstGeom prst="rect">
+                          <a:avLst/>
+                        </a:prstGeom>
+                        <a:noFill/>
+                        <a:ln w="6350">
+                          <a:noFill/>
+                        </a:ln>
+                        <a:effectLst/>
+                      </wps:spPr>
+                      <wps:style>
+                        <a:lnRef idx="0">
+                          <a:schemeClr val="accent1"/>
+                        </a:lnRef>
+                        <a:fillRef idx="0">
+                          <a:schemeClr val="accent1"/>
+                        </a:fillRef>
+                        <a:effectRef idx="0">
+                          <a:schemeClr val="accent1"/>
+                        </a:effectRef>
+                        <a:fontRef idx="minor">
+                          <a:schemeClr val="dk1"/>
+                        </a:fontRef>
+                      </wps:style>
+                      <wps:txbx>
+                        <w:txbxContent>
+                          <w:p>
+                            <w:pPr>
+                              <w:jc w:val="center"/>
+                              <w:rPr>
+                                <w:b/>
+                                <w:bCs/>
+                                <w:sz w:val="32"/>
+                                <w:szCs w:val="32"/>
+                              </w:rPr>
+                            </w:pPr>
+                            <w:proofErr w:type="gramStart"/>
+                            <w:r>
+                              <w:rPr>
+                                <w:b/>
+                                <w:bCs/>
+                                <w:sz w:val="32"/>
+                                <w:szCs w:val="32"/>
+                              </w:rPr>
+                              <w:t>miss</w:t>
+                            </w:r>
+                            <w:proofErr w:type="gramEnd"/>
+                          </w:p>
+                          <w:p>
+                            <w:pPr>
+                              <w:jc w:val="center"/>
+                            </w:pPr>
+                            <w:proofErr w:type="spellStart"/>
+                            <w:r>
+                              <w:t>i</w:t>
+                            </w:r>
+                            <w:proofErr w:type="spellEnd"/>
+                            <w:r>
+                              <w:t>=</w:t>
+                            </w:r>
+                            <w:proofErr w:type="gramStart"/>
+                            <w:r>
+                              <w:t>0 ,</w:t>
+                            </w:r>
+                            <w:proofErr w:type="gramEnd"/>
+                            <w:r>
+                              <w:t xml:space="preserve"> </w:t>
+                            </w:r>
+                            <w:proofErr w:type="spellStart"/>
+                            <w:r>
+                              <w:t>rw</w:t>
+                            </w:r>
+                            <w:proofErr w:type="spellEnd"/>
+                            <w:r>
+                              <w:t xml:space="preserve"> = 0 , </w:t>
+                            </w:r>
+                            <w:proofErr w:type="spellStart"/>
+                            <w:r>
+                              <w:t>rr</w:t>
+                            </w:r>
+                            <w:proofErr w:type="spellEnd"/>
+                            <w:r>
+                              <w:t xml:space="preserve"> = 1</w:t>
+                            </w:r>
+                            <w:r>
+                              <w:t xml:space="preserve"> ,</w:t>
+                            </w:r>
+                          </w:p>
+                          <w:p>
+                            <w:pPr>
+                              <w:jc w:val="center"/>
+                            </w:pPr>
+                            <w:r>
+                              <w:t xml:space="preserve">rw0 = </w:t>
+                            </w:r>
+                            <w:proofErr w:type="gramStart"/>
+                            <w:r>
+                              <w:t>0 ,</w:t>
+                            </w:r>
+                            <w:proofErr w:type="gramEnd"/>
+                            <w:r>
+                              <w:t xml:space="preserve"> </w:t>
+                            </w:r>
+                            <w:proofErr w:type="spellStart"/>
+                            <w:r>
+                              <w:t>rc</w:t>
+                            </w:r>
+                            <w:proofErr w:type="spellEnd"/>
+                            <w:r>
+                              <w:t xml:space="preserve"> = 0 , </w:t>
+                            </w:r>
+                            <w:proofErr w:type="spellStart"/>
+                            <w:r>
+                              <w:t>wr</w:t>
+                            </w:r>
+                            <w:proofErr w:type="spellEnd"/>
+                            <w:r>
+                              <w:t xml:space="preserve"> = 0</w:t>
+                            </w:r>
+                          </w:p>
+                        </w:txbxContent>
+                      </wps:txbx>
+                      <wps:bodyPr rot="0" spcFirstLastPara="0" vertOverflow="overflow" horzOverflow="overflow" vert="horz" wrap="square" lIns="91440" tIns="45720" rIns="91440" bIns="45720" numCol="1" spcCol="0" rtlCol="0" fromWordArt="0" anchor="ctr" anchorCtr="0" forceAA="0" compatLnSpc="1">
+                        <a:prstTxWarp prst="textNoShape">
+                          <a:avLst/>
+                        </a:prstTxWarp>
+                        <a:noAutofit/>
+                      </wps:bodyPr>
+                    </wps:wsp>
+                  </a:graphicData>
+                </a:graphic>
+              </wp:anchor>
+            </w:drawing>
+          </mc:Choice>
+          <mc:Fallback>
+            <w:pict>
+              <v:shape w14:anchorId="0572BCE1" id="Text Box 20" o:spid="_x0000_s1031" type="#_x0000_t202" style="position:absolute;left:0;text-align:left;margin-left:384.75pt;margin-top:.75pt;width:148.5pt;height:140.25pt;z-index:251683840;visibility:visible;mso-wrap-style:square;mso-wrap-distance-left:9pt;mso-wrap-distance-top:0;mso-wrap-distance-right:9pt;mso-wrap-distance-bottom:0;mso-position-horizontal:absolute;mso-position-horizontal-relative:text;mso-position-vertical:absolute;mso-position-vertical-relative:text;v-text-anchor:middle" o:gfxdata="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" filled="f" stroked="f" strokeweight=".5pt">
+                <v:textbox>
+                  <w:txbxContent>
+                    <w:p>
+                      <w:pPr>
+                        <w:jc w:val="center"/>
+                        <w:rPr>
+                          <w:b/>
+                          <w:bCs/>
+                          <w:sz w:val="32"/>
+                          <w:szCs w:val="32"/>
+                        </w:rPr>
+                      </w:pPr>
+                      <w:proofErr w:type="gramStart"/>
+                      <w:r>
+                        <w:rPr>
+                          <w:b/>
+                          <w:bCs/>
+                          <w:sz w:val="32"/>
+                          <w:szCs w:val="32"/>
+                        </w:rPr>
+                        <w:t>miss</w:t>
+                      </w:r>
+                      <w:proofErr w:type="gramEnd"/>
+                    </w:p>
+                    <w:p>
+                      <w:pPr>
+                        <w:jc w:val="center"/>
+                      </w:pPr>
+                      <w:proofErr w:type="spellStart"/>
+                      <w:r>
+                        <w:t>i</w:t>
+                      </w:r>
+                      <w:proofErr w:type="spellEnd"/>
+                      <w:r>
+                        <w:t>=</w:t>
+                      </w:r>
+                      <w:proofErr w:type="gramStart"/>
+                      <w:r>
+                        <w:t>0 ,</w:t>
+                      </w:r>
+                      <w:proofErr w:type="gramEnd"/>
+                      <w:r>
+                        <w:t xml:space="preserve"> </w:t>
+                      </w:r>
+                      <w:proofErr w:type="spellStart"/>
+                      <w:r>
+                        <w:t>rw</w:t>
+                      </w:r>
+                      <w:proofErr w:type="spellEnd"/>
+                      <w:r>
+                        <w:t xml:space="preserve"> = 0 , </w:t>
+                      </w:r>
+                      <w:proofErr w:type="spellStart"/>
+                      <w:r>
+                        <w:t>rr</w:t>
+                      </w:r>
+                      <w:proofErr w:type="spellEnd"/>
+                      <w:r>
+                        <w:t xml:space="preserve"> = 1</w:t>
+                      </w:r>
+                      <w:r>
+                        <w:t xml:space="preserve"> ,</w:t>
+                      </w:r>
+                    </w:p>
+                    <w:p>
+                      <w:pPr>
+                        <w:jc w:val="center"/>
+                      </w:pPr>
+                      <w:r>
+                        <w:t xml:space="preserve">rw0 = </w:t>
+                      </w:r>
+                      <w:proofErr w:type="gramStart"/>
+                      <w:r>
+                        <w:t>0 ,</w:t>
+                      </w:r>
+                      <w:proofErr w:type="gramEnd"/>
+                      <w:r>
+                        <w:t xml:space="preserve"> </w:t>
+                      </w:r>
+                      <w:proofErr w:type="spellStart"/>
+                      <w:r>
+                        <w:t>rc</w:t>
+                      </w:r>
+                      <w:proofErr w:type="spellEnd"/>
+                      <w:r>
+                        <w:t xml:space="preserve"> = 0 , </w:t>
+                      </w:r>
+                      <w:proofErr w:type="spellStart"/>
+                      <w:r>
+                        <w:t>wr</w:t>
+                      </w:r>
+                      <w:proofErr w:type="spellEnd"/>
+                      <w:r>
+                        <w:t xml:space="preserve"> = 0</w:t>
+                      </w:r>
+                    </w:p>
+                  </w:txbxContent>
+                </v:textbox>
+              </v:shape>
+            </w:pict>
+          </mc:Fallback>
+        </mc:AlternateContent>
+      </w:r>
+      <w:r>
+        <w:rPr>
+          <w:noProof/>
+        </w:rPr>
+        <mc:AlternateContent>
+          <mc:Choice Requires="wps">
+            <w:drawing>
+              <wp:anchor distT="0" distB="0" distL="114300" distR="114300" simplePos="0" relativeHeight="251685888" behindDoc="0" locked="0" layoutInCell="1" allowOverlap="1" wp14:anchorId="1CE99F59" wp14:editId="4992D38D">
+                <wp:simplePos x="0" y="0"/>
+                <wp:positionH relativeFrom="margin">
+                  <wp:align>right</wp:align>
+                </wp:positionH>
+                <wp:positionV relativeFrom="paragraph">
+                  <wp:posOffset>9525</wp:posOffset>
+                </wp:positionV>
+                <wp:extent cx="1885950" cy="1781175"/>
+                <wp:effectExtent l="0" t="0" r="0" b="0"/>
+                <wp:wrapNone/>
+                <wp:docPr id="21" name="Text Box 21"/>
+                <wp:cNvGraphicFramePr/>
+                <a:graphic xmlns:a="http://schemas.openxmlformats.org/drawingml/2006/main">
+                  <a:graphicData uri="http://schemas.microsoft.com/office/word/2010/wordprocessingShape">
+                    <wps:wsp>
+                      <wps:cNvSpPr txBox="1"/>
+                      <wps:spPr>
+                        <a:xfrm>
+                          <a:off x="0" y="0"/>
+                          <a:ext cx="1885950" cy="1781175"/>
+                        </a:xfrm>
+                        <a:prstGeom prst="rect">
+                          <a:avLst/>
+                        </a:prstGeom>
+                        <a:noFill/>
+                        <a:ln w="6350">
+                          <a:noFill/>
+                        </a:ln>
+                        <a:effectLst/>
+                      </wps:spPr>
+                      <wps:style>
+                        <a:lnRef idx="0">
+                          <a:schemeClr val="accent1"/>
+                        </a:lnRef>
+                        <a:fillRef idx="0">
+                          <a:schemeClr val="accent1"/>
+                        </a:fillRef>
+                        <a:effectRef idx="0">
+                          <a:schemeClr val="accent1"/>
+                        </a:effectRef>
+                        <a:fontRef idx="minor">
+                          <a:schemeClr val="dk1"/>
+                        </a:fontRef>
+                      </wps:style>
+                      <wps:txbx>
+                        <w:txbxContent>
+                          <w:p>
+                            <w:pPr>
+                              <w:jc w:val="center"/>
+                              <w:rPr>
+                                <w:b/>
+                                <w:bCs/>
+                                <w:sz w:val="32"/>
+                                <w:szCs w:val="32"/>
+                              </w:rPr>
+                            </w:pPr>
+                            <w:proofErr w:type="spellStart"/>
+                            <w:r>
+                              <w:rPr>
+                                <w:b/>
+                                <w:bCs/>
+                                <w:sz w:val="32"/>
+                                <w:szCs w:val="32"/>
+                              </w:rPr>
+                              <w:t>Read_from_ram</w:t>
+                            </w:r>
+                            <w:proofErr w:type="spellEnd"/>
+                          </w:p>
+                          <w:p>
+                            <w:pPr>
+                              <w:jc w:val="center"/>
+                            </w:pPr>
+                            <w:proofErr w:type="spellStart"/>
+                            <w:r>
+                              <w:t>i</w:t>
+                            </w:r>
+                            <w:proofErr w:type="spellEnd"/>
+                            <w:r>
+                              <w:t>=</w:t>
+                            </w:r>
+                            <w:proofErr w:type="gramStart"/>
+                            <w:r>
+                              <w:t>0 ,</w:t>
+                            </w:r>
+                            <w:proofErr w:type="gramEnd"/>
+                            <w:r>
+                              <w:t xml:space="preserve"> </w:t>
+                            </w:r>
+                            <w:proofErr w:type="spellStart"/>
+                            <w:r>
+                              <w:t>rw</w:t>
+                            </w:r>
+                            <w:proofErr w:type="spellEnd"/>
+                            <w:r>
+                              <w:t xml:space="preserve"> = 0 , </w:t>
+                            </w:r>
+                            <w:proofErr w:type="spellStart"/>
+                            <w:r>
+                              <w:t>rr</w:t>
+                            </w:r>
+                            <w:proofErr w:type="spellEnd"/>
+                            <w:r>
+                              <w:t xml:space="preserve"> = 0 ,</w:t>
+                            </w:r>
+                          </w:p>
+                          <w:p>
+                            <w:pPr>
+                              <w:jc w:val="center"/>
+                            </w:pPr>
+                            <w:r>
+                              <w:t xml:space="preserve">rw0 = 0 , </w:t>
+                            </w:r>
+                            <w:proofErr w:type="spellStart"/>
+                            <w:r>
+                              <w:t>rc</w:t>
+                            </w:r>
+                            <w:proofErr w:type="spellEnd"/>
+                            <w:r>
+                              <w:t xml:space="preserve"> </w:t>
+                            </w:r>
+                            <w:r>
+                              <w:t xml:space="preserve">= 0 , </w:t>
+                            </w:r>
+                            <w:proofErr w:type="spellStart"/>
+                            <w:r>
+                              <w:t>wr</w:t>
+                            </w:r>
+                            <w:proofErr w:type="spellEnd"/>
+                            <w:r>
+                              <w:t xml:space="preserve"> = 1</w:t>
+                            </w:r>
+                          </w:p>
+                        </w:txbxContent>
+                      </wps:txbx>
+                      <wps:bodyPr rot="0" spcFirstLastPara="0" vertOverflow="overflow" horzOverflow="overflow" vert="horz" wrap="square" lIns="91440" tIns="45720" rIns="91440" bIns="45720" numCol="1" spcCol="0" rtlCol="0" fromWordArt="0" anchor="ctr" anchorCtr="0" forceAA="0" compatLnSpc="1">
+                        <a:prstTxWarp prst="textNoShape">
+                          <a:avLst/>
+                        </a:prstTxWarp>
+                        <a:noAutofit/>
+                      </wps:bodyPr>
+                    </wps:wsp>
+                  </a:graphicData>
+                </a:graphic>
+              </wp:anchor>
+            </w:drawing>
+          </mc:Choice>
+          <mc:Fallback>
+            <w:pict>
+              <v:shape w14:anchorId="1CE99F59" id="Text Box 21" o:spid="_x0000_s1032" type="#_x0000_t202" style="position:absolute;left:0;text-align:left;margin-left:97.3pt;margin-top:.75pt;width:148.5pt;height:140.25pt;z-index:251685888;visibility:visible;mso-wrap-style:square;mso-wrap-distance-left:9pt;mso-wrap-distance-top:0;mso-wrap-distance-right:9pt;mso-wrap-distance-bottom:0;mso-position-horizontal:right;mso-position-horizontal-relative:margin;mso-position-vertical:absolute;mso-position-vertical-relative:text;v-text-anchor:middle" o:gfxdata="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" filled="f" stroked="f" strokeweight=".5pt">
+                <v:textbox>
+                  <w:txbxContent>
+                    <w:p>
+                      <w:pPr>
+                        <w:jc w:val="center"/>
+                        <w:rPr>
+                          <w:b/>
+                          <w:bCs/>
+                          <w:sz w:val="32"/>
+                          <w:szCs w:val="32"/>
+                        </w:rPr>
+                      </w:pPr>
+                      <w:proofErr w:type="spellStart"/>
+                      <w:r>
+                        <w:rPr>
+                          <w:b/>
+                          <w:bCs/>
+                          <w:sz w:val="32"/>
+                          <w:szCs w:val="32"/>
+                        </w:rPr>
+                        <w:t>Read_from_ram</w:t>
+                      </w:r>
+                      <w:proofErr w:type="spellEnd"/>
+                    </w:p>
+                    <w:p>
+                      <w:pPr>
+                        <w:jc w:val="center"/>
+                      </w:pPr>
+                      <w:proofErr w:type="spellStart"/>
+                      <w:r>
+                        <w:t>i</w:t>
+                      </w:r>
+                      <w:proofErr w:type="spellEnd"/>
+                      <w:r>
+                        <w:t>=</w:t>
+                      </w:r>
+                      <w:proofErr w:type="gramStart"/>
+                      <w:r>
+                        <w:t>0 ,</w:t>
+                      </w:r>
+                      <w:proofErr w:type="gramEnd"/>
+                      <w:r>
+                        <w:t xml:space="preserve"> </w:t>
+                      </w:r>
+                      <w:proofErr w:type="spellStart"/>
+                      <w:r>
+                        <w:t>rw</w:t>
+                      </w:r>
+                      <w:proofErr w:type="spellEnd"/>
+                      <w:r>
+                        <w:t xml:space="preserve"> = 0 , </w:t>
+                      </w:r>
+                      <w:proofErr w:type="spellStart"/>
+                      <w:r>
+                        <w:t>rr</w:t>
+                      </w:r>
+                      <w:proofErr w:type="spellEnd"/>
+                      <w:r>
+                        <w:t xml:space="preserve"> = 0 ,</w:t>
+                      </w:r>
+                    </w:p>
+                    <w:p>
+                      <w:pPr>
+                        <w:jc w:val="center"/>
+                      </w:pPr>
+                      <w:r>
+                        <w:t xml:space="preserve">rw0 = 0 , </w:t>
+                      </w:r>
+                      <w:proofErr w:type="spellStart"/>
+                      <w:r>
+                        <w:t>rc</w:t>
+                      </w:r>
+                      <w:proofErr w:type="spellEnd"/>
+                      <w:r>
+                        <w:t xml:space="preserve"> </w:t>
+                      </w:r>
+                      <w:r>
+                        <w:t xml:space="preserve">= 0 , </w:t>
+                      </w:r>
+                      <w:proofErr w:type="spellStart"/>
+                      <w:r>
+                        <w:t>wr</w:t>
+                      </w:r>
+                      <w:proofErr w:type="spellEnd"/>
+                      <w:r>
+                        <w:t xml:space="preserve"> = 1</w:t>
+                      </w:r>
+                    </w:p>
+                  </w:txbxContent>
+                </v:textbox>
+                <w10:wrap anchorx="margin"/>
+              </v:shape>
+            </w:pict>
+          </mc:Fallback>
+        </mc:AlternateContent>
+      </w:r>
+      <w:r>
+        <w:rPr>
+          <w:rFonts w:hint="cs"/>
+          <w:noProof/>
+          <w:rtl/>
+        </w:rPr>
+        <mc:AlternateContent>
+          <mc:Choice Requires="wps">
+            <w:drawing>
+              <wp:anchor distT="0" distB="0" distL="114300" distR="114300" simplePos="0" relativeHeight="251673600" behindDoc="0" locked="0" layoutInCell="1" allowOverlap="1" wp14:anchorId="20CAA73C" wp14:editId="197E6890">
+                <wp:simplePos x="0" y="0"/>
+                <wp:positionH relativeFrom="margin">
+                  <wp:align>right</wp:align>
+                </wp:positionH>
+                <wp:positionV relativeFrom="paragraph">
+                  <wp:posOffset>9525</wp:posOffset>
+                </wp:positionV>
+                <wp:extent cx="1866900" cy="1752600"/>
+                <wp:effectExtent l="0" t="0" r="19050" b="19050"/>
+                <wp:wrapNone/>
+                <wp:docPr id="14" name="Oval 14"/>
+                <wp:cNvGraphicFramePr/>
+                <a:graphic xmlns:a="http://schemas.openxmlformats.org/drawingml/2006/main">
+                  <a:graphicData uri="http://schemas.microsoft.com/office/word/2010/wordprocessingShape">
+                    <wps:wsp>
+                      <wps:cNvSpPr/>
+                      <wps:spPr>
+                        <a:xfrm>
+                          <a:off x="0" y="0"/>
+                          <a:ext cx="1866900" cy="1752600"/>
+                        </a:xfrm>
+                        <a:prstGeom prst="ellipse">
+                          <a:avLst/>
+                        </a:prstGeom>
+                      </wps:spPr>
+                      <wps:style>
+                        <a:lnRef idx="2">
+                          <a:schemeClr val="accent1">
+                            <a:shade val="50000"/>
+                          </a:schemeClr>
+                        </a:lnRef>
+                        <a:fillRef idx="1">
+                          <a:schemeClr val="accent1"/>
+                        </a:fillRef>
+                        <a:effectRef idx="0">
+                          <a:schemeClr val="accent1"/>
+                        </a:effectRef>
+                        <a:fontRef idx="minor">
+                          <a:schemeClr val="lt1"/>
+                        </a:fontRef>
+                      </wps:style>
+                      <wps:bodyPr rot="0" spcFirstLastPara="0" vertOverflow="overflow" horzOverflow="overflow" vert="horz" wrap="square" lIns="91440" tIns="45720" rIns="91440" bIns="45720" numCol="1" spcCol="0" rtlCol="0" fromWordArt="0" anchor="ctr" anchorCtr="0" forceAA="0" compatLnSpc="1">
+                        <a:prstTxWarp prst="textNoShape">
+                          <a:avLst/>
+                        </a:prstTxWarp>
+                        <a:noAutofit/>
+                      </wps:bodyPr>
+                    </wps:wsp>
+                  </a:graphicData>
+                </a:graphic>
+              </wp:anchor>
+            </w:drawing>
+          </mc:Choice>
+          <mc:Fallback>
+            <w:pict>
+              <v:oval w14:anchorId="5EF0B7C6" id="Oval 14" o:spid="_x0000_s1026" style="position:absolute;margin-left:95.8pt;margin-top:.75pt;width:147pt;height:138pt;z-index:251673600;visibility:visible;mso-wrap-style:square;mso-wrap-distance-left:9pt;mso-wrap-distance-top:0;mso-wrap-distance-right:9pt;mso-wrap-distance-bottom:0;mso-position-horizontal:right;mso-position-horizontal-relative:margin;mso-position-vertical:absolute;mso-position-vertical-relative:text;v-text-anchor:middle" o:gfxdata="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" fillcolor="#5b9bd5 [3204]" strokecolor="#1f4d78 [1604]" strokeweight="1pt">
+                <v:stroke joinstyle="miter"/>
+                <w10:wrap anchorx="margin"/>
+              </v:oval>
+            </w:pict>
+          </mc:Fallback>
+        </mc:AlternateContent>
+      </w:r>
+      <w:r>
+        <w:rPr>
+          <w:rFonts w:hint="cs"/>
+          <w:noProof/>
+          <w:rtl/>
+        </w:rPr>
+        <mc:AlternateContent>
+          <mc:Choice Requires="wps">
+            <w:drawing>
+              <wp:anchor distT="0" distB="0" distL="114300" distR="114300" simplePos="0" relativeHeight="251675648" behindDoc="0" locked="0" layoutInCell="1" allowOverlap="1" wp14:anchorId="217E25E5" wp14:editId="7F8083E6">
+                <wp:simplePos x="0" y="0"/>
+                <wp:positionH relativeFrom="margin">
+                  <wp:posOffset>4886325</wp:posOffset>
+                </wp:positionH>
+                <wp:positionV relativeFrom="paragraph">
+                  <wp:posOffset>9525</wp:posOffset>
+                </wp:positionV>
+                <wp:extent cx="1866900" cy="1752600"/>
+                <wp:effectExtent l="0" t="0" r="19050" b="19050"/>
+                <wp:wrapNone/>
+                <wp:docPr id="15" name="Oval 15"/>
+                <wp:cNvGraphicFramePr/>
+                <a:graphic xmlns:a="http://schemas.openxmlformats.org/drawingml/2006/main">
+                  <a:graphicData uri="http://schemas.microsoft.com/office/word/2010/wordprocessingShape">
+                    <wps:wsp>
+                      <wps:cNvSpPr/>
+                      <wps:spPr>
+                        <a:xfrm>
+                          <a:off x="0" y="0"/>
+                          <a:ext cx="1866900" cy="1752600"/>
+                        </a:xfrm>
+                        <a:prstGeom prst="ellipse">
+                          <a:avLst/>
+                        </a:prstGeom>
+                      </wps:spPr>
+                      <wps:style>
+                        <a:lnRef idx="2">
+                          <a:schemeClr val="accent1">
+                            <a:shade val="50000"/>
+                          </a:schemeClr>
+                        </a:lnRef>
+                        <a:fillRef idx="1">
+                          <a:schemeClr val="accent1"/>
+                        </a:fillRef>
+                        <a:effectRef idx="0">
+                          <a:schemeClr val="accent1"/>
+                        </a:effectRef>
+                        <a:fontRef idx="minor">
+                          <a:schemeClr val="lt1"/>
+                        </a:fontRef>
+                      </wps:style>
+                      <wps:bodyPr rot="0" spcFirstLastPara="0" vertOverflow="overflow" horzOverflow="overflow" vert="horz" wrap="square" lIns="91440" tIns="45720" rIns="91440" bIns="45720" numCol="1" spcCol="0" rtlCol="0" fromWordArt="0" anchor="ctr" anchorCtr="0" forceAA="0" compatLnSpc="1">
+                        <a:prstTxWarp prst="textNoShape">
+                          <a:avLst/>
+                        </a:prstTxWarp>
+                        <a:noAutofit/>
+                      </wps:bodyPr>
+                    </wps:wsp>
+                  </a:graphicData>
+                </a:graphic>
+              </wp:anchor>
+            </w:drawing>
+          </mc:Choice>
+          <mc:Fallback>
+            <w:pict>
+              <v:oval w14:anchorId="1B36C02E" id="Oval 15" o:spid="_x0000_s1026" style="position:absolute;margin-left:384.75pt;margin-top:.75pt;width:147pt;height:138pt;z-index:251675648;visibility:visible;mso-wrap-style:square;mso-wrap-distance-left:9pt;mso-wrap-distance-top:0;mso-wrap-distance-right:9pt;mso-wrap-distance-bottom:0;mso-position-horizontal:absolute;mso-position-horizontal-relative:margin;mso-position-vertical:absolute;mso-position-vertical-relative:text;v-text-anchor:middle" o:gfxdata="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" fillcolor="#5b9bd5 [3204]" strokecolor="#1f4d78 [1604]" strokeweight="1pt">
+                <v:stroke joinstyle="miter"/>
+                <w10:wrap anchorx="margin"/>
+              </v:oval>
+            </w:pict>
+          </mc:Fallback>
+        </mc:AlternateContent>
+      </w:r>
+      <w:r>
+        <w:rPr>
+          <w:rFonts w:hint="cs"/>
+          <w:noProof/>
+          <w:rtl/>
+        </w:rPr>
+        <mc:AlternateContent>
+          <mc:Choice Requires="wps">
+            <w:drawing>
+              <wp:anchor distT="0" distB="0" distL="114300" distR="114300" simplePos="0" relativeHeight="251677696" behindDoc="0" locked="0" layoutInCell="1" allowOverlap="1" wp14:anchorId="00511A3A" wp14:editId="4267C65D">
+                <wp:simplePos x="0" y="0"/>
+                <wp:positionH relativeFrom="margin">
+                  <wp:posOffset>2486025</wp:posOffset>
+                </wp:positionH>
+                <wp:positionV relativeFrom="paragraph">
+                  <wp:posOffset>9525</wp:posOffset>
+                </wp:positionV>
+                <wp:extent cx="1866900" cy="1752600"/>
+                <wp:effectExtent l="0" t="0" r="19050" b="19050"/>
+                <wp:wrapNone/>
+                <wp:docPr id="16" name="Oval 16"/>
+                <wp:cNvGraphicFramePr/>
+                <a:graphic xmlns:a="http://schemas.openxmlformats.org/drawingml/2006/main">
+                  <a:graphicData uri="http://schemas.microsoft.com/office/word/2010/wordprocessingShape">
+                    <wps:wsp>
+                      <wps:cNvSpPr/>
+                      <wps:spPr>
+                        <a:xfrm>
+                          <a:off x="0" y="0"/>
+                          <a:ext cx="1866900" cy="1752600"/>
+                        </a:xfrm>
+                        <a:prstGeom prst="ellipse">
+                          <a:avLst/>
+                        </a:prstGeom>
+                      </wps:spPr>
+                      <wps:style>
+                        <a:lnRef idx="2">
+                          <a:schemeClr val="accent1">
+                            <a:shade val="50000"/>
+                          </a:schemeClr>
+                        </a:lnRef>
+                        <a:fillRef idx="1">
+                          <a:schemeClr val="accent1"/>
+                        </a:fillRef>
+                        <a:effectRef idx="0">
+                          <a:schemeClr val="accent1"/>
+                        </a:effectRef>
+                        <a:fontRef idx="minor">
+                          <a:schemeClr val="lt1"/>
+                        </a:fontRef>
+                      </wps:style>
+                      <wps:bodyPr rot="0" spcFirstLastPara="0" vertOverflow="overflow" horzOverflow="overflow" vert="horz" wrap="square" lIns="91440" tIns="45720" rIns="91440" bIns="45720" numCol="1" spcCol="0" rtlCol="0" fromWordArt="0" anchor="ctr" anchorCtr="0" forceAA="0" compatLnSpc="1">
+                        <a:prstTxWarp prst="textNoShape">
+                          <a:avLst/>
+                        </a:prstTxWarp>
+                        <a:noAutofit/>
+                      </wps:bodyPr>
+                    </wps:wsp>
+                  </a:graphicData>
+                </a:graphic>
+              </wp:anchor>
+            </w:drawing>
+          </mc:Choice>
+          <mc:Fallback>
+            <w:pict>
+              <v:oval w14:anchorId="404ED043" id="Oval 16" o:spid="_x0000_s1026" style="position:absolute;margin-left:195.75pt;margin-top:.75pt;width:147pt;height:138pt;z-index:251677696;visibility:visible;mso-wrap-style:square;mso-wrap-distance-left:9pt;mso-wrap-distance-top:0;mso-wrap-distance-right:9pt;mso-wrap-distance-bottom:0;mso-position-horizontal:absolute;mso-position-horizontal-relative:margin;mso-position-vertical:absolute;mso-position-vertical-relative:text;v-text-anchor:middle" o:gfxdata="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" fillcolor="#5b9bd5 [3204]" strokecolor="#1f4d78 [1604]" strokeweight="1pt">
+                <v:stroke joinstyle="miter"/>
+                <w10:wrap anchorx="margin"/>
+              </v:oval>
+            </w:pict>
+          </mc:Fallback>
+        </mc:AlternateContent>
+      </w:r>
+      <w:r>
+        <w:rPr>
+          <w:rFonts w:hint="cs"/>
+          <w:noProof/>
+          <w:rtl/>
+        </w:rPr>
+        <mc:AlternateContent>
+          <mc:Choice Requires="wps">
+            <w:drawing>
+              <wp:anchor distT="0" distB="0" distL="114300" distR="114300" simplePos="0" relativeHeight="251666687" behindDoc="0" locked="0" layoutInCell="1" allowOverlap="1" wp14:anchorId="2231A678" wp14:editId="65CC12CC">
+                <wp:simplePos x="0" y="0"/>
+                <wp:positionH relativeFrom="margin">
+                  <wp:align>left</wp:align>
+                </wp:positionH>
+                <wp:positionV relativeFrom="paragraph">
+                  <wp:posOffset>9525</wp:posOffset>
+                </wp:positionV>
+                <wp:extent cx="1866900" cy="1752600"/>
+                <wp:effectExtent l="0" t="0" r="19050" b="19050"/>
+                <wp:wrapNone/>
+                <wp:docPr id="10" name="Oval 10"/>
+                <wp:cNvGraphicFramePr/>
+                <a:graphic xmlns:a="http://schemas.openxmlformats.org/drawingml/2006/main">
+                  <a:graphicData uri="http://schemas.microsoft.com/office/word/2010/wordprocessingShape">
+                    <wps:wsp>
+                      <wps:cNvSpPr/>
+                      <wps:spPr>
+                        <a:xfrm>
+                          <a:off x="0" y="0"/>
+                          <a:ext cx="1866900" cy="1752600"/>
+                        </a:xfrm>
+                        <a:prstGeom prst="ellipse">
+                          <a:avLst/>
+                        </a:prstGeom>
+                      </wps:spPr>
+                      <wps:style>
+                        <a:lnRef idx="2">
+                          <a:schemeClr val="accent1">
+                            <a:shade val="50000"/>
+                          </a:schemeClr>
+                        </a:lnRef>
+                        <a:fillRef idx="1">
+                          <a:schemeClr val="accent1"/>
+                        </a:fillRef>
+                        <a:effectRef idx="0">
+                          <a:schemeClr val="accent1"/>
+                        </a:effectRef>
+                        <a:fontRef idx="minor">
+                          <a:schemeClr val="lt1"/>
+                        </a:fontRef>
+                      </wps:style>
+                      <wps:bodyPr rot="0" spcFirstLastPara="0" vertOverflow="overflow" horzOverflow="overflow" vert="horz" wrap="square" lIns="91440" tIns="45720" rIns="91440" bIns="45720" numCol="1" spcCol="0" rtlCol="0" fromWordArt="0" anchor="ctr" anchorCtr="0" forceAA="0" compatLnSpc="1">
+                        <a:prstTxWarp prst="textNoShape">
+                          <a:avLst/>
+                        </a:prstTxWarp>
+                        <a:noAutofit/>
+                      </wps:bodyPr>
+                    </wps:wsp>
+                  </a:graphicData>
+                </a:graphic>
+              </wp:anchor>
+            </w:drawing>
+          </mc:Choice>
+          <mc:Fallback>
+            <w:pict>
+              <v:oval w14:anchorId="7C88E7DA" id="Oval 10" o:spid="_x0000_s1026" style="position:absolute;margin-left:0;margin-top:.75pt;width:147pt;height:138pt;z-index:251666687;visibility:visible;mso-wrap-style:square;mso-wrap-distance-left:9pt;mso-wrap-distance-top:0;mso-wrap-distance-right:9pt;mso-wrap-distance-bottom:0;mso-position-horizontal:left;mso-position-horizontal-relative:margin;mso-position-vertical:absolute;mso-position-vertical-relative:text;v-text-anchor:middle" o:gfxdata="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" fillcolor="#5b9bd5 [3204]" strokecolor="#1f4d78 [1604]" strokeweight="1pt">
+                <v:stroke joinstyle="miter"/>
+                <w10:wrap anchorx="margin"/>
+              </v:oval>
+            </w:pict>
+          </mc:Fallback>
+        </mc:AlternateContent>
+      </w:r>
+    </w:p>
+    <w:p>
+      <w:pPr>
+        <w:bidi/>
+        <w:rPr>
+          <w:rFonts w:hint="cs"/>
+          <w:rtl/>
+          <w:lang w:bidi="fa-IR"/>
+        </w:rPr>
+      </w:pPr>
+      <w:r>
+        <w:rPr>
+          <w:noProof/>
+        </w:rPr>
+        <mc:AlternateContent>
+          <mc:Choice Requires="wps">
+            <w:drawing>
+              <wp:anchor distT="0" distB="0" distL="114300" distR="114300" simplePos="0" relativeHeight="251705344" behindDoc="0" locked="0" layoutInCell="1" allowOverlap="1">
+                <wp:simplePos x="0" y="0"/>
+                <wp:positionH relativeFrom="column">
+                  <wp:posOffset>4953000</wp:posOffset>
+                </wp:positionH>
+                <wp:positionV relativeFrom="paragraph">
+                  <wp:posOffset>1524000</wp:posOffset>
+                </wp:positionV>
+                <wp:extent cx="1400175" cy="352425"/>
+                <wp:effectExtent l="0" t="0" r="0" b="0"/>
+                <wp:wrapNone/>
+                <wp:docPr id="44" name="Text Box 44"/>
+                <wp:cNvGraphicFramePr/>
+                <a:graphic xmlns:a="http://schemas.openxmlformats.org/drawingml/2006/main">
+                  <a:graphicData uri="http://schemas.microsoft.com/office/word/2010/wordprocessingShape">
+                    <wps:wsp>
+                      <wps:cNvSpPr txBox="1"/>
+                      <wps:spPr>
+                        <a:xfrm>
+                          <a:off x="0" y="0"/>
+                          <a:ext cx="1400175" cy="352425"/>
+                        </a:xfrm>
+                        <a:prstGeom prst="rect">
+                          <a:avLst/>
+                        </a:prstGeom>
+                        <a:noFill/>
+                        <a:ln w="6350">
+                          <a:noFill/>
+                        </a:ln>
+                        <a:effectLst/>
+                      </wps:spPr>
+                      <wps:style>
+                        <a:lnRef idx="0">
+                          <a:schemeClr val="accent1"/>
+                        </a:lnRef>
+                        <a:fillRef idx="0">
+                          <a:schemeClr val="accent1"/>
+                        </a:fillRef>
+                        <a:effectRef idx="0">
+                          <a:schemeClr val="accent1"/>
+                        </a:effectRef>
+                        <a:fontRef idx="minor">
+                          <a:schemeClr val="dk1"/>
+                        </a:fontRef>
+                      </wps:style>
+                      <wps:txbx>
+                        <w:txbxContent>
+                          <w:p>
+                            <w:proofErr w:type="spellStart"/>
+                            <w:r>
+                              <w:t>Cache_ready</w:t>
+                            </w:r>
+                            <w:proofErr w:type="spellEnd"/>
+                            <w:r>
+                              <w:t xml:space="preserve"> = 1</w:t>
+                            </w:r>
+                          </w:p>
+                        </w:txbxContent>
+                      </wps:txbx>
+                      <wps:bodyPr rot="0" spcFirstLastPara="0" vertOverflow="overflow" horzOverflow="overflow" vert="horz" wrap="square" lIns="91440" tIns="45720" rIns="91440" bIns="45720" numCol="1" spcCol="0" rtlCol="0" fromWordArt="0" anchor="t" anchorCtr="0" forceAA="0" compatLnSpc="1">
+                        <a:prstTxWarp prst="textNoShape">
+                          <a:avLst/>
+                        </a:prstTxWarp>
+                        <a:noAutofit/>
+                      </wps:bodyPr>
+                    </wps:wsp>
+                  </a:graphicData>
+                </a:graphic>
+              </wp:anchor>
+            </w:drawing>
+          </mc:Choice>
+          <mc:Fallback>
+            <w:pict>
+              <v:shape id="Text Box 44" o:spid="_x0000_s1033" type="#_x0000_t202" style="position:absolute;left:0;text-align:left;margin-left:390pt;margin-top:120pt;width:110.25pt;height:27.75pt;z-index:251705344;visibility:visible;mso-wrap-style:square;mso-wrap-distance-left:9pt;mso-wrap-distance-top:0;mso-wrap-distance-right:9pt;mso-wrap-distance-bottom:0;mso-position-horizontal:absolute;mso-position-horizontal-relative:text;mso-position-vertical:absolute;mso-position-vertical-relative:text;v-text-anchor:top" o:gfxdata="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" filled="f" stroked="f" strokeweight=".5pt">
+                <v:textbox>
+                  <w:txbxContent>
+                    <w:p>
+                      <w:proofErr w:type="spellStart"/>
+                      <w:r>
+                        <w:t>Cache_ready</w:t>
+                      </w:r>
+                      <w:proofErr w:type="spellEnd"/>
+                      <w:r>
+                        <w:t xml:space="preserve"> = 1</w:t>
+                      </w:r>
+                    </w:p>
+                  </w:txbxContent>
+                </v:textbox>
+              </v:shape>
+            </w:pict>
+          </mc:Fallback>
+        </mc:AlternateContent>
+      </w:r>
+      <w:r>
+        <w:rPr>
+          <w:noProof/>
+        </w:rPr>
+        <mc:AlternateContent>
+          <mc:Choice Requires="wps">
+            <w:drawing>
+              <wp:anchor distT="0" distB="0" distL="114300" distR="114300" simplePos="0" relativeHeight="251704320" behindDoc="0" locked="0" layoutInCell="1" allowOverlap="1" wp14:anchorId="2661FCFD" wp14:editId="18334377">
+                <wp:simplePos x="0" y="0"/>
+                <wp:positionH relativeFrom="column">
+                  <wp:posOffset>2019300</wp:posOffset>
+                </wp:positionH>
+                <wp:positionV relativeFrom="paragraph">
+                  <wp:posOffset>1676400</wp:posOffset>
+                </wp:positionV>
+                <wp:extent cx="1171575" cy="314325"/>
+                <wp:effectExtent l="0" t="0" r="0" b="0"/>
+                <wp:wrapNone/>
+                <wp:docPr id="43" name="Text Box 43"/>
+                <wp:cNvGraphicFramePr/>
+                <a:graphic xmlns:a="http://schemas.openxmlformats.org/drawingml/2006/main">
+                  <a:graphicData uri="http://schemas.microsoft.com/office/word/2010/wordprocessingShape">
+                    <wps:wsp>
+                      <wps:cNvSpPr txBox="1"/>
+                      <wps:spPr>
+                        <a:xfrm>
+                          <a:off x="0" y="0"/>
+                          <a:ext cx="1171575" cy="314325"/>
+                        </a:xfrm>
+                        <a:prstGeom prst="rect">
+                          <a:avLst/>
+                        </a:prstGeom>
+                        <a:noFill/>
+                        <a:ln w="6350">
+                          <a:noFill/>
+                        </a:ln>
+                        <a:effectLst/>
+                      </wps:spPr>
+                      <wps:style>
+                        <a:lnRef idx="0">
+                          <a:schemeClr val="accent1"/>
+                        </a:lnRef>
+                        <a:fillRef idx="0">
+                          <a:schemeClr val="accent1"/>
+                        </a:fillRef>
+                        <a:effectRef idx="0">
+                          <a:schemeClr val="accent1"/>
+                        </a:effectRef>
+                        <a:fontRef idx="minor">
+                          <a:schemeClr val="dk1"/>
+                        </a:fontRef>
+                      </wps:style>
+                      <wps:txbx>
+                        <w:txbxContent>
+                          <w:p>
+                            <w:proofErr w:type="spellStart"/>
+                            <w:r>
+                              <w:t>Cache_ready</w:t>
+                            </w:r>
+                            <w:proofErr w:type="spellEnd"/>
+                            <w:r>
+                              <w:t xml:space="preserve"> = 1</w:t>
+                            </w:r>
+                          </w:p>
+                        </w:txbxContent>
+                      </wps:txbx>
+                      <wps:bodyPr rot="0" spcFirstLastPara="0" vertOverflow="overflow" horzOverflow="overflow" vert="horz" wrap="square" lIns="91440" tIns="45720" rIns="91440" bIns="45720" numCol="1" spcCol="0" rtlCol="0" fromWordArt="0" anchor="t" anchorCtr="0" forceAA="0" compatLnSpc="1">
+                        <a:prstTxWarp prst="textNoShape">
+                          <a:avLst/>
+                        </a:prstTxWarp>
+                        <a:noAutofit/>
+                      </wps:bodyPr>
+                    </wps:wsp>
+                  </a:graphicData>
+                </a:graphic>
+                <wp14:sizeRelH relativeFrom="margin">
+                  <wp14:pctWidth>0</wp14:pctWidth>
+                </wp14:sizeRelH>
+              </wp:anchor>
+            </w:drawing>
+          </mc:Choice>
+          <mc:Fallback>
+            <w:pict>
+              <v:shape w14:anchorId="2661FCFD" id="Text Box 43" o:spid="_x0000_s1034" type="#_x0000_t202" style="position:absolute;left:0;text-align:left;margin-left:159pt;margin-top:132pt;width:92.25pt;height:24.75pt;z-index:251704320;visibility:visible;mso-wrap-style:square;mso-width-percent:0;mso-wrap-distance-left:9pt;mso-wrap-distance-top:0;mso-wrap-distance-right:9pt;mso-wrap-distance-bottom:0;mso-position-horizontal:absolute;mso-position-horizontal-relative:text;mso-position-vertical:absolute;mso-position-vertical-relative:text;mso-width-percent:0;mso-width-relative:margin;v-text-anchor:top" o:gfxdata="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" filled="f" stroked="f" strokeweight=".5pt">
+                <v:textbox>
+                  <w:txbxContent>
+                    <w:p>
+                      <w:proofErr w:type="spellStart"/>
+                      <w:r>
+                        <w:t>Cache_ready</w:t>
+                      </w:r>
+                      <w:proofErr w:type="spellEnd"/>
+                      <w:r>
+                        <w:t xml:space="preserve"> = 1</w:t>
+                      </w:r>
+                    </w:p>
+                  </w:txbxContent>
+                </v:textbox>
+              </v:shape>
+            </w:pict>
+          </mc:Fallback>
+        </mc:AlternateContent>
+      </w:r>
+      <w:r>
+        <w:rPr>
+          <w:noProof/>
+        </w:rPr>
+        <mc:AlternateContent>
+          <mc:Choice Requires="wps">
+            <w:drawing>
+              <wp:anchor distT="0" distB="0" distL="114300" distR="114300" simplePos="0" relativeHeight="251698176" behindDoc="0" locked="0" layoutInCell="1" allowOverlap="1" wp14:anchorId="01120F76" wp14:editId="2CE7D7BE">
+                <wp:simplePos x="0" y="0"/>
+                <wp:positionH relativeFrom="column">
+                  <wp:posOffset>3257550</wp:posOffset>
+                </wp:positionH>
+                <wp:positionV relativeFrom="paragraph">
+                  <wp:posOffset>1666875</wp:posOffset>
+                </wp:positionV>
+                <wp:extent cx="790575" cy="285750"/>
+                <wp:effectExtent l="0" t="0" r="0" b="0"/>
+                <wp:wrapNone/>
+                <wp:docPr id="37" name="Text Box 37"/>
+                <wp:cNvGraphicFramePr/>
+                <a:graphic xmlns:a="http://schemas.openxmlformats.org/drawingml/2006/main">
+                  <a:graphicData uri="http://schemas.microsoft.com/office/word/2010/wordprocessingShape">
+                    <wps:wsp>
+                      <wps:cNvSpPr txBox="1"/>
+                      <wps:spPr>
+                        <a:xfrm>
+                          <a:off x="0" y="0"/>
+                          <a:ext cx="790575" cy="285750"/>
+                        </a:xfrm>
+                        <a:prstGeom prst="rect">
+                          <a:avLst/>
+                        </a:prstGeom>
+                        <a:noFill/>
+                        <a:ln w="6350">
+                          <a:noFill/>
+                        </a:ln>
+                        <a:effectLst/>
+                      </wps:spPr>
+                      <wps:style>
+                        <a:lnRef idx="0">
+                          <a:schemeClr val="accent1"/>
+                        </a:lnRef>
+                        <a:fillRef idx="0">
+                          <a:schemeClr val="accent1"/>
+                        </a:fillRef>
+                        <a:effectRef idx="0">
+                          <a:schemeClr val="accent1"/>
+                        </a:effectRef>
+                        <a:fontRef idx="minor">
+                          <a:schemeClr val="dk1"/>
+                        </a:fontRef>
+                      </wps:style>
+                      <wps:txbx>
+                        <w:txbxContent>
+                          <w:p>
+                            <w:proofErr w:type="spellStart"/>
+                            <w:r>
+                              <w:t>Is_hit</w:t>
+                            </w:r>
+                            <w:proofErr w:type="spellEnd"/>
+                            <w:r>
+                              <w:t xml:space="preserve"> = 1</w:t>
+                            </w:r>
+                          </w:p>
+                        </w:txbxContent>
+                      </wps:txbx>
+                      <wps:bodyPr rot="0" spcFirstLastPara="0" vertOverflow="overflow" horzOverflow="overflow" vert="horz" wrap="square" lIns="91440" tIns="45720" rIns="91440" bIns="45720" numCol="1" spcCol="0" rtlCol="0" fromWordArt="0" anchor="t" anchorCtr="0" forceAA="0" compatLnSpc="1">
+                        <a:prstTxWarp prst="textNoShape">
+                          <a:avLst/>
+                        </a:prstTxWarp>
+                        <a:noAutofit/>
+                      </wps:bodyPr>
+                    </wps:wsp>
+                  </a:graphicData>
+                </a:graphic>
+              </wp:anchor>
+            </w:drawing>
+          </mc:Choice>
+          <mc:Fallback>
+            <w:pict>
+              <v:shape w14:anchorId="01120F76" id="Text Box 37" o:spid="_x0000_s1035" type="#_x0000_t202" style="position:absolute;left:0;text-align:left;margin-left:256.5pt;margin-top:131.25pt;width:62.25pt;height:22.5pt;z-index:251698176;visibility:visible;mso-wrap-style:square;mso-wrap-distance-left:9pt;mso-wrap-distance-top:0;mso-wrap-distance-right:9pt;mso-wrap-distance-bottom:0;mso-position-horizontal:absolute;mso-position-horizontal-relative:text;mso-position-vertical:absolute;mso-position-vertical-relative:text;v-text-anchor:top" o:gfxdata="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" filled="f" stroked="f" strokeweight=".5pt">
+                <v:textbox>
+                  <w:txbxContent>
+                    <w:p>
+                      <w:proofErr w:type="spellStart"/>
+                      <w:r>
+                        <w:t>Is_hit</w:t>
+                      </w:r>
+                      <w:proofErr w:type="spellEnd"/>
+                      <w:r>
+                        <w:t xml:space="preserve"> = 1</w:t>
+                      </w:r>
+                    </w:p>
+                  </w:txbxContent>
+                </v:textbox>
+              </v:shape>
+            </w:pict>
+          </mc:Fallback>
+        </mc:AlternateContent>
+      </w:r>
+      <w:r>
+        <w:rPr>
+          <w:noProof/>
+        </w:rPr>
+        <mc:AlternateContent>
+          <mc:Choice Requires="wps">
+            <w:drawing>
+              <wp:anchor distT="0" distB="0" distL="114300" distR="114300" simplePos="0" relativeHeight="251703296" behindDoc="0" locked="0" layoutInCell="1" allowOverlap="1" wp14:anchorId="62F81E08" wp14:editId="63A516EF">
+                <wp:simplePos x="0" y="0"/>
+                <wp:positionH relativeFrom="column">
+                  <wp:posOffset>714375</wp:posOffset>
+                </wp:positionH>
+                <wp:positionV relativeFrom="paragraph">
+                  <wp:posOffset>1733550</wp:posOffset>
+                </wp:positionV>
+                <wp:extent cx="1628775" cy="962025"/>
+                <wp:effectExtent l="0" t="0" r="0" b="0"/>
+                <wp:wrapNone/>
+                <wp:docPr id="42" name="Text Box 42"/>
+                <wp:cNvGraphicFramePr/>
+                <a:graphic xmlns:a="http://schemas.openxmlformats.org/drawingml/2006/main">
+                  <a:graphicData uri="http://schemas.microsoft.com/office/word/2010/wordprocessingShape">
+                    <wps:wsp>
+                      <wps:cNvSpPr txBox="1"/>
+                      <wps:spPr>
+                        <a:xfrm>
+                          <a:off x="0" y="0"/>
+                          <a:ext cx="1628775" cy="962025"/>
+                        </a:xfrm>
+                        <a:prstGeom prst="rect">
+                          <a:avLst/>
+                        </a:prstGeom>
+                        <a:noFill/>
+                        <a:ln w="6350">
+                          <a:noFill/>
+                        </a:ln>
+                        <a:effectLst/>
+                      </wps:spPr>
+                      <wps:style>
+                        <a:lnRef idx="0">
+                          <a:schemeClr val="accent1"/>
+                        </a:lnRef>
+                        <a:fillRef idx="0">
+                          <a:schemeClr val="accent1"/>
+                        </a:fillRef>
+                        <a:effectRef idx="0">
+                          <a:schemeClr val="accent1"/>
+                        </a:effectRef>
+                        <a:fontRef idx="minor">
+                          <a:schemeClr val="dk1"/>
+                        </a:fontRef>
+                      </wps:style>
+                      <wps:txbx>
+                        <w:txbxContent>
+                          <w:p>
+                            <w:proofErr w:type="spellStart"/>
+                            <w:r>
+                              <w:t>Ram_reaedy</w:t>
+                            </w:r>
+                            <w:proofErr w:type="spellEnd"/>
+                            <w:r>
+                              <w:t xml:space="preserve"> = 1</w:t>
+                            </w:r>
+                          </w:p>
+                          <w:p>
+                            <w:proofErr w:type="spellStart"/>
+                            <w:r>
+                              <w:t>Cache_ready</w:t>
+                            </w:r>
+                            <w:proofErr w:type="spellEnd"/>
+                            <w:r>
+                              <w:t xml:space="preserve"> = 1</w:t>
+                            </w:r>
+                          </w:p>
+                        </w:txbxContent>
+                      </wps:txbx>
+                      <wps:bodyPr rot="0" spcFirstLastPara="0" vertOverflow="overflow" horzOverflow="overflow" vert="horz" wrap="square" lIns="91440" tIns="45720" rIns="91440" bIns="45720" numCol="1" spcCol="0" rtlCol="0" fromWordArt="0" anchor="t" anchorCtr="0" forceAA="0" compatLnSpc="1">
+                        <a:prstTxWarp prst="textNoShape">
+                          <a:avLst/>
+                        </a:prstTxWarp>
+                        <a:noAutofit/>
+                      </wps:bodyPr>
+                    </wps:wsp>
+                  </a:graphicData>
+                </a:graphic>
+                <wp14:sizeRelH relativeFrom="margin">
+                  <wp14:pctWidth>0</wp14:pctWidth>
+                </wp14:sizeRelH>
+                <wp14:sizeRelV relativeFrom="margin">
+                  <wp14:pctHeight>0</wp14:pctHeight>
+                </wp14:sizeRelV>
+              </wp:anchor>
+            </w:drawing>
+          </mc:Choice>
+          <mc:Fallback>
+            <w:pict>
+              <v:shape w14:anchorId="62F81E08" id="Text Box 42" o:spid="_x0000_s1036" type="#_x0000_t202" style="position:absolute;left:0;text-align:left;margin-left:56.25pt;margin-top:136.5pt;width:128.25pt;height:75.75pt;z-index:251703296;visibility:visible;mso-wrap-style:square;mso-width-percent:0;mso-height-percent:0;mso-wrap-distance-left:9pt;mso-wrap-distance-top:0;mso-wrap-distance-right:9pt;mso-wrap-distance-bottom:0;mso-position-horizontal:absolute;mso-position-horizontal-relative:text;mso-position-vertical:absolute;mso-position-vertical-relative:text;mso-width-percent:0;mso-height-percent:0;mso-width-relative:margin;mso-height-relative:margin;v-text-anchor:top" o:gfxdata="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" filled="f" stroked="f" strokeweight=".5pt">
+                <v:textbox>
+                  <w:txbxContent>
+                    <w:p>
+                      <w:proofErr w:type="spellStart"/>
+                      <w:r>
+                        <w:t>Ram_reaedy</w:t>
+                      </w:r>
+                      <w:proofErr w:type="spellEnd"/>
+                      <w:r>
+                        <w:t xml:space="preserve"> = 1</w:t>
+                      </w:r>
+                    </w:p>
+                    <w:p>
+                      <w:proofErr w:type="spellStart"/>
+                      <w:r>
+                        <w:t>Cache_ready</w:t>
+                      </w:r>
+                      <w:proofErr w:type="spellEnd"/>
+                      <w:r>
+                        <w:t xml:space="preserve"> = 1</w:t>
+                      </w:r>
+                    </w:p>
+                  </w:txbxContent>
+                </v:textbox>
+              </v:shape>
+            </w:pict>
+          </mc:Fallback>
+        </mc:AlternateContent>
+      </w:r>
+      <w:r>
+        <w:rPr>
+          <w:noProof/>
+        </w:rPr>
+        <mc:AlternateContent>
+          <mc:Choice Requires="wps">
+            <w:drawing>
+              <wp:anchor distT="0" distB="0" distL="114300" distR="114300" simplePos="0" relativeHeight="251691008" behindDoc="0" locked="0" layoutInCell="1" allowOverlap="1" wp14:anchorId="4F6DBC98" wp14:editId="3FE8F108">
+                <wp:simplePos x="0" y="0"/>
+                <wp:positionH relativeFrom="column">
+                  <wp:posOffset>714375</wp:posOffset>
+                </wp:positionH>
+                <wp:positionV relativeFrom="paragraph">
+                  <wp:posOffset>1466850</wp:posOffset>
+                </wp:positionV>
+                <wp:extent cx="104775" cy="904875"/>
+                <wp:effectExtent l="0" t="38100" r="66675" b="28575"/>
+                <wp:wrapNone/>
+                <wp:docPr id="30" name="Straight Arrow Connector 30"/>
+                <wp:cNvGraphicFramePr/>
+                <a:graphic xmlns:a="http://schemas.openxmlformats.org/drawingml/2006/main">
+                  <a:graphicData uri="http://schemas.microsoft.com/office/word/2010/wordprocessingShape">
+                    <wps:wsp>
+                      <wps:cNvCnPr/>
+                      <wps:spPr>
+                        <a:xfrm flipV="1">
+                          <a:off x="0" y="0"/>
+                          <a:ext cx="104775" cy="904875"/>
+                        </a:xfrm>
+                        <a:prstGeom prst="straightConnector1">
+                          <a:avLst/>
+                        </a:prstGeom>
+                        <a:ln>
+                          <a:tailEnd type="triangle"/>
+                        </a:ln>
+                      </wps:spPr>
+                      <wps:style>
+                        <a:lnRef idx="1">
+                          <a:schemeClr val="accent1"/>
+                        </a:lnRef>
+                        <a:fillRef idx="0">
+                          <a:schemeClr val="accent1"/>
+                        </a:fillRef>
+                        <a:effectRef idx="0">
+                          <a:schemeClr val="accent1"/>
+                        </a:effectRef>
+                        <a:fontRef idx="minor">
+                          <a:schemeClr val="tx1"/>
+                        </a:fontRef>
+                      </wps:style>
+                      <wps:bodyPr/>
+                    </wps:wsp>
+                  </a:graphicData>
+                </a:graphic>
+                <wp14:sizeRelH relativeFrom="margin">
+                  <wp14:pctWidth>0</wp14:pctWidth>
+                </wp14:sizeRelH>
+                <wp14:sizeRelV relativeFrom="margin">
+                  <wp14:pctHeight>0</wp14:pctHeight>
+                </wp14:sizeRelV>
+              </wp:anchor>
+            </w:drawing>
+          </mc:Choice>
+          <mc:Fallback>
+            <w:pict>
+              <v:shape w14:anchorId="5E17E8D8" id="Straight Arrow Connector 30" o:spid="_x0000_s1026" type="#_x0000_t32" style="position:absolute;margin-left:56.25pt;margin-top:115.5pt;width:8.25pt;height:71.25pt;flip:y;z-index:251691008;visibility:visible;mso-wrap-style:square;mso-width-percent:0;mso-height-percent:0;mso-wrap-distance-left:9pt;mso-wrap-distance-top:0;mso-wrap-distance-right:9pt;mso-wrap-distance-bottom:0;mso-position-horizontal:absolute;mso-position-horizontal-relative:text;mso-position-vertical:absolute;mso-position-vertical-relative:text;mso-width-percent:0;mso-height-percent:0;mso-width-relative:margin;mso-height-relative:margin" o:gfxdata="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" strokecolor="#5b9bd5 [3204]" strokeweight=".5pt">
+                <v:stroke endarrow="block" joinstyle="miter"/>
+              </v:shape>
+            </w:pict>
+          </mc:Fallback>
+        </mc:AlternateContent>
+      </w:r>
+      <w:r>
+        <w:rPr>
+          <w:noProof/>
+        </w:rPr>
+        <mc:AlternateContent>
+          <mc:Choice Requires="wps">
+            <w:drawing>
+              <wp:anchor distT="0" distB="0" distL="114300" distR="114300" simplePos="0" relativeHeight="251692032" behindDoc="0" locked="0" layoutInCell="1" allowOverlap="1" wp14:anchorId="66738344" wp14:editId="787FACDA">
+                <wp:simplePos x="0" y="0"/>
+                <wp:positionH relativeFrom="column">
+                  <wp:posOffset>495300</wp:posOffset>
+                </wp:positionH>
+                <wp:positionV relativeFrom="paragraph">
+                  <wp:posOffset>1466215</wp:posOffset>
+                </wp:positionV>
+                <wp:extent cx="85725" cy="942975"/>
+                <wp:effectExtent l="57150" t="0" r="28575" b="47625"/>
+                <wp:wrapNone/>
+                <wp:docPr id="31" name="Straight Arrow Connector 31"/>
+                <wp:cNvGraphicFramePr/>
+                <a:graphic xmlns:a="http://schemas.openxmlformats.org/drawingml/2006/main">
+                  <a:graphicData uri="http://schemas.microsoft.com/office/word/2010/wordprocessingShape">
+                    <wps:wsp>
+                      <wps:cNvCnPr/>
+                      <wps:spPr>
+                        <a:xfrm flipH="1">
+                          <a:off x="0" y="0"/>
+                          <a:ext cx="85725" cy="942975"/>
+                        </a:xfrm>
+                        <a:prstGeom prst="straightConnector1">
+                          <a:avLst/>
+                        </a:prstGeom>
+                        <a:ln>
+                          <a:tailEnd type="triangle"/>
+                        </a:ln>
+                      </wps:spPr>
+                      <wps:style>
+                        <a:lnRef idx="1">
+                          <a:schemeClr val="accent1"/>
+                        </a:lnRef>
+                        <a:fillRef idx="0">
+                          <a:schemeClr val="accent1"/>
+                        </a:fillRef>
+                        <a:effectRef idx="0">
+                          <a:schemeClr val="accent1"/>
+                        </a:effectRef>
+                        <a:fontRef idx="minor">
+                          <a:schemeClr val="tx1"/>
+                        </a:fontRef>
+                      </wps:style>
+                      <wps:bodyPr/>
+                    </wps:wsp>
+                  </a:graphicData>
+                </a:graphic>
+              </wp:anchor>
+            </w:drawing>
+          </mc:Choice>
+          <mc:Fallback>
+            <w:pict>
+              <v:shape w14:anchorId="7B912AAC" id="Straight Arrow Connector 31" o:spid="_x0000_s1026" type="#_x0000_t32" style="position:absolute;margin-left:39pt;margin-top:115.45pt;width:6.75pt;height:74.25pt;flip:x;z-index:251692032;visibility:visible;mso-wrap-style:square;mso-wrap-distance-left:9pt;mso-wrap-distance-top:0;mso-wrap-distance-right:9pt;mso-wrap-distance-bottom:0;mso-position-horizontal:absolute;mso-position-horizontal-relative:text;mso-position-vertical:absolute;mso-position-vertical-relative:text" o:gfxdata="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" strokecolor="#5b9bd5 [3204]" strokeweight=".5pt">
+                <v:stroke endarrow="block" joinstyle="miter"/>
+              </v:shape>
+            </w:pict>
+          </mc:Fallback>
+        </mc:AlternateContent>
+      </w:r>
+      <w:r>
+        <w:rPr>
+          <w:noProof/>
+        </w:rPr>
+        <mc:AlternateContent>
+          <mc:Choice Requires="wps">
+            <w:drawing>
+              <wp:anchor distT="0" distB="0" distL="114300" distR="114300" simplePos="0" relativeHeight="251693056" behindDoc="0" locked="0" layoutInCell="1" allowOverlap="1" wp14:anchorId="55172FA4" wp14:editId="758B7793">
+                <wp:simplePos x="0" y="0"/>
+                <wp:positionH relativeFrom="column">
+                  <wp:posOffset>-581025</wp:posOffset>
+                </wp:positionH>
+                <wp:positionV relativeFrom="paragraph">
+                  <wp:posOffset>1657350</wp:posOffset>
+                </wp:positionV>
+                <wp:extent cx="1276350" cy="342900"/>
+                <wp:effectExtent l="0" t="0" r="0" b="0"/>
+                <wp:wrapNone/>
+                <wp:docPr id="32" name="Text Box 32"/>
+                <wp:cNvGraphicFramePr/>
+                <a:graphic xmlns:a="http://schemas.openxmlformats.org/drawingml/2006/main">
+                  <a:graphicData uri="http://schemas.microsoft.com/office/word/2010/wordprocessingShape">
+                    <wps:wsp>
+                      <wps:cNvSpPr txBox="1"/>
+                      <wps:spPr>
+                        <a:xfrm>
+                          <a:off x="0" y="0"/>
+                          <a:ext cx="1276350" cy="342900"/>
+                        </a:xfrm>
+                        <a:prstGeom prst="rect">
+                          <a:avLst/>
+                        </a:prstGeom>
+                        <a:noFill/>
+                        <a:ln w="6350">
+                          <a:noFill/>
+                        </a:ln>
+                        <a:effectLst/>
+                      </wps:spPr>
+                      <wps:style>
+                        <a:lnRef idx="0">
+                          <a:schemeClr val="accent1"/>
+                        </a:lnRef>
+                        <a:fillRef idx="0">
+                          <a:schemeClr val="accent1"/>
+                        </a:fillRef>
+                        <a:effectRef idx="0">
+                          <a:schemeClr val="accent1"/>
+                        </a:effectRef>
+                        <a:fontRef idx="minor">
+                          <a:schemeClr val="dk1"/>
+                        </a:fontRef>
+                      </wps:style>
+                      <wps:txbx>
+                        <w:txbxContent>
+                          <w:p>
+                            <w:proofErr w:type="spellStart"/>
+                            <w:r>
+                              <w:t>write_request</w:t>
+                            </w:r>
+                            <w:proofErr w:type="spellEnd"/>
+                            <w:r>
+                              <w:t xml:space="preserve"> = 1</w:t>
+                            </w:r>
+                          </w:p>
+                        </w:txbxContent>
+                      </wps:txbx>
+                      <wps:bodyPr rot="0" spcFirstLastPara="0" vertOverflow="overflow" horzOverflow="overflow" vert="horz" wrap="square" lIns="91440" tIns="45720" rIns="91440" bIns="45720" numCol="1" spcCol="0" rtlCol="0" fromWordArt="0" anchor="t" anchorCtr="0" forceAA="0" compatLnSpc="1">
+                        <a:prstTxWarp prst="textNoShape">
+                          <a:avLst/>
+                        </a:prstTxWarp>
+                        <a:noAutofit/>
+                      </wps:bodyPr>
+                    </wps:wsp>
+                  </a:graphicData>
+                </a:graphic>
+                <wp14:sizeRelH relativeFrom="margin">
+                  <wp14:pctWidth>0</wp14:pctWidth>
+                </wp14:sizeRelH>
+              </wp:anchor>
+            </w:drawing>
+          </mc:Choice>
+          <mc:Fallback>
+            <w:pict>
+              <v:shape w14:anchorId="55172FA4" id="Text Box 32" o:spid="_x0000_s1037" type="#_x0000_t202" style="position:absolute;left:0;text-align:left;margin-left:-45.75pt;margin-top:130.5pt;width:100.5pt;height:27pt;z-index:251693056;visibility:visible;mso-wrap-style:square;mso-width-percent:0;mso-wrap-distance-left:9pt;mso-wrap-distance-top:0;mso-wrap-distance-right:9pt;mso-wrap-distance-bottom:0;mso-position-horizontal:absolute;mso-position-horizontal-relative:text;mso-position-vertical:absolute;mso-position-vertical-relative:text;mso-width-percent:0;mso-width-relative:margin;v-text-anchor:top" o:gfxdata="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" filled="f" stroked="f" strokeweight=".5pt">
+                <v:textbox>
+                  <w:txbxContent>
+                    <w:p>
+                      <w:proofErr w:type="spellStart"/>
+                      <w:r>
+                        <w:t>write_request</w:t>
+                      </w:r>
+                      <w:proofErr w:type="spellEnd"/>
+                      <w:r>
+                        <w:t xml:space="preserve"> = 1</w:t>
+                      </w:r>
+                    </w:p>
+                  </w:txbxContent>
+                </v:textbox>
+              </v:shape>
+            </w:pict>
+          </mc:Fallback>
+        </mc:AlternateContent>
+      </w:r>
+      <w:r>
+        <w:rPr>
+          <w:noProof/>
+        </w:rPr>
+        <mc:AlternateContent>
+          <mc:Choice Requires="wps">
+            <w:drawing>
+              <wp:anchor distT="0" distB="0" distL="114300" distR="114300" simplePos="0" relativeHeight="251702272" behindDoc="0" locked="0" layoutInCell="1" allowOverlap="1" wp14:anchorId="027729CF" wp14:editId="308B90CA">
+                <wp:simplePos x="0" y="0"/>
+                <wp:positionH relativeFrom="column">
+                  <wp:posOffset>1133475</wp:posOffset>
+                </wp:positionH>
+                <wp:positionV relativeFrom="paragraph">
+                  <wp:posOffset>1114425</wp:posOffset>
+                </wp:positionV>
+                <wp:extent cx="6000750" cy="390525"/>
+                <wp:effectExtent l="38100" t="0" r="19050" b="85725"/>
+                <wp:wrapNone/>
+                <wp:docPr id="41" name="Elbow Connector 41"/>
+                <wp:cNvGraphicFramePr/>
+                <a:graphic xmlns:a="http://schemas.openxmlformats.org/drawingml/2006/main">
+                  <a:graphicData uri="http://schemas.microsoft.com/office/word/2010/wordprocessingShape">
+                    <wps:wsp>
+                      <wps:cNvCnPr/>
+                      <wps:spPr>
+                        <a:xfrm flipH="1">
+                          <a:off x="0" y="0"/>
+                          <a:ext cx="6000750" cy="390525"/>
+                        </a:xfrm>
+                        <a:prstGeom prst="bentConnector3">
+                          <a:avLst>
+                            <a:gd name="adj1" fmla="val 6201"/>
+                          </a:avLst>
+                        </a:prstGeom>
+                        <a:ln>
+                          <a:tailEnd type="triangle"/>
+                        </a:ln>
+                      </wps:spPr>
+                      <wps:style>
+                        <a:lnRef idx="1">
+                          <a:schemeClr val="accent1"/>
+                        </a:lnRef>
+                        <a:fillRef idx="0">
+                          <a:schemeClr val="accent1"/>
+                        </a:fillRef>
+                        <a:effectRef idx="0">
+                          <a:schemeClr val="accent1"/>
+                        </a:effectRef>
+                        <a:fontRef idx="minor">
+                          <a:schemeClr val="tx1"/>
+                        </a:fontRef>
+                      </wps:style>
+                      <wps:bodyPr/>
+                    </wps:wsp>
+                  </a:graphicData>
+                </a:graphic>
+                <wp14:sizeRelH relativeFrom="margin">
+                  <wp14:pctWidth>0</wp14:pctWidth>
+                </wp14:sizeRelH>
+                <wp14:sizeRelV relativeFrom="margin">
+                  <wp14:pctHeight>0</wp14:pctHeight>
+                </wp14:sizeRelV>
+              </wp:anchor>
+            </w:drawing>
+          </mc:Choice>
+          <mc:Fallback>
+            <w:pict>
+              <v:shapetype w14:anchorId="5AEEE09B" id="_x0000_t34" coordsize="21600,21600" o:spt="34" o:oned="t" adj="10800" path="m,l@0,0@0,21600,21600,21600e" filled="f">
+                <v:stroke joinstyle="miter"/>
+                <v:formulas>
+                  <v:f eqn="val #0"/>
+                </v:formulas>
+                <v:path arrowok="t" fillok="f" o:connecttype="none"/>
+                <v:handles>
+                  <v:h position="#0,center"/>
+                </v:handles>
+                <o:lock v:ext="edit" shapetype="t"/>
+              </v:shapetype>
+              <v:shape id="Elbow Connector 41" o:spid="_x0000_s1026" type="#_x0000_t34" style="position:absolute;margin-left:89.25pt;margin-top:87.75pt;width:472.5pt;height:30.75pt;flip:x;z-index:251702272;visibility:visible;mso-wrap-style:square;mso-width-percent:0;mso-height-percent:0;mso-wrap-distance-left:9pt;mso-wrap-distance-top:0;mso-wrap-distance-right:9pt;mso-wrap-distance-bottom:0;mso-position-horizontal:absolute;mso-position-horizontal-relative:text;mso-position-vertical:absolute;mso-position-vertical-relative:text;mso-width-percent:0;mso-height-percent:0;mso-width-relative:margin;mso-height-relative:margin" o:gfxdata="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" adj="1339" strokecolor="#5b9bd5 [3204]" strokeweight=".5pt">
+                <v:stroke endarrow="block"/>
+              </v:shape>
+            </w:pict>
+          </mc:Fallback>
+        </mc:AlternateContent>
+      </w:r>
+      <w:r>
+        <w:rPr>
+          <w:noProof/>
+        </w:rPr>
+        <mc:AlternateContent>
+          <mc:Choice Requires="wps">
+            <w:drawing>
+              <wp:anchor distT="0" distB="0" distL="114300" distR="114300" simplePos="0" relativeHeight="251695104" behindDoc="0" locked="0" layoutInCell="1" allowOverlap="1" wp14:anchorId="61635F6B" wp14:editId="3C507239">
+                <wp:simplePos x="0" y="0"/>
+                <wp:positionH relativeFrom="column">
+                  <wp:posOffset>3200400</wp:posOffset>
+                </wp:positionH>
+                <wp:positionV relativeFrom="paragraph">
+                  <wp:posOffset>1457325</wp:posOffset>
+                </wp:positionV>
+                <wp:extent cx="285750" cy="828675"/>
+                <wp:effectExtent l="0" t="0" r="76200" b="47625"/>
+                <wp:wrapNone/>
+                <wp:docPr id="34" name="Straight Arrow Connector 34"/>
+                <wp:cNvGraphicFramePr/>
+                <a:graphic xmlns:a="http://schemas.openxmlformats.org/drawingml/2006/main">
+                  <a:graphicData uri="http://schemas.microsoft.com/office/word/2010/wordprocessingShape">
+                    <wps:wsp>
+                      <wps:cNvCnPr/>
+                      <wps:spPr>
+                        <a:xfrm>
+                          <a:off x="0" y="0"/>
+                          <a:ext cx="285750" cy="828675"/>
+                        </a:xfrm>
+                        <a:prstGeom prst="straightConnector1">
+                          <a:avLst/>
+                        </a:prstGeom>
+                        <a:ln>
+                          <a:tailEnd type="triangle"/>
+                        </a:ln>
+                      </wps:spPr>
+                      <wps:style>
+                        <a:lnRef idx="1">
+                          <a:schemeClr val="accent1"/>
+                        </a:lnRef>
+                        <a:fillRef idx="0">
+                          <a:schemeClr val="accent1"/>
+                        </a:fillRef>
+                        <a:effectRef idx="0">
+                          <a:schemeClr val="accent1"/>
+                        </a:effectRef>
+                        <a:fontRef idx="minor">
+                          <a:schemeClr val="tx1"/>
+                        </a:fontRef>
+                      </wps:style>
+                      <wps:bodyPr/>
+                    </wps:wsp>
+                  </a:graphicData>
+                </a:graphic>
+                <wp14:sizeRelH relativeFrom="margin">
+                  <wp14:pctWidth>0</wp14:pctWidth>
+                </wp14:sizeRelH>
+                <wp14:sizeRelV relativeFrom="margin">
+                  <wp14:pctHeight>0</wp14:pctHeight>
+                </wp14:sizeRelV>
+              </wp:anchor>
+            </w:drawing>
+          </mc:Choice>
+          <mc:Fallback>
+            <w:pict>
+              <v:shape w14:anchorId="561FD6E0" id="Straight Arrow Connector 34" o:spid="_x0000_s1026" type="#_x0000_t32" style="position:absolute;margin-left:252pt;margin-top:114.75pt;width:22.5pt;height:65.25pt;z-index:251695104;visibility:visible;mso-wrap-style:square;mso-width-percent:0;mso-height-percent:0;mso-wrap-distance-left:9pt;mso-wrap-distance-top:0;mso-wrap-distance-right:9pt;mso-wrap-distance-bottom:0;mso-position-horizontal:absolute;mso-position-horizontal-relative:text;mso-position-vertical:absolute;mso-position-vertical-relative:text;mso-width-percent:0;mso-height-percent:0;mso-width-relative:margin;mso-height-relative:margin" o:gfxdata="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" strokecolor="#5b9bd5 [3204]" strokeweight=".5pt">
+                <v:stroke endarrow="block" joinstyle="miter"/>
+              </v:shape>
+            </w:pict>
+          </mc:Fallback>
+        </mc:AlternateContent>
+      </w:r>
+      <w:r>
+        <w:rPr>
+          <w:noProof/>
+        </w:rPr>
+        <mc:AlternateContent>
+          <mc:Choice Requires="wps">
+            <w:drawing>
+              <wp:anchor distT="0" distB="0" distL="114300" distR="114300" simplePos="0" relativeHeight="251699200" behindDoc="0" locked="0" layoutInCell="1" allowOverlap="1" wp14:anchorId="753AD330" wp14:editId="6CC4DA83">
+                <wp:simplePos x="0" y="0"/>
+                <wp:positionH relativeFrom="column">
+                  <wp:posOffset>1638300</wp:posOffset>
+                </wp:positionH>
+                <wp:positionV relativeFrom="paragraph">
+                  <wp:posOffset>1171575</wp:posOffset>
+                </wp:positionV>
+                <wp:extent cx="1009650" cy="1466850"/>
+                <wp:effectExtent l="38100" t="38100" r="19050" b="19050"/>
+                <wp:wrapNone/>
+                <wp:docPr id="38" name="Straight Arrow Connector 38"/>
+                <wp:cNvGraphicFramePr/>
+                <a:graphic xmlns:a="http://schemas.openxmlformats.org/drawingml/2006/main">
+                  <a:graphicData uri="http://schemas.microsoft.com/office/word/2010/wordprocessingShape">
+                    <wps:wsp>
+                      <wps:cNvCnPr/>
+                      <wps:spPr>
+                        <a:xfrm flipH="1" flipV="1">
+                          <a:off x="0" y="0"/>
+                          <a:ext cx="1009650" cy="1466850"/>
+                        </a:xfrm>
+                        <a:prstGeom prst="straightConnector1">
+                          <a:avLst/>
+                        </a:prstGeom>
+                        <a:ln>
+                          <a:tailEnd type="triangle"/>
+                        </a:ln>
+                      </wps:spPr>
+                      <wps:style>
+                        <a:lnRef idx="1">
+                          <a:schemeClr val="accent1"/>
+                        </a:lnRef>
+                        <a:fillRef idx="0">
+                          <a:schemeClr val="accent1"/>
+                        </a:fillRef>
+                        <a:effectRef idx="0">
+                          <a:schemeClr val="accent1"/>
+                        </a:effectRef>
+                        <a:fontRef idx="minor">
+                          <a:schemeClr val="tx1"/>
+                        </a:fontRef>
+                      </wps:style>
+                      <wps:bodyPr/>
+                    </wps:wsp>
+                  </a:graphicData>
+                </a:graphic>
+              </wp:anchor>
+            </w:drawing>
+          </mc:Choice>
+          <mc:Fallback>
+            <w:pict>
+              <v:shape w14:anchorId="71884DEB" id="Straight Arrow Connector 38" o:spid="_x0000_s1026" type="#_x0000_t32" style="position:absolute;margin-left:129pt;margin-top:92.25pt;width:79.5pt;height:115.5pt;flip:x y;z-index:251699200;visibility:visible;mso-wrap-style:square;mso-wrap-distance-left:9pt;mso-wrap-distance-top:0;mso-wrap-distance-right:9pt;mso-wrap-distance-bottom:0;mso-position-horizontal:absolute;mso-position-horizontal-relative:text;mso-position-vertical:absolute;mso-position-vertical-relative:text" o:gfxdata="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" strokecolor="#5b9bd5 [3204]" strokeweight=".5pt">
+                <v:stroke endarrow="block" joinstyle="miter"/>
+              </v:shape>
+            </w:pict>
+          </mc:Fallback>
+        </mc:AlternateContent>
+      </w:r>
+      <w:r>
+        <w:rPr>
+          <w:noProof/>
+        </w:rPr>
+        <mc:AlternateContent>
+          <mc:Choice Requires="wps">
+            <w:drawing>
+              <wp:anchor distT="0" distB="0" distL="114300" distR="114300" simplePos="0" relativeHeight="251696128" behindDoc="0" locked="0" layoutInCell="1" allowOverlap="1" wp14:anchorId="56FFBA04" wp14:editId="2B9010FC">
+                <wp:simplePos x="0" y="0"/>
+                <wp:positionH relativeFrom="column">
+                  <wp:posOffset>4267200</wp:posOffset>
+                </wp:positionH>
+                <wp:positionV relativeFrom="paragraph">
+                  <wp:posOffset>200025</wp:posOffset>
+                </wp:positionV>
+                <wp:extent cx="733425" cy="28575"/>
+                <wp:effectExtent l="0" t="38100" r="28575" b="85725"/>
+                <wp:wrapNone/>
+                <wp:docPr id="35" name="Straight Arrow Connector 35"/>
+                <wp:cNvGraphicFramePr/>
+                <a:graphic xmlns:a="http://schemas.openxmlformats.org/drawingml/2006/main">
+                  <a:graphicData uri="http://schemas.microsoft.com/office/word/2010/wordprocessingShape">
+                    <wps:wsp>
+                      <wps:cNvCnPr/>
+                      <wps:spPr>
+                        <a:xfrm>
+                          <a:off x="0" y="0"/>
+                          <a:ext cx="733425" cy="28575"/>
+                        </a:xfrm>
+                        <a:prstGeom prst="straightConnector1">
+                          <a:avLst/>
+                        </a:prstGeom>
+                        <a:ln>
+                          <a:tailEnd type="triangle"/>
+                        </a:ln>
+                      </wps:spPr>
+                      <wps:style>
+                        <a:lnRef idx="1">
+                          <a:schemeClr val="accent1"/>
+                        </a:lnRef>
+                        <a:fillRef idx="0">
+                          <a:schemeClr val="accent1"/>
+                        </a:fillRef>
+                        <a:effectRef idx="0">
+                          <a:schemeClr val="accent1"/>
+                        </a:effectRef>
+                        <a:fontRef idx="minor">
+                          <a:schemeClr val="tx1"/>
+                        </a:fontRef>
+                      </wps:style>
+                      <wps:bodyPr/>
+                    </wps:wsp>
+                  </a:graphicData>
+                </a:graphic>
+              </wp:anchor>
+            </w:drawing>
+          </mc:Choice>
+          <mc:Fallback>
+            <w:pict>
+              <v:shape w14:anchorId="248E5DB8" id="Straight Arrow Connector 35" o:spid="_x0000_s1026" type="#_x0000_t32" style="position:absolute;margin-left:336pt;margin-top:15.75pt;width:57.75pt;height:2.25pt;z-index:251696128;visibility:visible;mso-wrap-style:square;mso-wrap-distance-left:9pt;mso-wrap-distance-top:0;mso-wrap-distance-right:9pt;mso-wrap-distance-bottom:0;mso-position-horizontal:absolute;mso-position-horizontal-relative:text;mso-position-vertical:absolute;mso-position-vertical-relative:text" o:gfxdata="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" strokecolor="#5b9bd5 [3204]" strokeweight=".5pt">
+                <v:stroke endarrow="block" joinstyle="miter"/>
+              </v:shape>
+            </w:pict>
+          </mc:Fallback>
+        </mc:AlternateContent>
+      </w:r>
+      <w:r>
+        <w:rPr>
+          <w:noProof/>
+        </w:rPr>
+        <mc:AlternateContent>
+          <mc:Choice Requires="wps">
+            <w:drawing>
+              <wp:anchor distT="0" distB="0" distL="114300" distR="114300" simplePos="0" relativeHeight="251694080" behindDoc="0" locked="0" layoutInCell="1" allowOverlap="1" wp14:anchorId="50E84BBE" wp14:editId="7AAE9AB3">
+                <wp:simplePos x="0" y="0"/>
+                <wp:positionH relativeFrom="column">
+                  <wp:posOffset>3371850</wp:posOffset>
+                </wp:positionH>
+                <wp:positionV relativeFrom="paragraph">
+                  <wp:posOffset>2781300</wp:posOffset>
+                </wp:positionV>
+                <wp:extent cx="914400" cy="914400"/>
+                <wp:effectExtent l="0" t="0" r="76200" b="57150"/>
+                <wp:wrapNone/>
+                <wp:docPr id="33" name="Straight Arrow Connector 33"/>
+                <wp:cNvGraphicFramePr/>
+                <a:graphic xmlns:a="http://schemas.openxmlformats.org/drawingml/2006/main">
+                  <a:graphicData uri="http://schemas.microsoft.com/office/word/2010/wordprocessingShape">
+                    <wps:wsp>
+                      <wps:cNvCnPr/>
+                      <wps:spPr>
+                        <a:xfrm>
+                          <a:off x="0" y="0"/>
+                          <a:ext cx="914400" cy="914400"/>
+                        </a:xfrm>
+                        <a:prstGeom prst="straightConnector1">
+                          <a:avLst/>
+                        </a:prstGeom>
+                        <a:ln>
+                          <a:tailEnd type="triangle"/>
+                        </a:ln>
+                      </wps:spPr>
+                      <wps:style>
+                        <a:lnRef idx="1">
+                          <a:schemeClr val="accent1"/>
+                        </a:lnRef>
+                        <a:fillRef idx="0">
+                          <a:schemeClr val="accent1"/>
+                        </a:fillRef>
+                        <a:effectRef idx="0">
+                          <a:schemeClr val="accent1"/>
+                        </a:effectRef>
+                        <a:fontRef idx="minor">
+                          <a:schemeClr val="tx1"/>
+                        </a:fontRef>
+                      </wps:style>
+                      <wps:bodyPr/>
+                    </wps:wsp>
+                  </a:graphicData>
+                </a:graphic>
+              </wp:anchor>
+            </w:drawing>
+          </mc:Choice>
+          <mc:Fallback>
+            <w:pict>
+              <v:shape w14:anchorId="76F9DBF9" id="Straight Arrow Connector 33" o:spid="_x0000_s1026" type="#_x0000_t32" style="position:absolute;margin-left:265.5pt;margin-top:219pt;width:1in;height:1in;z-index:251694080;visibility:visible;mso-wrap-style:square;mso-wrap-distance-left:9pt;mso-wrap-distance-top:0;mso-wrap-distance-right:9pt;mso-wrap-distance-bottom:0;mso-position-horizontal:absolute;mso-position-horizontal-relative:text;mso-position-vertical:absolute;mso-position-vertical-relative:text" o:gfxdata="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" strokecolor="#5b9bd5 [3204]" strokeweight=".5pt">
+                <v:stroke endarrow="block" joinstyle="miter"/>
+              </v:shape>
+            </w:pict>
+          </mc:Fallback>
+        </mc:AlternateContent>
+      </w:r>
+      <w:r>
+        <w:rPr>
+          <w:noProof/>
+        </w:rPr>
+        <mc:AlternateContent>
+          <mc:Choice Requires="wps">
+            <w:drawing>
+              <wp:anchor distT="0" distB="0" distL="114300" distR="114300" simplePos="0" relativeHeight="251687936" behindDoc="0" locked="0" layoutInCell="1" allowOverlap="1" wp14:anchorId="5131EF36" wp14:editId="03B2D64B">
+                <wp:simplePos x="0" y="0"/>
+                <wp:positionH relativeFrom="margin">
+                  <wp:align>left</wp:align>
+                </wp:positionH>
+                <wp:positionV relativeFrom="paragraph">
+                  <wp:posOffset>2343150</wp:posOffset>
+                </wp:positionV>
+                <wp:extent cx="1885950" cy="1781175"/>
+                <wp:effectExtent l="0" t="0" r="0" b="0"/>
+                <wp:wrapNone/>
+                <wp:docPr id="22" name="Text Box 22"/>
+                <wp:cNvGraphicFramePr/>
+                <a:graphic xmlns:a="http://schemas.openxmlformats.org/drawingml/2006/main">
+                  <a:graphicData uri="http://schemas.microsoft.com/office/word/2010/wordprocessingShape">
+                    <wps:wsp>
+                      <wps:cNvSpPr txBox="1"/>
+                      <wps:spPr>
+                        <a:xfrm>
+                          <a:off x="0" y="0"/>
+                          <a:ext cx="1885950" cy="1781175"/>
+                        </a:xfrm>
+                        <a:prstGeom prst="rect">
+                          <a:avLst/>
+                        </a:prstGeom>
+                        <a:noFill/>
+                        <a:ln w="6350">
+                          <a:noFill/>
+                        </a:ln>
+                        <a:effectLst/>
+                      </wps:spPr>
+                      <wps:style>
+                        <a:lnRef idx="0">
+                          <a:schemeClr val="accent1"/>
+                        </a:lnRef>
+                        <a:fillRef idx="0">
+                          <a:schemeClr val="accent1"/>
+                        </a:fillRef>
+                        <a:effectRef idx="0">
+                          <a:schemeClr val="accent1"/>
+                        </a:effectRef>
+                        <a:fontRef idx="minor">
+                          <a:schemeClr val="dk1"/>
+                        </a:fontRef>
+                      </wps:style>
+                      <wps:txbx>
+                        <w:txbxContent>
+                          <w:p>
+                            <w:pPr>
+                              <w:jc w:val="center"/>
+                              <w:rPr>
+                                <w:b/>
+                                <w:bCs/>
+                                <w:sz w:val="32"/>
+                                <w:szCs w:val="32"/>
+                              </w:rPr>
+                            </w:pPr>
+                            <w:proofErr w:type="gramStart"/>
+                            <w:r>
+                              <w:rPr>
+                                <w:b/>
+                                <w:bCs/>
+                                <w:sz w:val="32"/>
+                                <w:szCs w:val="32"/>
+                              </w:rPr>
+                              <w:t>write</w:t>
+                            </w:r>
+                            <w:proofErr w:type="gramEnd"/>
+                          </w:p>
+                          <w:p>
+                            <w:pPr>
+                              <w:jc w:val="center"/>
+                            </w:pPr>
+                            <w:proofErr w:type="spellStart"/>
+                            <w:r>
+                              <w:t>i</w:t>
+                            </w:r>
+                            <w:proofErr w:type="spellEnd"/>
+                            <w:r>
+                              <w:t>=</w:t>
+                            </w:r>
+                            <w:proofErr w:type="gramStart"/>
+                            <w:r>
+                              <w:t>1 ,</w:t>
+                            </w:r>
+                            <w:proofErr w:type="gramEnd"/>
+                            <w:r>
+                              <w:t xml:space="preserve"> </w:t>
+                            </w:r>
+                            <w:proofErr w:type="spellStart"/>
+                            <w:r>
+                              <w:t>rw</w:t>
+                            </w:r>
+                            <w:proofErr w:type="spellEnd"/>
+                            <w:r>
+                              <w:t xml:space="preserve"> = 1</w:t>
+                            </w:r>
+                            <w:r>
+                              <w:t xml:space="preserve"> , </w:t>
+                            </w:r>
+                            <w:proofErr w:type="spellStart"/>
+                            <w:r>
+                              <w:t>rr</w:t>
+                            </w:r>
+                            <w:proofErr w:type="spellEnd"/>
+                            <w:r>
+                              <w:t xml:space="preserve"> = 0 ,</w:t>
+                            </w:r>
+                          </w:p>
+                          <w:p>
+                            <w:pPr>
+                              <w:jc w:val="center"/>
+                            </w:pPr>
+                            <w:r>
+                              <w:t xml:space="preserve">rw0 = </w:t>
+                            </w:r>
+                            <w:proofErr w:type="gramStart"/>
+                            <w:r>
+                              <w:t>0 ,</w:t>
+                            </w:r>
+                            <w:proofErr w:type="gramEnd"/>
+                            <w:r>
+                              <w:t xml:space="preserve"> </w:t>
+                            </w:r>
+                            <w:proofErr w:type="spellStart"/>
+                            <w:r>
+                              <w:t>rc</w:t>
+                            </w:r>
+                            <w:proofErr w:type="spellEnd"/>
+                            <w:r>
+                              <w:t xml:space="preserve"> = 0 , </w:t>
+                            </w:r>
+                            <w:proofErr w:type="spellStart"/>
+                            <w:r>
+                              <w:t>wr</w:t>
+                            </w:r>
+                            <w:proofErr w:type="spellEnd"/>
+                            <w:r>
+                              <w:t xml:space="preserve"> = 0</w:t>
+                            </w:r>
+                          </w:p>
+                        </w:txbxContent>
+                      </wps:txbx>
+                      <wps:bodyPr rot="0" spcFirstLastPara="0" vertOverflow="overflow" horzOverflow="overflow" vert="horz" wrap="square" lIns="91440" tIns="45720" rIns="91440" bIns="45720" numCol="1" spcCol="0" rtlCol="0" fromWordArt="0" anchor="ctr" anchorCtr="0" forceAA="0" compatLnSpc="1">
+                        <a:prstTxWarp prst="textNoShape">
+                          <a:avLst/>
+                        </a:prstTxWarp>
+                        <a:noAutofit/>
+                      </wps:bodyPr>
+                    </wps:wsp>
+                  </a:graphicData>
+                </a:graphic>
+              </wp:anchor>
+            </w:drawing>
+          </mc:Choice>
+          <mc:Fallback>
+            <w:pict>
+              <v:shape w14:anchorId="5131EF36" id="Text Box 22" o:spid="_x0000_s1038" type="#_x0000_t202" style="position:absolute;left:0;text-align:left;margin-left:0;margin-top:184.5pt;width:148.5pt;height:140.25pt;z-index:251687936;visibility:visible;mso-wrap-style:square;mso-wrap-distance-left:9pt;mso-wrap-distance-top:0;mso-wrap-distance-right:9pt;mso-wrap-distance-bottom:0;mso-position-horizontal:left;mso-position-horizontal-relative:margin;mso-position-vertical:absolute;mso-position-vertical-relative:text;v-text-anchor:middle" o:gfxdata="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" filled="f" stroked="f" strokeweight=".5pt">
+                <v:textbox>
+                  <w:txbxContent>
+                    <w:p>
+                      <w:pPr>
+                        <w:jc w:val="center"/>
+                        <w:rPr>
+                          <w:b/>
+                          <w:bCs/>
+                          <w:sz w:val="32"/>
+                          <w:szCs w:val="32"/>
+                        </w:rPr>
+                      </w:pPr>
+                      <w:proofErr w:type="gramStart"/>
+                      <w:r>
+                        <w:rPr>
+                          <w:b/>
+                          <w:bCs/>
+                          <w:sz w:val="32"/>
+                          <w:szCs w:val="32"/>
+                        </w:rPr>
+                        <w:t>write</w:t>
+                      </w:r>
+                      <w:proofErr w:type="gramEnd"/>
+                    </w:p>
+                    <w:p>
+                      <w:pPr>
+                        <w:jc w:val="center"/>
+                      </w:pPr>
+                      <w:proofErr w:type="spellStart"/>
+                      <w:r>
+                        <w:t>i</w:t>
+                      </w:r>
+                      <w:proofErr w:type="spellEnd"/>
+                      <w:r>
+                        <w:t>=</w:t>
+                      </w:r>
+                      <w:proofErr w:type="gramStart"/>
+                      <w:r>
+                        <w:t>1 ,</w:t>
+                      </w:r>
+                      <w:proofErr w:type="gramEnd"/>
+                      <w:r>
+                        <w:t xml:space="preserve"> </w:t>
+                      </w:r>
+                      <w:proofErr w:type="spellStart"/>
+                      <w:r>
+                        <w:t>rw</w:t>
+                      </w:r>
+                      <w:proofErr w:type="spellEnd"/>
+                      <w:r>
+                        <w:t xml:space="preserve"> = 1</w:t>
+                      </w:r>
+                      <w:r>
+                        <w:t xml:space="preserve"> , </w:t>
+                      </w:r>
+                      <w:proofErr w:type="spellStart"/>
+                      <w:r>
+                        <w:t>rr</w:t>
+                      </w:r>
+                      <w:proofErr w:type="spellEnd"/>
+                      <w:r>
+                        <w:t xml:space="preserve"> = 0 ,</w:t>
+                      </w:r>
+                    </w:p>
+                    <w:p>
+                      <w:pPr>
+                        <w:jc w:val="center"/>
+                      </w:pPr>
+                      <w:r>
+                        <w:t xml:space="preserve">rw0 = </w:t>
+                      </w:r>
+                      <w:proofErr w:type="gramStart"/>
+                      <w:r>
+                        <w:t>0 ,</w:t>
+                      </w:r>
+                      <w:proofErr w:type="gramEnd"/>
+                      <w:r>
+                        <w:t xml:space="preserve"> </w:t>
+                      </w:r>
+                      <w:proofErr w:type="spellStart"/>
+                      <w:r>
+                        <w:t>rc</w:t>
+                      </w:r>
+                      <w:proofErr w:type="spellEnd"/>
+                      <w:r>
+                        <w:t xml:space="preserve"> = 0 , </w:t>
+                      </w:r>
+                      <w:proofErr w:type="spellStart"/>
+                      <w:r>
+                        <w:t>wr</w:t>
+                      </w:r>
+                      <w:proofErr w:type="spellEnd"/>
+                      <w:r>
+                        <w:t xml:space="preserve"> = 0</w:t>
+                      </w:r>
+                    </w:p>
+                  </w:txbxContent>
+                </v:textbox>
+                <w10:wrap anchorx="margin"/>
+              </v:shape>
+            </w:pict>
+          </mc:Fallback>
+        </mc:AlternateContent>
+      </w:r>
+      <w:r>
+        <w:rPr>
+          <w:noProof/>
+        </w:rPr>
+        <mc:AlternateContent>
+          <mc:Choice Requires="wps">
+            <w:drawing>
+              <wp:anchor distT="0" distB="0" distL="114300" distR="114300" simplePos="0" relativeHeight="251679744" behindDoc="0" locked="0" layoutInCell="1" allowOverlap="1" wp14:anchorId="201F01FE" wp14:editId="609C2864">
+                <wp:simplePos x="0" y="0"/>
+                <wp:positionH relativeFrom="column">
+                  <wp:posOffset>2486025</wp:posOffset>
+                </wp:positionH>
+                <wp:positionV relativeFrom="paragraph">
+                  <wp:posOffset>2238375</wp:posOffset>
+                </wp:positionV>
+                <wp:extent cx="1885950" cy="1781175"/>
+                <wp:effectExtent l="0" t="0" r="0" b="0"/>
+                <wp:wrapNone/>
+                <wp:docPr id="18" name="Text Box 18"/>
+                <wp:cNvGraphicFramePr/>
+                <a:graphic xmlns:a="http://schemas.openxmlformats.org/drawingml/2006/main">
+                  <a:graphicData uri="http://schemas.microsoft.com/office/word/2010/wordprocessingShape">
+                    <wps:wsp>
+                      <wps:cNvSpPr txBox="1"/>
+                      <wps:spPr>
+                        <a:xfrm>
+                          <a:off x="0" y="0"/>
+                          <a:ext cx="1885950" cy="1781175"/>
+                        </a:xfrm>
+                        <a:prstGeom prst="rect">
+                          <a:avLst/>
+                        </a:prstGeom>
+                        <a:noFill/>
+                        <a:ln w="6350">
+                          <a:noFill/>
+                        </a:ln>
+                        <a:effectLst/>
+                      </wps:spPr>
+                      <wps:style>
+                        <a:lnRef idx="0">
+                          <a:schemeClr val="accent1"/>
+                        </a:lnRef>
+                        <a:fillRef idx="0">
+                          <a:schemeClr val="accent1"/>
+                        </a:fillRef>
+                        <a:effectRef idx="0">
+                          <a:schemeClr val="accent1"/>
+                        </a:effectRef>
+                        <a:fontRef idx="minor">
+                          <a:schemeClr val="dk1"/>
+                        </a:fontRef>
+                      </wps:style>
+                      <wps:txbx>
+                        <w:txbxContent>
+                          <w:p>
+                            <w:pPr>
+                              <w:jc w:val="center"/>
+                              <w:rPr>
+                                <w:b/>
+                                <w:bCs/>
+                                <w:sz w:val="32"/>
+                                <w:szCs w:val="32"/>
+                              </w:rPr>
+                            </w:pPr>
+                            <w:proofErr w:type="gramStart"/>
+                            <w:r>
+                              <w:rPr>
+                                <w:b/>
+                                <w:bCs/>
+                                <w:sz w:val="32"/>
+                                <w:szCs w:val="32"/>
+                              </w:rPr>
+                              <w:t>hit</w:t>
+                            </w:r>
+                            <w:proofErr w:type="gramEnd"/>
+                          </w:p>
+                          <w:p>
+                            <w:pPr>
+                              <w:jc w:val="center"/>
+                            </w:pPr>
+                            <w:proofErr w:type="spellStart"/>
+                            <w:r>
+                              <w:t>i</w:t>
+                            </w:r>
+                            <w:proofErr w:type="spellEnd"/>
+                            <w:r>
+                              <w:t>=</w:t>
+                            </w:r>
+                            <w:proofErr w:type="gramStart"/>
+                            <w:r>
+                              <w:t>0 ,</w:t>
+                            </w:r>
+                            <w:proofErr w:type="gramEnd"/>
+                            <w:r>
+                              <w:t xml:space="preserve"> </w:t>
+                            </w:r>
+                            <w:proofErr w:type="spellStart"/>
+                            <w:r>
+                              <w:t>rw</w:t>
+                            </w:r>
+                            <w:proofErr w:type="spellEnd"/>
+                            <w:r>
+                              <w:t xml:space="preserve"> = 0 , </w:t>
+                            </w:r>
+                            <w:proofErr w:type="spellStart"/>
+                            <w:r>
+                              <w:t>rr</w:t>
+                            </w:r>
+                            <w:proofErr w:type="spellEnd"/>
+                            <w:r>
+                              <w:t xml:space="preserve"> = 0 ,</w:t>
+                            </w:r>
+                          </w:p>
+                          <w:p>
+                            <w:pPr>
+                              <w:jc w:val="center"/>
+                            </w:pPr>
+                            <w:r>
+                              <w:t>rw0 = w0_</w:t>
+                            </w:r>
+                            <w:proofErr w:type="gramStart"/>
+                            <w:r>
+                              <w:t>valid</w:t>
+                            </w:r>
+                            <w:r>
+                              <w:t xml:space="preserve"> ,</w:t>
+                            </w:r>
+                            <w:proofErr w:type="gramEnd"/>
+                            <w:r>
+                              <w:t xml:space="preserve"> </w:t>
+                            </w:r>
+                            <w:proofErr w:type="spellStart"/>
+                            <w:r>
+                              <w:t>rc</w:t>
+                            </w:r>
+                            <w:proofErr w:type="spellEnd"/>
+                            <w:r>
+                              <w:t xml:space="preserve"> </w:t>
+                            </w:r>
+                            <w:r>
+                              <w:t>= 1</w:t>
+                            </w:r>
+                            <w:r>
+                              <w:t xml:space="preserve"> ,</w:t>
+                            </w:r>
+                          </w:p>
+                          <w:p>
+                            <w:pPr>
+                              <w:jc w:val="center"/>
+                            </w:pPr>
+                            <w:r>
+                              <w:t xml:space="preserve"> </w:t>
+                            </w:r>
+                            <w:proofErr w:type="spellStart"/>
+                            <w:proofErr w:type="gramStart"/>
+                            <w:r>
+                              <w:t>wr</w:t>
+                            </w:r>
+                            <w:proofErr w:type="spellEnd"/>
+                            <w:proofErr w:type="gramEnd"/>
+                            <w:r>
+                              <w:t xml:space="preserve"> = 0</w:t>
+                            </w:r>
+                          </w:p>
+                        </w:txbxContent>
+                      </wps:txbx>
+                      <wps:bodyPr rot="0" spcFirstLastPara="0" vertOverflow="overflow" horzOverflow="overflow" vert="horz" wrap="square" lIns="91440" tIns="45720" rIns="91440" bIns="45720" numCol="1" spcCol="0" rtlCol="0" fromWordArt="0" anchor="ctr" anchorCtr="0" forceAA="0" compatLnSpc="1">
+                        <a:prstTxWarp prst="textNoShape">
+                          <a:avLst/>
+                        </a:prstTxWarp>
+                        <a:noAutofit/>
+                      </wps:bodyPr>
+                    </wps:wsp>
+                  </a:graphicData>
+                </a:graphic>
+              </wp:anchor>
+            </w:drawing>
+          </mc:Choice>
+          <mc:Fallback>
+            <w:pict>
+              <v:shape w14:anchorId="201F01FE" id="Text Box 18" o:spid="_x0000_s1039" type="#_x0000_t202" style="position:absolute;left:0;text-align:left;margin-left:195.75pt;margin-top:176.25pt;width:148.5pt;height:140.25pt;z-index:251679744;visibility:visible;mso-wrap-style:square;mso-wrap-distance-left:9pt;mso-wrap-distance-top:0;mso-wrap-distance-right:9pt;mso-wrap-distance-bottom:0;mso-position-horizontal:absolute;mso-position-horizontal-relative:text;mso-position-vertical:absolute;mso-position-vertical-relative:text;v-text-anchor:middle" o:gfxdata="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" filled="f" stroked="f" strokeweight=".5pt">
+                <v:textbox>
+                  <w:txbxContent>
+                    <w:p>
+                      <w:pPr>
+                        <w:jc w:val="center"/>
+                        <w:rPr>
+                          <w:b/>
+                          <w:bCs/>
+                          <w:sz w:val="32"/>
+                          <w:szCs w:val="32"/>
+                        </w:rPr>
+                      </w:pPr>
+                      <w:proofErr w:type="gramStart"/>
+                      <w:r>
+                        <w:rPr>
+                          <w:b/>
+                          <w:bCs/>
+                          <w:sz w:val="32"/>
+                          <w:szCs w:val="32"/>
+                        </w:rPr>
+                        <w:t>hit</w:t>
+                      </w:r>
+                      <w:proofErr w:type="gramEnd"/>
+                    </w:p>
+                    <w:p>
+                      <w:pPr>
+                        <w:jc w:val="center"/>
+                      </w:pPr>
+                      <w:proofErr w:type="spellStart"/>
+                      <w:r>
+                        <w:t>i</w:t>
+                      </w:r>
+                      <w:proofErr w:type="spellEnd"/>
+                      <w:r>
+                        <w:t>=</w:t>
+                      </w:r>
+                      <w:proofErr w:type="gramStart"/>
+                      <w:r>
+                        <w:t>0 ,</w:t>
+                      </w:r>
+                      <w:proofErr w:type="gramEnd"/>
+                      <w:r>
+                        <w:t xml:space="preserve"> </w:t>
+                      </w:r>
+                      <w:proofErr w:type="spellStart"/>
+                      <w:r>
+                        <w:t>rw</w:t>
+                      </w:r>
+                      <w:proofErr w:type="spellEnd"/>
+                      <w:r>
+                        <w:t xml:space="preserve"> = 0 , </w:t>
+                      </w:r>
+                      <w:proofErr w:type="spellStart"/>
+                      <w:r>
+                        <w:t>rr</w:t>
+                      </w:r>
+                      <w:proofErr w:type="spellEnd"/>
+                      <w:r>
+                        <w:t xml:space="preserve"> = 0 ,</w:t>
+                      </w:r>
+                    </w:p>
+                    <w:p>
+                      <w:pPr>
+                        <w:jc w:val="center"/>
+                      </w:pPr>
+                      <w:r>
+                        <w:t>rw0 = w0_</w:t>
+                      </w:r>
+                      <w:proofErr w:type="gramStart"/>
+                      <w:r>
+                        <w:t>valid</w:t>
+                      </w:r>
+                      <w:r>
+                        <w:t xml:space="preserve"> ,</w:t>
+                      </w:r>
+                      <w:proofErr w:type="gramEnd"/>
+                      <w:r>
+                        <w:t xml:space="preserve"> </w:t>
+                      </w:r>
+                      <w:proofErr w:type="spellStart"/>
+                      <w:r>
+                        <w:t>rc</w:t>
+                      </w:r>
+                      <w:proofErr w:type="spellEnd"/>
+                      <w:r>
+                        <w:t xml:space="preserve"> </w:t>
+                      </w:r>
+                      <w:r>
+                        <w:t>= 1</w:t>
+                      </w:r>
+                      <w:r>
+                        <w:t xml:space="preserve"> ,</w:t>
+                      </w:r>
+                    </w:p>
+                    <w:p>
+                      <w:pPr>
+                        <w:jc w:val="center"/>
+                      </w:pPr>
+                      <w:r>
+                        <w:t xml:space="preserve"> </w:t>
+                      </w:r>
+                      <w:proofErr w:type="spellStart"/>
+                      <w:proofErr w:type="gramStart"/>
+                      <w:r>
+                        <w:t>wr</w:t>
+                      </w:r>
+                      <w:proofErr w:type="spellEnd"/>
+                      <w:proofErr w:type="gramEnd"/>
+                      <w:r>
+                        <w:t xml:space="preserve"> = 0</w:t>
+                      </w:r>
+                    </w:p>
+                  </w:txbxContent>
+                </v:textbox>
+              </v:shape>
+            </w:pict>
+          </mc:Fallback>
+        </mc:AlternateContent>
+      </w:r>
+      <w:r>
+        <w:rPr>
+          <w:rFonts w:hint="cs"/>
+          <w:noProof/>
+          <w:rtl/>
+        </w:rPr>
+        <mc:AlternateContent>
+          <mc:Choice Requires="wps">
+            <w:drawing>
+              <wp:anchor distT="0" distB="0" distL="114300" distR="114300" simplePos="0" relativeHeight="251669504" behindDoc="0" locked="0" layoutInCell="1" allowOverlap="1" wp14:anchorId="283215E7" wp14:editId="247F1277">
+                <wp:simplePos x="0" y="0"/>
+                <wp:positionH relativeFrom="margin">
+                  <wp:posOffset>2495550</wp:posOffset>
+                </wp:positionH>
+                <wp:positionV relativeFrom="paragraph">
+                  <wp:posOffset>2257425</wp:posOffset>
+                </wp:positionV>
+                <wp:extent cx="1866900" cy="1752600"/>
+                <wp:effectExtent l="0" t="0" r="19050" b="19050"/>
+                <wp:wrapNone/>
+                <wp:docPr id="12" name="Oval 12"/>
+                <wp:cNvGraphicFramePr/>
+                <a:graphic xmlns:a="http://schemas.openxmlformats.org/drawingml/2006/main">
+                  <a:graphicData uri="http://schemas.microsoft.com/office/word/2010/wordprocessingShape">
+                    <wps:wsp>
+                      <wps:cNvSpPr/>
+                      <wps:spPr>
+                        <a:xfrm>
+                          <a:off x="0" y="0"/>
+                          <a:ext cx="1866900" cy="1752600"/>
+                        </a:xfrm>
+                        <a:prstGeom prst="ellipse">
+                          <a:avLst/>
+                        </a:prstGeom>
+                      </wps:spPr>
+                      <wps:style>
+                        <a:lnRef idx="2">
+                          <a:schemeClr val="accent1">
+                            <a:shade val="50000"/>
+                          </a:schemeClr>
+                        </a:lnRef>
+                        <a:fillRef idx="1">
+                          <a:schemeClr val="accent1"/>
+                        </a:fillRef>
+                        <a:effectRef idx="0">
+                          <a:schemeClr val="accent1"/>
+                        </a:effectRef>
+                        <a:fontRef idx="minor">
+                          <a:schemeClr val="lt1"/>
+                        </a:fontRef>
+                      </wps:style>
+                      <wps:bodyPr rot="0" spcFirstLastPara="0" vertOverflow="overflow" horzOverflow="overflow" vert="horz" wrap="square" lIns="91440" tIns="45720" rIns="91440" bIns="45720" numCol="1" spcCol="0" rtlCol="0" fromWordArt="0" anchor="ctr" anchorCtr="0" forceAA="0" compatLnSpc="1">
+                        <a:prstTxWarp prst="textNoShape">
+                          <a:avLst/>
+                        </a:prstTxWarp>
+                        <a:noAutofit/>
+                      </wps:bodyPr>
+                    </wps:wsp>
+                  </a:graphicData>
+                </a:graphic>
+              </wp:anchor>
+            </w:drawing>
+          </mc:Choice>
+          <mc:Fallback>
+            <w:pict>
+              <v:oval w14:anchorId="44E629CD" id="Oval 12" o:spid="_x0000_s1026" style="position:absolute;margin-left:196.5pt;margin-top:177.75pt;width:147pt;height:138pt;z-index:251669504;visibility:visible;mso-wrap-style:square;mso-wrap-distance-left:9pt;mso-wrap-distance-top:0;mso-wrap-distance-right:9pt;mso-wrap-distance-bottom:0;mso-position-horizontal:absolute;mso-position-horizontal-relative:margin;mso-position-vertical:absolute;mso-position-vertical-relative:text;v-text-anchor:middle" o:gfxdata="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" fillcolor="#5b9bd5 [3204]" strokecolor="#1f4d78 [1604]" strokeweight="1pt">
+                <v:stroke joinstyle="miter"/>
+                <w10:wrap anchorx="margin"/>
+              </v:oval>
+            </w:pict>
+          </mc:Fallback>
+        </mc:AlternateContent>
+      </w:r>
+      <w:r>
+        <w:rPr>
+          <w:rFonts w:hint="cs"/>
+          <w:noProof/>
+          <w:rtl/>
+        </w:rPr>
+        <mc:AlternateContent>
+          <mc:Choice Requires="wps">
+            <w:drawing>
+              <wp:anchor distT="0" distB="0" distL="114300" distR="114300" simplePos="0" relativeHeight="251671552" behindDoc="0" locked="0" layoutInCell="1" allowOverlap="1" wp14:anchorId="3AA10171" wp14:editId="4DC11987">
+                <wp:simplePos x="0" y="0"/>
+                <wp:positionH relativeFrom="margin">
+                  <wp:align>left</wp:align>
+                </wp:positionH>
+                <wp:positionV relativeFrom="paragraph">
+                  <wp:posOffset>2362200</wp:posOffset>
+                </wp:positionV>
+                <wp:extent cx="1866900" cy="1752600"/>
+                <wp:effectExtent l="0" t="0" r="19050" b="19050"/>
+                <wp:wrapNone/>
+                <wp:docPr id="13" name="Oval 13"/>
+                <wp:cNvGraphicFramePr/>
+                <a:graphic xmlns:a="http://schemas.openxmlformats.org/drawingml/2006/main">
+                  <a:graphicData uri="http://schemas.microsoft.com/office/word/2010/wordprocessingShape">
+                    <wps:wsp>
+                      <wps:cNvSpPr/>
+                      <wps:spPr>
+                        <a:xfrm>
+                          <a:off x="0" y="0"/>
+                          <a:ext cx="1866900" cy="1752600"/>
+                        </a:xfrm>
+                        <a:prstGeom prst="ellipse">
+                          <a:avLst/>
+                        </a:prstGeom>
+                      </wps:spPr>
+                      <wps:style>
+                        <a:lnRef idx="2">
+                          <a:schemeClr val="accent1">
+                            <a:shade val="50000"/>
+                          </a:schemeClr>
+                        </a:lnRef>
+                        <a:fillRef idx="1">
+                          <a:schemeClr val="accent1"/>
+                        </a:fillRef>
+                        <a:effectRef idx="0">
+                          <a:schemeClr val="accent1"/>
+                        </a:effectRef>
+                        <a:fontRef idx="minor">
+                          <a:schemeClr val="lt1"/>
+                        </a:fontRef>
+                      </wps:style>
+                      <wps:bodyPr rot="0" spcFirstLastPara="0" vertOverflow="overflow" horzOverflow="overflow" vert="horz" wrap="square" lIns="91440" tIns="45720" rIns="91440" bIns="45720" numCol="1" spcCol="0" rtlCol="0" fromWordArt="0" anchor="ctr" anchorCtr="0" forceAA="0" compatLnSpc="1">
+                        <a:prstTxWarp prst="textNoShape">
+                          <a:avLst/>
+                        </a:prstTxWarp>
+                        <a:noAutofit/>
+                      </wps:bodyPr>
+                    </wps:wsp>
+                  </a:graphicData>
+                </a:graphic>
+              </wp:anchor>
+            </w:drawing>
+          </mc:Choice>
+          <mc:Fallback>
+            <w:pict>
+              <v:oval w14:anchorId="371DC563" id="Oval 13" o:spid="_x0000_s1026" style="position:absolute;margin-left:0;margin-top:186pt;width:147pt;height:138pt;z-index:251671552;visibility:visible;mso-wrap-style:square;mso-wrap-distance-left:9pt;mso-wrap-distance-top:0;mso-wrap-distance-right:9pt;mso-wrap-distance-bottom:0;mso-position-horizontal:left;mso-position-horizontal-relative:margin;mso-position-vertical:absolute;mso-position-vertical-relative:text;v-text-anchor:middle" o:gfxdata="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" fillcolor="#5b9bd5 [3204]" strokecolor="#1f4d78 [1604]" strokeweight="1pt">
+                <v:stroke joinstyle="miter"/>
+                <w10:wrap anchorx="margin"/>
+              </v:oval>
+            </w:pict>
+          </mc:Fallback>
+        </mc:AlternateContent>
       </w:r>
     </w:p>
     <w:sectPr>

</xml_diff>

<commit_message>
Adds new state is called invalid_cache to controller
</commit_message>
<xml_diff>
--- a/report.docx
+++ b/report.docx
@@ -2669,7 +2669,7 @@
           </mc:Choice>
           <mc:Fallback>
             <w:pict>
-              <v:shapetype w14:anchorId="2C1A451F" id="_x0000_t32" coordsize="21600,21600" o:spt="32" o:oned="t" path="m,l21600,21600e" filled="f">
+              <v:shapetype w14:anchorId="7089FB7B" id="_x0000_t32" coordsize="21600,21600" o:spt="32" o:oned="t" path="m,l21600,21600e" filled="f">
                 <v:path arrowok="t" fillok="f" o:connecttype="none"/>
                 <o:lock v:ext="edit" shapetype="t"/>
               </v:shapetype>
@@ -2842,7 +2842,7 @@
           </mc:Choice>
           <mc:Fallback>
             <w:pict>
-              <v:shape w14:anchorId="0A59CF32" id="Straight Arrow Connector 28" o:spid="_x0000_s1026" type="#_x0000_t32" style="position:absolute;margin-left:119.25pt;margin-top:12.75pt;width:108pt;height:3pt;flip:y;z-index:251688960;visibility:visible;mso-wrap-style:square;mso-wrap-distance-left:9pt;mso-wrap-distance-top:0;mso-wrap-distance-right:9pt;mso-wrap-distance-bottom:0;mso-position-horizontal:absolute;mso-position-horizontal-relative:text;mso-position-vertical:absolute;mso-position-vertical-relative:text" o:gfxdata="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" strokecolor="#5b9bd5 [3204]" strokeweight=".5pt">
+              <v:shape w14:anchorId="2F55B91E" id="Straight Arrow Connector 28" o:spid="_x0000_s1026" type="#_x0000_t32" style="position:absolute;margin-left:119.25pt;margin-top:12.75pt;width:108pt;height:3pt;flip:y;z-index:251688960;visibility:visible;mso-wrap-style:square;mso-wrap-distance-left:9pt;mso-wrap-distance-top:0;mso-wrap-distance-right:9pt;mso-wrap-distance-bottom:0;mso-position-horizontal:absolute;mso-position-horizontal-relative:text;mso-position-vertical:absolute;mso-position-vertical-relative:text" o:gfxdata="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" strokecolor="#5b9bd5 [3204]" strokeweight=".5pt">
                 <v:stroke endarrow="block" joinstyle="miter"/>
               </v:shape>
             </w:pict>
@@ -3503,7 +3503,15 @@
                               <w:jc w:val="center"/>
                             </w:pPr>
                             <w:r>
-                              <w:t xml:space="preserve">rw0 = 0 , </w:t>
+                              <w:t xml:space="preserve">rw0 = </w:t>
+                            </w:r>
+                            <w:proofErr w:type="gramStart"/>
+                            <w:r>
+                              <w:t>0 ,</w:t>
+                            </w:r>
+                            <w:proofErr w:type="gramEnd"/>
+                            <w:r>
+                              <w:t xml:space="preserve"> </w:t>
                             </w:r>
                             <w:proofErr w:type="spellStart"/>
                             <w:r>
@@ -3608,7 +3616,15 @@
                         <w:jc w:val="center"/>
                       </w:pPr>
                       <w:r>
-                        <w:t xml:space="preserve">rw0 = 0 , </w:t>
+                        <w:t xml:space="preserve">rw0 = </w:t>
+                      </w:r>
+                      <w:proofErr w:type="gramStart"/>
+                      <w:r>
+                        <w:t>0 ,</w:t>
+                      </w:r>
+                      <w:proofErr w:type="gramEnd"/>
+                      <w:r>
+                        <w:t xml:space="preserve"> </w:t>
                       </w:r>
                       <w:proofErr w:type="spellStart"/>
                       <w:r>
@@ -3703,7 +3719,7 @@
           </mc:Choice>
           <mc:Fallback>
             <w:pict>
-              <v:oval w14:anchorId="5EF0B7C6" id="Oval 14" o:spid="_x0000_s1026" style="position:absolute;margin-left:95.8pt;margin-top:.75pt;width:147pt;height:138pt;z-index:251673600;visibility:visible;mso-wrap-style:square;mso-wrap-distance-left:9pt;mso-wrap-distance-top:0;mso-wrap-distance-right:9pt;mso-wrap-distance-bottom:0;mso-position-horizontal:right;mso-position-horizontal-relative:margin;mso-position-vertical:absolute;mso-position-vertical-relative:text;v-text-anchor:middle" o:gfxdata="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" fillcolor="#5b9bd5 [3204]" strokecolor="#1f4d78 [1604]" strokeweight="1pt">
+              <v:oval w14:anchorId="53F5B615" id="Oval 14" o:spid="_x0000_s1026" style="position:absolute;margin-left:95.8pt;margin-top:.75pt;width:147pt;height:138pt;z-index:251673600;visibility:visible;mso-wrap-style:square;mso-wrap-distance-left:9pt;mso-wrap-distance-top:0;mso-wrap-distance-right:9pt;mso-wrap-distance-bottom:0;mso-position-horizontal:right;mso-position-horizontal-relative:margin;mso-position-vertical:absolute;mso-position-vertical-relative:text;v-text-anchor:middle" o:gfxdata="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" fillcolor="#5b9bd5 [3204]" strokecolor="#1f4d78 [1604]" strokeweight="1pt">
                 <v:stroke joinstyle="miter"/>
                 <w10:wrap anchorx="margin"/>
               </v:oval>
@@ -3776,7 +3792,7 @@
           </mc:Choice>
           <mc:Fallback>
             <w:pict>
-              <v:oval w14:anchorId="1B36C02E" id="Oval 15" o:spid="_x0000_s1026" style="position:absolute;margin-left:384.75pt;margin-top:.75pt;width:147pt;height:138pt;z-index:251675648;visibility:visible;mso-wrap-style:square;mso-wrap-distance-left:9pt;mso-wrap-distance-top:0;mso-wrap-distance-right:9pt;mso-wrap-distance-bottom:0;mso-position-horizontal:absolute;mso-position-horizontal-relative:margin;mso-position-vertical:absolute;mso-position-vertical-relative:text;v-text-anchor:middle" o:gfxdata="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" fillcolor="#5b9bd5 [3204]" strokecolor="#1f4d78 [1604]" strokeweight="1pt">
+              <v:oval w14:anchorId="7C847094" id="Oval 15" o:spid="_x0000_s1026" style="position:absolute;margin-left:384.75pt;margin-top:.75pt;width:147pt;height:138pt;z-index:251675648;visibility:visible;mso-wrap-style:square;mso-wrap-distance-left:9pt;mso-wrap-distance-top:0;mso-wrap-distance-right:9pt;mso-wrap-distance-bottom:0;mso-position-horizontal:absolute;mso-position-horizontal-relative:margin;mso-position-vertical:absolute;mso-position-vertical-relative:text;v-text-anchor:middle" o:gfxdata="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" fillcolor="#5b9bd5 [3204]" strokecolor="#1f4d78 [1604]" strokeweight="1pt">
                 <v:stroke joinstyle="miter"/>
                 <w10:wrap anchorx="margin"/>
               </v:oval>
@@ -3849,7 +3865,7 @@
           </mc:Choice>
           <mc:Fallback>
             <w:pict>
-              <v:oval w14:anchorId="404ED043" id="Oval 16" o:spid="_x0000_s1026" style="position:absolute;margin-left:195.75pt;margin-top:.75pt;width:147pt;height:138pt;z-index:251677696;visibility:visible;mso-wrap-style:square;mso-wrap-distance-left:9pt;mso-wrap-distance-top:0;mso-wrap-distance-right:9pt;mso-wrap-distance-bottom:0;mso-position-horizontal:absolute;mso-position-horizontal-relative:margin;mso-position-vertical:absolute;mso-position-vertical-relative:text;v-text-anchor:middle" o:gfxdata="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" fillcolor="#5b9bd5 [3204]" strokecolor="#1f4d78 [1604]" strokeweight="1pt">
+              <v:oval w14:anchorId="455A4D7A" id="Oval 16" o:spid="_x0000_s1026" style="position:absolute;margin-left:195.75pt;margin-top:.75pt;width:147pt;height:138pt;z-index:251677696;visibility:visible;mso-wrap-style:square;mso-wrap-distance-left:9pt;mso-wrap-distance-top:0;mso-wrap-distance-right:9pt;mso-wrap-distance-bottom:0;mso-position-horizontal:absolute;mso-position-horizontal-relative:margin;mso-position-vertical:absolute;mso-position-vertical-relative:text;v-text-anchor:middle" o:gfxdata="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" fillcolor="#5b9bd5 [3204]" strokecolor="#1f4d78 [1604]" strokeweight="1pt">
                 <v:stroke joinstyle="miter"/>
                 <w10:wrap anchorx="margin"/>
               </v:oval>
@@ -3922,7 +3938,7 @@
           </mc:Choice>
           <mc:Fallback>
             <w:pict>
-              <v:oval w14:anchorId="7C88E7DA" id="Oval 10" o:spid="_x0000_s1026" style="position:absolute;margin-left:0;margin-top:.75pt;width:147pt;height:138pt;z-index:251666687;visibility:visible;mso-wrap-style:square;mso-wrap-distance-left:9pt;mso-wrap-distance-top:0;mso-wrap-distance-right:9pt;mso-wrap-distance-bottom:0;mso-position-horizontal:left;mso-position-horizontal-relative:margin;mso-position-vertical:absolute;mso-position-vertical-relative:text;v-text-anchor:middle" o:gfxdata="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" fillcolor="#5b9bd5 [3204]" strokecolor="#1f4d78 [1604]" strokeweight="1pt">
+              <v:oval w14:anchorId="7F877658" id="Oval 10" o:spid="_x0000_s1026" style="position:absolute;margin-left:0;margin-top:.75pt;width:147pt;height:138pt;z-index:251666687;visibility:visible;mso-wrap-style:square;mso-wrap-distance-left:9pt;mso-wrap-distance-top:0;mso-wrap-distance-right:9pt;mso-wrap-distance-bottom:0;mso-position-horizontal:left;mso-position-horizontal-relative:margin;mso-position-vertical:absolute;mso-position-vertical-relative:text;v-text-anchor:middle" o:gfxdata="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" fillcolor="#5b9bd5 [3204]" strokecolor="#1f4d78 [1604]" strokeweight="1pt">
                 <v:stroke joinstyle="miter"/>
                 <w10:wrap anchorx="margin"/>
               </v:oval>
@@ -3935,7 +3951,6 @@
       <w:pPr>
         <w:bidi/>
         <w:rPr>
-          <w:rFonts w:hint="cs"/>
           <w:rtl/>
           <w:lang w:bidi="fa-IR"/>
         </w:rPr>
@@ -4434,7 +4449,7 @@
           </mc:Choice>
           <mc:Fallback>
             <w:pict>
-              <v:shape w14:anchorId="5E17E8D8" id="Straight Arrow Connector 30" o:spid="_x0000_s1026" type="#_x0000_t32" style="position:absolute;margin-left:56.25pt;margin-top:115.5pt;width:8.25pt;height:71.25pt;flip:y;z-index:251691008;visibility:visible;mso-wrap-style:square;mso-width-percent:0;mso-height-percent:0;mso-wrap-distance-left:9pt;mso-wrap-distance-top:0;mso-wrap-distance-right:9pt;mso-wrap-distance-bottom:0;mso-position-horizontal:absolute;mso-position-horizontal-relative:text;mso-position-vertical:absolute;mso-position-vertical-relative:text;mso-width-percent:0;mso-height-percent:0;mso-width-relative:margin;mso-height-relative:margin" o:gfxdata="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" strokecolor="#5b9bd5 [3204]" strokeweight=".5pt">
+              <v:shape w14:anchorId="4253CC18" id="Straight Arrow Connector 30" o:spid="_x0000_s1026" type="#_x0000_t32" style="position:absolute;margin-left:56.25pt;margin-top:115.5pt;width:8.25pt;height:71.25pt;flip:y;z-index:251691008;visibility:visible;mso-wrap-style:square;mso-width-percent:0;mso-height-percent:0;mso-wrap-distance-left:9pt;mso-wrap-distance-top:0;mso-wrap-distance-right:9pt;mso-wrap-distance-bottom:0;mso-position-horizontal:absolute;mso-position-horizontal-relative:text;mso-position-vertical:absolute;mso-position-vertical-relative:text;mso-width-percent:0;mso-height-percent:0;mso-width-relative:margin;mso-height-relative:margin" o:gfxdata="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" strokecolor="#5b9bd5 [3204]" strokeweight=".5pt">
                 <v:stroke endarrow="block" joinstyle="miter"/>
               </v:shape>
             </w:pict>
@@ -4500,7 +4515,7 @@
           </mc:Choice>
           <mc:Fallback>
             <w:pict>
-              <v:shape w14:anchorId="7B912AAC" id="Straight Arrow Connector 31" o:spid="_x0000_s1026" type="#_x0000_t32" style="position:absolute;margin-left:39pt;margin-top:115.45pt;width:6.75pt;height:74.25pt;flip:x;z-index:251692032;visibility:visible;mso-wrap-style:square;mso-wrap-distance-left:9pt;mso-wrap-distance-top:0;mso-wrap-distance-right:9pt;mso-wrap-distance-bottom:0;mso-position-horizontal:absolute;mso-position-horizontal-relative:text;mso-position-vertical:absolute;mso-position-vertical-relative:text" o:gfxdata="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" strokecolor="#5b9bd5 [3204]" strokeweight=".5pt">
+              <v:shape w14:anchorId="4194E00D" id="Straight Arrow Connector 31" o:spid="_x0000_s1026" type="#_x0000_t32" style="position:absolute;margin-left:39pt;margin-top:115.45pt;width:6.75pt;height:74.25pt;flip:x;z-index:251692032;visibility:visible;mso-wrap-style:square;mso-wrap-distance-left:9pt;mso-wrap-distance-top:0;mso-wrap-distance-right:9pt;mso-wrap-distance-bottom:0;mso-position-horizontal:absolute;mso-position-horizontal-relative:text;mso-position-vertical:absolute;mso-position-vertical-relative:text" o:gfxdata="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" strokecolor="#5b9bd5 [3204]" strokeweight=".5pt">
                 <v:stroke endarrow="block" joinstyle="miter"/>
               </v:shape>
             </w:pict>
@@ -4677,7 +4692,7 @@
           </mc:Choice>
           <mc:Fallback>
             <w:pict>
-              <v:shapetype w14:anchorId="5AEEE09B" id="_x0000_t34" coordsize="21600,21600" o:spt="34" o:oned="t" adj="10800" path="m,l@0,0@0,21600,21600,21600e" filled="f">
+              <v:shapetype w14:anchorId="478A5AE7" id="_x0000_t34" coordsize="21600,21600" o:spt="34" o:oned="t" adj="10800" path="m,l@0,0@0,21600,21600,21600e" filled="f">
                 <v:stroke joinstyle="miter"/>
                 <v:formulas>
                   <v:f eqn="val #0"/>
@@ -4760,7 +4775,7 @@
           </mc:Choice>
           <mc:Fallback>
             <w:pict>
-              <v:shape w14:anchorId="561FD6E0" id="Straight Arrow Connector 34" o:spid="_x0000_s1026" type="#_x0000_t32" style="position:absolute;margin-left:252pt;margin-top:114.75pt;width:22.5pt;height:65.25pt;z-index:251695104;visibility:visible;mso-wrap-style:square;mso-width-percent:0;mso-height-percent:0;mso-wrap-distance-left:9pt;mso-wrap-distance-top:0;mso-wrap-distance-right:9pt;mso-wrap-distance-bottom:0;mso-position-horizontal:absolute;mso-position-horizontal-relative:text;mso-position-vertical:absolute;mso-position-vertical-relative:text;mso-width-percent:0;mso-height-percent:0;mso-width-relative:margin;mso-height-relative:margin" o:gfxdata="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" strokecolor="#5b9bd5 [3204]" strokeweight=".5pt">
+              <v:shape w14:anchorId="3DCB28BB" id="Straight Arrow Connector 34" o:spid="_x0000_s1026" type="#_x0000_t32" style="position:absolute;margin-left:252pt;margin-top:114.75pt;width:22.5pt;height:65.25pt;z-index:251695104;visibility:visible;mso-wrap-style:square;mso-width-percent:0;mso-height-percent:0;mso-wrap-distance-left:9pt;mso-wrap-distance-top:0;mso-wrap-distance-right:9pt;mso-wrap-distance-bottom:0;mso-position-horizontal:absolute;mso-position-horizontal-relative:text;mso-position-vertical:absolute;mso-position-vertical-relative:text;mso-width-percent:0;mso-height-percent:0;mso-width-relative:margin;mso-height-relative:margin" o:gfxdata="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" strokecolor="#5b9bd5 [3204]" strokeweight=".5pt">
                 <v:stroke endarrow="block" joinstyle="miter"/>
               </v:shape>
             </w:pict>
@@ -4826,7 +4841,7 @@
           </mc:Choice>
           <mc:Fallback>
             <w:pict>
-              <v:shape w14:anchorId="71884DEB" id="Straight Arrow Connector 38" o:spid="_x0000_s1026" type="#_x0000_t32" style="position:absolute;margin-left:129pt;margin-top:92.25pt;width:79.5pt;height:115.5pt;flip:x y;z-index:251699200;visibility:visible;mso-wrap-style:square;mso-wrap-distance-left:9pt;mso-wrap-distance-top:0;mso-wrap-distance-right:9pt;mso-wrap-distance-bottom:0;mso-position-horizontal:absolute;mso-position-horizontal-relative:text;mso-position-vertical:absolute;mso-position-vertical-relative:text" o:gfxdata="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" strokecolor="#5b9bd5 [3204]" strokeweight=".5pt">
+              <v:shape w14:anchorId="13CFDBB8" id="Straight Arrow Connector 38" o:spid="_x0000_s1026" type="#_x0000_t32" style="position:absolute;margin-left:129pt;margin-top:92.25pt;width:79.5pt;height:115.5pt;flip:x y;z-index:251699200;visibility:visible;mso-wrap-style:square;mso-wrap-distance-left:9pt;mso-wrap-distance-top:0;mso-wrap-distance-right:9pt;mso-wrap-distance-bottom:0;mso-position-horizontal:absolute;mso-position-horizontal-relative:text;mso-position-vertical:absolute;mso-position-vertical-relative:text" o:gfxdata="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" strokecolor="#5b9bd5 [3204]" strokeweight=".5pt">
                 <v:stroke endarrow="block" joinstyle="miter"/>
               </v:shape>
             </w:pict>
@@ -4892,7 +4907,7 @@
           </mc:Choice>
           <mc:Fallback>
             <w:pict>
-              <v:shape w14:anchorId="248E5DB8" id="Straight Arrow Connector 35" o:spid="_x0000_s1026" type="#_x0000_t32" style="position:absolute;margin-left:336pt;margin-top:15.75pt;width:57.75pt;height:2.25pt;z-index:251696128;visibility:visible;mso-wrap-style:square;mso-wrap-distance-left:9pt;mso-wrap-distance-top:0;mso-wrap-distance-right:9pt;mso-wrap-distance-bottom:0;mso-position-horizontal:absolute;mso-position-horizontal-relative:text;mso-position-vertical:absolute;mso-position-vertical-relative:text" o:gfxdata="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" strokecolor="#5b9bd5 [3204]" strokeweight=".5pt">
+              <v:shape w14:anchorId="4EA28FAE" id="Straight Arrow Connector 35" o:spid="_x0000_s1026" type="#_x0000_t32" style="position:absolute;margin-left:336pt;margin-top:15.75pt;width:57.75pt;height:2.25pt;z-index:251696128;visibility:visible;mso-wrap-style:square;mso-wrap-distance-left:9pt;mso-wrap-distance-top:0;mso-wrap-distance-right:9pt;mso-wrap-distance-bottom:0;mso-position-horizontal:absolute;mso-position-horizontal-relative:text;mso-position-vertical:absolute;mso-position-vertical-relative:text" o:gfxdata="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" strokecolor="#5b9bd5 [3204]" strokeweight=".5pt">
                 <v:stroke endarrow="block" joinstyle="miter"/>
               </v:shape>
             </w:pict>
@@ -4958,7 +4973,7 @@
           </mc:Choice>
           <mc:Fallback>
             <w:pict>
-              <v:shape w14:anchorId="76F9DBF9" id="Straight Arrow Connector 33" o:spid="_x0000_s1026" type="#_x0000_t32" style="position:absolute;margin-left:265.5pt;margin-top:219pt;width:1in;height:1in;z-index:251694080;visibility:visible;mso-wrap-style:square;mso-wrap-distance-left:9pt;mso-wrap-distance-top:0;mso-wrap-distance-right:9pt;mso-wrap-distance-bottom:0;mso-position-horizontal:absolute;mso-position-horizontal-relative:text;mso-position-vertical:absolute;mso-position-vertical-relative:text" o:gfxdata="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" strokecolor="#5b9bd5 [3204]" strokeweight=".5pt">
+              <v:shape w14:anchorId="4E186483" id="Straight Arrow Connector 33" o:spid="_x0000_s1026" type="#_x0000_t32" style="position:absolute;margin-left:265.5pt;margin-top:219pt;width:1in;height:1in;z-index:251694080;visibility:visible;mso-wrap-style:square;mso-wrap-distance-left:9pt;mso-wrap-distance-top:0;mso-wrap-distance-right:9pt;mso-wrap-distance-bottom:0;mso-position-horizontal:absolute;mso-position-horizontal-relative:text;mso-position-vertical:absolute;mso-position-vertical-relative:text" o:gfxdata="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" strokecolor="#5b9bd5 [3204]" strokeweight=".5pt">
                 <v:stroke endarrow="block" joinstyle="miter"/>
               </v:shape>
             </w:pict>
@@ -5599,7 +5614,7 @@
           </mc:Choice>
           <mc:Fallback>
             <w:pict>
-              <v:oval w14:anchorId="44E629CD" id="Oval 12" o:spid="_x0000_s1026" style="position:absolute;margin-left:196.5pt;margin-top:177.75pt;width:147pt;height:138pt;z-index:251669504;visibility:visible;mso-wrap-style:square;mso-wrap-distance-left:9pt;mso-wrap-distance-top:0;mso-wrap-distance-right:9pt;mso-wrap-distance-bottom:0;mso-position-horizontal:absolute;mso-position-horizontal-relative:margin;mso-position-vertical:absolute;mso-position-vertical-relative:text;v-text-anchor:middle" o:gfxdata="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" fillcolor="#5b9bd5 [3204]" strokecolor="#1f4d78 [1604]" strokeweight="1pt">
+              <v:oval w14:anchorId="48428461" id="Oval 12" o:spid="_x0000_s1026" style="position:absolute;margin-left:196.5pt;margin-top:177.75pt;width:147pt;height:138pt;z-index:251669504;visibility:visible;mso-wrap-style:square;mso-wrap-distance-left:9pt;mso-wrap-distance-top:0;mso-wrap-distance-right:9pt;mso-wrap-distance-bottom:0;mso-position-horizontal:absolute;mso-position-horizontal-relative:margin;mso-position-vertical:absolute;mso-position-vertical-relative:text;v-text-anchor:middle" o:gfxdata="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" fillcolor="#5b9bd5 [3204]" strokecolor="#1f4d78 [1604]" strokeweight="1pt">
                 <v:stroke joinstyle="miter"/>
                 <w10:wrap anchorx="margin"/>
               </v:oval>
@@ -5672,7 +5687,7 @@
           </mc:Choice>
           <mc:Fallback>
             <w:pict>
-              <v:oval w14:anchorId="371DC563" id="Oval 13" o:spid="_x0000_s1026" style="position:absolute;margin-left:0;margin-top:186pt;width:147pt;height:138pt;z-index:251671552;visibility:visible;mso-wrap-style:square;mso-wrap-distance-left:9pt;mso-wrap-distance-top:0;mso-wrap-distance-right:9pt;mso-wrap-distance-bottom:0;mso-position-horizontal:left;mso-position-horizontal-relative:margin;mso-position-vertical:absolute;mso-position-vertical-relative:text;v-text-anchor:middle" o:gfxdata="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" fillcolor="#5b9bd5 [3204]" strokecolor="#1f4d78 [1604]" strokeweight="1pt">
+              <v:oval w14:anchorId="24141941" id="Oval 13" o:spid="_x0000_s1026" style="position:absolute;margin-left:0;margin-top:186pt;width:147pt;height:138pt;z-index:251671552;visibility:visible;mso-wrap-style:square;mso-wrap-distance-left:9pt;mso-wrap-distance-top:0;mso-wrap-distance-right:9pt;mso-wrap-distance-bottom:0;mso-position-horizontal:left;mso-position-horizontal-relative:margin;mso-position-vertical:absolute;mso-position-vertical-relative:text;v-text-anchor:middle" o:gfxdata="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" fillcolor="#5b9bd5 [3204]" strokecolor="#1f4d78 [1604]" strokeweight="1pt">
                 <v:stroke joinstyle="miter"/>
                 <w10:wrap anchorx="margin"/>
               </v:oval>
@@ -5680,6 +5695,486 @@
           </mc:Fallback>
         </mc:AlternateContent>
       </w:r>
+    </w:p>
+    <w:p>
+      <w:pPr>
+        <w:bidi/>
+        <w:rPr>
+          <w:rtl/>
+          <w:lang w:bidi="fa-IR"/>
+        </w:rPr>
+      </w:pPr>
+    </w:p>
+    <w:p>
+      <w:pPr>
+        <w:bidi/>
+        <w:rPr>
+          <w:rtl/>
+          <w:lang w:bidi="fa-IR"/>
+        </w:rPr>
+      </w:pPr>
+    </w:p>
+    <w:p>
+      <w:pPr>
+        <w:bidi/>
+        <w:rPr>
+          <w:rtl/>
+          <w:lang w:bidi="fa-IR"/>
+        </w:rPr>
+      </w:pPr>
+    </w:p>
+    <w:p>
+      <w:pPr>
+        <w:bidi/>
+        <w:rPr>
+          <w:rtl/>
+          <w:lang w:bidi="fa-IR"/>
+        </w:rPr>
+      </w:pPr>
+    </w:p>
+    <w:p>
+      <w:pPr>
+        <w:bidi/>
+        <w:rPr>
+          <w:rtl/>
+          <w:lang w:bidi="fa-IR"/>
+        </w:rPr>
+      </w:pPr>
+    </w:p>
+    <w:p>
+      <w:pPr>
+        <w:bidi/>
+        <w:rPr>
+          <w:rtl/>
+          <w:lang w:bidi="fa-IR"/>
+        </w:rPr>
+      </w:pPr>
+    </w:p>
+    <w:p>
+      <w:pPr>
+        <w:bidi/>
+        <w:rPr>
+          <w:rtl/>
+          <w:lang w:bidi="fa-IR"/>
+        </w:rPr>
+      </w:pPr>
+    </w:p>
+    <w:p>
+      <w:pPr>
+        <w:bidi/>
+        <w:rPr>
+          <w:rtl/>
+          <w:lang w:bidi="fa-IR"/>
+        </w:rPr>
+      </w:pPr>
+    </w:p>
+    <w:p>
+      <w:pPr>
+        <w:bidi/>
+        <w:rPr>
+          <w:rtl/>
+          <w:lang w:bidi="fa-IR"/>
+        </w:rPr>
+      </w:pPr>
+    </w:p>
+    <w:p>
+      <w:pPr>
+        <w:bidi/>
+        <w:rPr>
+          <w:rtl/>
+          <w:lang w:bidi="fa-IR"/>
+        </w:rPr>
+      </w:pPr>
+    </w:p>
+    <w:p>
+      <w:pPr>
+        <w:bidi/>
+        <w:rPr>
+          <w:rtl/>
+          <w:lang w:bidi="fa-IR"/>
+        </w:rPr>
+      </w:pPr>
+    </w:p>
+    <w:p>
+      <w:pPr>
+        <w:bidi/>
+        <w:rPr>
+          <w:rtl/>
+          <w:lang w:bidi="fa-IR"/>
+        </w:rPr>
+      </w:pPr>
+    </w:p>
+    <w:p>
+      <w:pPr>
+        <w:bidi/>
+        <w:rPr>
+          <w:lang w:bidi="fa-IR"/>
+        </w:rPr>
+      </w:pPr>
+    </w:p>
+    <w:p>
+      <w:pPr>
+        <w:bidi/>
+        <w:rPr>
+          <w:lang w:bidi="fa-IR"/>
+        </w:rPr>
+      </w:pPr>
+    </w:p>
+    <w:p>
+      <w:pPr>
+        <w:bidi/>
+        <w:rPr>
+          <w:lang w:bidi="fa-IR"/>
+        </w:rPr>
+      </w:pPr>
+    </w:p>
+    <w:p>
+      <w:pPr>
+        <w:bidi/>
+        <w:rPr>
+          <w:lang w:bidi="fa-IR"/>
+        </w:rPr>
+      </w:pPr>
+    </w:p>
+    <w:p>
+      <w:pPr>
+        <w:bidi/>
+        <w:rPr>
+          <w:lang w:bidi="fa-IR"/>
+        </w:rPr>
+      </w:pPr>
+    </w:p>
+    <w:p>
+      <w:pPr>
+        <w:bidi/>
+        <w:rPr>
+          <w:rFonts w:hint="cs"/>
+          <w:rtl/>
+          <w:lang w:bidi="fa-IR"/>
+        </w:rPr>
+      </w:pPr>
+      <w:r>
+        <w:rPr>
+          <w:rFonts w:hint="cs"/>
+          <w:rtl/>
+          <w:lang w:bidi="fa-IR"/>
+        </w:rPr>
+        <w:lastRenderedPageBreak/>
+        <w:t xml:space="preserve">کارکرد </w:t>
+      </w:r>
+      <w:r>
+        <w:rPr>
+          <w:lang w:bidi="fa-IR"/>
+        </w:rPr>
+        <w:t>ram</w:t>
+      </w:r>
+      <w:r>
+        <w:rPr>
+          <w:rFonts w:hint="cs"/>
+          <w:rtl/>
+          <w:lang w:bidi="fa-IR"/>
+        </w:rPr>
+        <w:t xml:space="preserve"> :</w:t>
+      </w:r>
+    </w:p>
+    <w:p>
+      <w:pPr>
+        <w:bidi/>
+        <w:rPr>
+          <w:rFonts w:hint="cs"/>
+          <w:rtl/>
+          <w:lang w:bidi="fa-IR"/>
+        </w:rPr>
+      </w:pPr>
+      <w:r>
+        <w:rPr>
+          <w:rFonts w:hint="cs"/>
+          <w:noProof/>
+          <w:rtl/>
+        </w:rPr>
+        <w:drawing>
+          <wp:anchor distT="0" distB="0" distL="114300" distR="114300" simplePos="0" relativeHeight="251706368" behindDoc="1" locked="0" layoutInCell="1" allowOverlap="1" wp14:anchorId="4AE72027" wp14:editId="1FC958AE">
+            <wp:simplePos x="0" y="0"/>
+            <wp:positionH relativeFrom="margin">
+              <wp:align>center</wp:align>
+            </wp:positionH>
+            <wp:positionV relativeFrom="paragraph">
+              <wp:posOffset>333375</wp:posOffset>
+            </wp:positionV>
+            <wp:extent cx="9474835" cy="3790950"/>
+            <wp:effectExtent l="0" t="0" r="0" b="0"/>
+            <wp:wrapTight wrapText="bothSides">
+              <wp:wrapPolygon edited="0">
+                <wp:start x="0" y="0"/>
+                <wp:lineTo x="0" y="21491"/>
+                <wp:lineTo x="21541" y="21491"/>
+                <wp:lineTo x="21541" y="0"/>
+                <wp:lineTo x="0" y="0"/>
+              </wp:wrapPolygon>
+            </wp:wrapTight>
+            <wp:docPr id="45" name="Picture 45"/>
+            <wp:cNvGraphicFramePr>
+              <a:graphicFrameLocks xmlns:a="http://schemas.openxmlformats.org/drawingml/2006/main" noChangeAspect="1"/>
+            </wp:cNvGraphicFramePr>
+            <a:graphic xmlns:a="http://schemas.openxmlformats.org/drawingml/2006/main">
+              <a:graphicData uri="http://schemas.openxmlformats.org/drawingml/2006/picture">
+                <pic:pic xmlns:pic="http://schemas.openxmlformats.org/drawingml/2006/picture">
+                  <pic:nvPicPr>
+                    <pic:cNvPr id="45" name="ram_rw_equal_zero.PNG"/>
+                    <pic:cNvPicPr/>
+                  </pic:nvPicPr>
+                  <pic:blipFill>
+                    <a:blip r:embed="rId13">
+                      <a:extLst>
+                        <a:ext uri="{28A0092B-C50C-407E-A947-70E740481C1C}">
+                          <a14:useLocalDpi xmlns:a14="http://schemas.microsoft.com/office/drawing/2010/main" val="0"/>
+                        </a:ext>
+                      </a:extLst>
+                    </a:blip>
+                    <a:stretch>
+                      <a:fillRect/>
+                    </a:stretch>
+                  </pic:blipFill>
+                  <pic:spPr>
+                    <a:xfrm>
+                      <a:off x="0" y="0"/>
+                      <a:ext cx="9474835" cy="3790950"/>
+                    </a:xfrm>
+                    <a:prstGeom prst="rect">
+                      <a:avLst/>
+                    </a:prstGeom>
+                  </pic:spPr>
+                </pic:pic>
+              </a:graphicData>
+            </a:graphic>
+            <wp14:sizeRelH relativeFrom="page">
+              <wp14:pctWidth>0</wp14:pctWidth>
+            </wp14:sizeRelH>
+            <wp14:sizeRelV relativeFrom="page">
+              <wp14:pctHeight>0</wp14:pctHeight>
+            </wp14:sizeRelV>
+          </wp:anchor>
+        </w:drawing>
+      </w:r>
+      <w:r>
+        <w:rPr>
+          <w:rFonts w:hint="cs"/>
+          <w:rtl/>
+          <w:lang w:bidi="fa-IR"/>
+        </w:rPr>
+        <w:t xml:space="preserve">این ماؤول همانند </w:t>
+      </w:r>
+      <w:r>
+        <w:rPr>
+          <w:lang w:bidi="fa-IR"/>
+        </w:rPr>
+        <w:t>data array</w:t>
+      </w:r>
+      <w:r>
+        <w:rPr>
+          <w:rFonts w:hint="cs"/>
+          <w:rtl/>
+          <w:lang w:bidi="fa-IR"/>
+        </w:rPr>
+        <w:t xml:space="preserve"> عمل می کند ولی تنها سیگنال کنترلی آن همان </w:t>
+      </w:r>
+      <w:proofErr w:type="spellStart"/>
+      <w:r>
+        <w:rPr>
+          <w:lang w:bidi="fa-IR"/>
+        </w:rPr>
+        <w:t>rw</w:t>
+      </w:r>
+      <w:proofErr w:type="spellEnd"/>
+      <w:r>
+        <w:rPr>
+          <w:rFonts w:hint="cs"/>
+          <w:rtl/>
+          <w:lang w:bidi="fa-IR"/>
+        </w:rPr>
+        <w:t xml:space="preserve"> است که در زیر شکل موج را به ازای حالت </w:t>
+      </w:r>
+      <w:proofErr w:type="spellStart"/>
+      <w:r>
+        <w:rPr>
+          <w:lang w:bidi="fa-IR"/>
+        </w:rPr>
+        <w:t>rw</w:t>
+      </w:r>
+      <w:proofErr w:type="spellEnd"/>
+      <w:r>
+        <w:rPr>
+          <w:lang w:bidi="fa-IR"/>
+        </w:rPr>
+        <w:t xml:space="preserve"> = 0 </w:t>
+      </w:r>
+      <w:r>
+        <w:rPr>
+          <w:rFonts w:hint="cs"/>
+          <w:rtl/>
+          <w:lang w:bidi="fa-IR"/>
+        </w:rPr>
+        <w:t xml:space="preserve"> مشاهده میکنید :</w:t>
+      </w:r>
+    </w:p>
+    <w:p>
+      <w:pPr>
+        <w:bidi/>
+        <w:rPr>
+          <w:rtl/>
+          <w:lang w:bidi="fa-IR"/>
+        </w:rPr>
+      </w:pPr>
+    </w:p>
+    <w:p>
+      <w:pPr>
+        <w:bidi/>
+        <w:rPr>
+          <w:rtl/>
+          <w:lang w:bidi="fa-IR"/>
+        </w:rPr>
+      </w:pPr>
+    </w:p>
+    <w:p>
+      <w:pPr>
+        <w:bidi/>
+        <w:rPr>
+          <w:rFonts w:hint="cs"/>
+          <w:rtl/>
+          <w:lang w:bidi="fa-IR"/>
+        </w:rPr>
+      </w:pPr>
+      <w:r>
+        <w:rPr>
+          <w:rFonts w:hint="cs"/>
+          <w:rtl/>
+          <w:lang w:bidi="fa-IR"/>
+        </w:rPr>
+        <w:t xml:space="preserve">در زیر شکل موج به ازای حالت </w:t>
+      </w:r>
+      <w:proofErr w:type="spellStart"/>
+      <w:r>
+        <w:rPr>
+          <w:lang w:bidi="fa-IR"/>
+        </w:rPr>
+        <w:t>rw</w:t>
+      </w:r>
+      <w:proofErr w:type="spellEnd"/>
+      <w:r>
+        <w:rPr>
+          <w:lang w:bidi="fa-IR"/>
+        </w:rPr>
+        <w:t xml:space="preserve"> = 1 </w:t>
+      </w:r>
+      <w:r>
+        <w:rPr>
+          <w:rFonts w:hint="cs"/>
+          <w:rtl/>
+          <w:lang w:bidi="fa-IR"/>
+        </w:rPr>
+        <w:t xml:space="preserve"> می بینید که باید دیتا در آدرس مربوطه نوشته شود :</w:t>
+      </w:r>
+    </w:p>
+    <w:p>
+      <w:pPr>
+        <w:bidi/>
+        <w:rPr>
+          <w:rtl/>
+          <w:lang w:bidi="fa-IR"/>
+        </w:rPr>
+      </w:pPr>
+    </w:p>
+    <w:p>
+      <w:pPr>
+        <w:bidi/>
+        <w:rPr>
+          <w:rtl/>
+          <w:lang w:bidi="fa-IR"/>
+        </w:rPr>
+      </w:pPr>
+    </w:p>
+    <w:p>
+      <w:pPr>
+        <w:bidi/>
+        <w:rPr>
+          <w:rFonts w:hint="cs"/>
+          <w:rtl/>
+          <w:lang w:bidi="fa-IR"/>
+        </w:rPr>
+      </w:pPr>
+      <w:bookmarkStart w:id="0" w:name="_GoBack"/>
+      <w:r>
+        <w:rPr>
+          <w:rFonts w:hint="cs"/>
+          <w:noProof/>
+          <w:rtl/>
+        </w:rPr>
+        <w:lastRenderedPageBreak/>
+        <w:drawing>
+          <wp:anchor distT="0" distB="0" distL="114300" distR="114300" simplePos="0" relativeHeight="251707392" behindDoc="1" locked="0" layoutInCell="1" allowOverlap="1">
+            <wp:simplePos x="0" y="0"/>
+            <wp:positionH relativeFrom="margin">
+              <wp:align>center</wp:align>
+            </wp:positionH>
+            <wp:positionV relativeFrom="paragraph">
+              <wp:posOffset>0</wp:posOffset>
+            </wp:positionV>
+            <wp:extent cx="9664065" cy="3848100"/>
+            <wp:effectExtent l="0" t="0" r="0" b="0"/>
+            <wp:wrapTight wrapText="bothSides">
+              <wp:wrapPolygon edited="0">
+                <wp:start x="0" y="0"/>
+                <wp:lineTo x="0" y="21493"/>
+                <wp:lineTo x="21545" y="21493"/>
+                <wp:lineTo x="21545" y="0"/>
+                <wp:lineTo x="0" y="0"/>
+              </wp:wrapPolygon>
+            </wp:wrapTight>
+            <wp:docPr id="46" name="Picture 46"/>
+            <wp:cNvGraphicFramePr>
+              <a:graphicFrameLocks xmlns:a="http://schemas.openxmlformats.org/drawingml/2006/main" noChangeAspect="1"/>
+            </wp:cNvGraphicFramePr>
+            <a:graphic xmlns:a="http://schemas.openxmlformats.org/drawingml/2006/main">
+              <a:graphicData uri="http://schemas.openxmlformats.org/drawingml/2006/picture">
+                <pic:pic xmlns:pic="http://schemas.openxmlformats.org/drawingml/2006/picture">
+                  <pic:nvPicPr>
+                    <pic:cNvPr id="46" name="ram_rw_equal_one.PNG"/>
+                    <pic:cNvPicPr/>
+                  </pic:nvPicPr>
+                  <pic:blipFill>
+                    <a:blip r:embed="rId14">
+                      <a:extLst>
+                        <a:ext uri="{28A0092B-C50C-407E-A947-70E740481C1C}">
+                          <a14:useLocalDpi xmlns:a14="http://schemas.microsoft.com/office/drawing/2010/main" val="0"/>
+                        </a:ext>
+                      </a:extLst>
+                    </a:blip>
+                    <a:stretch>
+                      <a:fillRect/>
+                    </a:stretch>
+                  </pic:blipFill>
+                  <pic:spPr>
+                    <a:xfrm>
+                      <a:off x="0" y="0"/>
+                      <a:ext cx="9664065" cy="3848100"/>
+                    </a:xfrm>
+                    <a:prstGeom prst="rect">
+                      <a:avLst/>
+                    </a:prstGeom>
+                  </pic:spPr>
+                </pic:pic>
+              </a:graphicData>
+            </a:graphic>
+            <wp14:sizeRelH relativeFrom="page">
+              <wp14:pctWidth>0</wp14:pctWidth>
+            </wp14:sizeRelH>
+            <wp14:sizeRelV relativeFrom="page">
+              <wp14:pctHeight>0</wp14:pctHeight>
+            </wp14:sizeRelV>
+          </wp:anchor>
+        </w:drawing>
+      </w:r>
+      <w:bookmarkEnd w:id="0"/>
     </w:p>
     <w:sectPr>
       <w:pgSz w:w="16839" w:h="11907" w:orient="landscape" w:code="9"/>

</xml_diff>

<commit_message>
Fixes a little bug in ram_cache
</commit_message>
<xml_diff>
--- a/report.docx
+++ b/report.docx
@@ -2669,7 +2669,7 @@
           </mc:Choice>
           <mc:Fallback>
             <w:pict>
-              <v:shapetype w14:anchorId="7089FB7B" id="_x0000_t32" coordsize="21600,21600" o:spt="32" o:oned="t" path="m,l21600,21600e" filled="f">
+              <v:shapetype w14:anchorId="33513540" id="_x0000_t32" coordsize="21600,21600" o:spt="32" o:oned="t" path="m,l21600,21600e" filled="f">
                 <v:path arrowok="t" fillok="f" o:connecttype="none"/>
                 <o:lock v:ext="edit" shapetype="t"/>
               </v:shapetype>
@@ -2842,7 +2842,7 @@
           </mc:Choice>
           <mc:Fallback>
             <w:pict>
-              <v:shape w14:anchorId="2F55B91E" id="Straight Arrow Connector 28" o:spid="_x0000_s1026" type="#_x0000_t32" style="position:absolute;margin-left:119.25pt;margin-top:12.75pt;width:108pt;height:3pt;flip:y;z-index:251688960;visibility:visible;mso-wrap-style:square;mso-wrap-distance-left:9pt;mso-wrap-distance-top:0;mso-wrap-distance-right:9pt;mso-wrap-distance-bottom:0;mso-position-horizontal:absolute;mso-position-horizontal-relative:text;mso-position-vertical:absolute;mso-position-vertical-relative:text" o:gfxdata="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" strokecolor="#5b9bd5 [3204]" strokeweight=".5pt">
+              <v:shape w14:anchorId="37DC626F" id="Straight Arrow Connector 28" o:spid="_x0000_s1026" type="#_x0000_t32" style="position:absolute;margin-left:119.25pt;margin-top:12.75pt;width:108pt;height:3pt;flip:y;z-index:251688960;visibility:visible;mso-wrap-style:square;mso-wrap-distance-left:9pt;mso-wrap-distance-top:0;mso-wrap-distance-right:9pt;mso-wrap-distance-bottom:0;mso-position-horizontal:absolute;mso-position-horizontal-relative:text;mso-position-vertical:absolute;mso-position-vertical-relative:text" o:gfxdata="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" strokecolor="#5b9bd5 [3204]" strokeweight=".5pt">
                 <v:stroke endarrow="block" joinstyle="miter"/>
               </v:shape>
             </w:pict>
@@ -3719,7 +3719,7 @@
           </mc:Choice>
           <mc:Fallback>
             <w:pict>
-              <v:oval w14:anchorId="53F5B615" id="Oval 14" o:spid="_x0000_s1026" style="position:absolute;margin-left:95.8pt;margin-top:.75pt;width:147pt;height:138pt;z-index:251673600;visibility:visible;mso-wrap-style:square;mso-wrap-distance-left:9pt;mso-wrap-distance-top:0;mso-wrap-distance-right:9pt;mso-wrap-distance-bottom:0;mso-position-horizontal:right;mso-position-horizontal-relative:margin;mso-position-vertical:absolute;mso-position-vertical-relative:text;v-text-anchor:middle" o:gfxdata="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" fillcolor="#5b9bd5 [3204]" strokecolor="#1f4d78 [1604]" strokeweight="1pt">
+              <v:oval w14:anchorId="5F2264B7" id="Oval 14" o:spid="_x0000_s1026" style="position:absolute;margin-left:95.8pt;margin-top:.75pt;width:147pt;height:138pt;z-index:251673600;visibility:visible;mso-wrap-style:square;mso-wrap-distance-left:9pt;mso-wrap-distance-top:0;mso-wrap-distance-right:9pt;mso-wrap-distance-bottom:0;mso-position-horizontal:right;mso-position-horizontal-relative:margin;mso-position-vertical:absolute;mso-position-vertical-relative:text;v-text-anchor:middle" o:gfxdata="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" fillcolor="#5b9bd5 [3204]" strokecolor="#1f4d78 [1604]" strokeweight="1pt">
                 <v:stroke joinstyle="miter"/>
                 <w10:wrap anchorx="margin"/>
               </v:oval>
@@ -3792,7 +3792,7 @@
           </mc:Choice>
           <mc:Fallback>
             <w:pict>
-              <v:oval w14:anchorId="7C847094" id="Oval 15" o:spid="_x0000_s1026" style="position:absolute;margin-left:384.75pt;margin-top:.75pt;width:147pt;height:138pt;z-index:251675648;visibility:visible;mso-wrap-style:square;mso-wrap-distance-left:9pt;mso-wrap-distance-top:0;mso-wrap-distance-right:9pt;mso-wrap-distance-bottom:0;mso-position-horizontal:absolute;mso-position-horizontal-relative:margin;mso-position-vertical:absolute;mso-position-vertical-relative:text;v-text-anchor:middle" o:gfxdata="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" fillcolor="#5b9bd5 [3204]" strokecolor="#1f4d78 [1604]" strokeweight="1pt">
+              <v:oval w14:anchorId="65FDE315" id="Oval 15" o:spid="_x0000_s1026" style="position:absolute;margin-left:384.75pt;margin-top:.75pt;width:147pt;height:138pt;z-index:251675648;visibility:visible;mso-wrap-style:square;mso-wrap-distance-left:9pt;mso-wrap-distance-top:0;mso-wrap-distance-right:9pt;mso-wrap-distance-bottom:0;mso-position-horizontal:absolute;mso-position-horizontal-relative:margin;mso-position-vertical:absolute;mso-position-vertical-relative:text;v-text-anchor:middle" o:gfxdata="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" fillcolor="#5b9bd5 [3204]" strokecolor="#1f4d78 [1604]" strokeweight="1pt">
                 <v:stroke joinstyle="miter"/>
                 <w10:wrap anchorx="margin"/>
               </v:oval>
@@ -3865,7 +3865,7 @@
           </mc:Choice>
           <mc:Fallback>
             <w:pict>
-              <v:oval w14:anchorId="455A4D7A" id="Oval 16" o:spid="_x0000_s1026" style="position:absolute;margin-left:195.75pt;margin-top:.75pt;width:147pt;height:138pt;z-index:251677696;visibility:visible;mso-wrap-style:square;mso-wrap-distance-left:9pt;mso-wrap-distance-top:0;mso-wrap-distance-right:9pt;mso-wrap-distance-bottom:0;mso-position-horizontal:absolute;mso-position-horizontal-relative:margin;mso-position-vertical:absolute;mso-position-vertical-relative:text;v-text-anchor:middle" o:gfxdata="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" fillcolor="#5b9bd5 [3204]" strokecolor="#1f4d78 [1604]" strokeweight="1pt">
+              <v:oval w14:anchorId="1F9DE7F5" id="Oval 16" o:spid="_x0000_s1026" style="position:absolute;margin-left:195.75pt;margin-top:.75pt;width:147pt;height:138pt;z-index:251677696;visibility:visible;mso-wrap-style:square;mso-wrap-distance-left:9pt;mso-wrap-distance-top:0;mso-wrap-distance-right:9pt;mso-wrap-distance-bottom:0;mso-position-horizontal:absolute;mso-position-horizontal-relative:margin;mso-position-vertical:absolute;mso-position-vertical-relative:text;v-text-anchor:middle" o:gfxdata="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" fillcolor="#5b9bd5 [3204]" strokecolor="#1f4d78 [1604]" strokeweight="1pt">
                 <v:stroke joinstyle="miter"/>
                 <w10:wrap anchorx="margin"/>
               </v:oval>
@@ -3938,7 +3938,7 @@
           </mc:Choice>
           <mc:Fallback>
             <w:pict>
-              <v:oval w14:anchorId="7F877658" id="Oval 10" o:spid="_x0000_s1026" style="position:absolute;margin-left:0;margin-top:.75pt;width:147pt;height:138pt;z-index:251666687;visibility:visible;mso-wrap-style:square;mso-wrap-distance-left:9pt;mso-wrap-distance-top:0;mso-wrap-distance-right:9pt;mso-wrap-distance-bottom:0;mso-position-horizontal:left;mso-position-horizontal-relative:margin;mso-position-vertical:absolute;mso-position-vertical-relative:text;v-text-anchor:middle" o:gfxdata="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" fillcolor="#5b9bd5 [3204]" strokecolor="#1f4d78 [1604]" strokeweight="1pt">
+              <v:oval w14:anchorId="579BEC86" id="Oval 10" o:spid="_x0000_s1026" style="position:absolute;margin-left:0;margin-top:.75pt;width:147pt;height:138pt;z-index:251666687;visibility:visible;mso-wrap-style:square;mso-wrap-distance-left:9pt;mso-wrap-distance-top:0;mso-wrap-distance-right:9pt;mso-wrap-distance-bottom:0;mso-position-horizontal:left;mso-position-horizontal-relative:margin;mso-position-vertical:absolute;mso-position-vertical-relative:text;v-text-anchor:middle" o:gfxdata="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" fillcolor="#5b9bd5 [3204]" strokecolor="#1f4d78 [1604]" strokeweight="1pt">
                 <v:stroke joinstyle="miter"/>
                 <w10:wrap anchorx="margin"/>
               </v:oval>
@@ -4449,7 +4449,7 @@
           </mc:Choice>
           <mc:Fallback>
             <w:pict>
-              <v:shape w14:anchorId="4253CC18" id="Straight Arrow Connector 30" o:spid="_x0000_s1026" type="#_x0000_t32" style="position:absolute;margin-left:56.25pt;margin-top:115.5pt;width:8.25pt;height:71.25pt;flip:y;z-index:251691008;visibility:visible;mso-wrap-style:square;mso-width-percent:0;mso-height-percent:0;mso-wrap-distance-left:9pt;mso-wrap-distance-top:0;mso-wrap-distance-right:9pt;mso-wrap-distance-bottom:0;mso-position-horizontal:absolute;mso-position-horizontal-relative:text;mso-position-vertical:absolute;mso-position-vertical-relative:text;mso-width-percent:0;mso-height-percent:0;mso-width-relative:margin;mso-height-relative:margin" o:gfxdata="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" strokecolor="#5b9bd5 [3204]" strokeweight=".5pt">
+              <v:shape w14:anchorId="285C6DFB" id="Straight Arrow Connector 30" o:spid="_x0000_s1026" type="#_x0000_t32" style="position:absolute;margin-left:56.25pt;margin-top:115.5pt;width:8.25pt;height:71.25pt;flip:y;z-index:251691008;visibility:visible;mso-wrap-style:square;mso-width-percent:0;mso-height-percent:0;mso-wrap-distance-left:9pt;mso-wrap-distance-top:0;mso-wrap-distance-right:9pt;mso-wrap-distance-bottom:0;mso-position-horizontal:absolute;mso-position-horizontal-relative:text;mso-position-vertical:absolute;mso-position-vertical-relative:text;mso-width-percent:0;mso-height-percent:0;mso-width-relative:margin;mso-height-relative:margin" o:gfxdata="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" strokecolor="#5b9bd5 [3204]" strokeweight=".5pt">
                 <v:stroke endarrow="block" joinstyle="miter"/>
               </v:shape>
             </w:pict>
@@ -4515,7 +4515,7 @@
           </mc:Choice>
           <mc:Fallback>
             <w:pict>
-              <v:shape w14:anchorId="4194E00D" id="Straight Arrow Connector 31" o:spid="_x0000_s1026" type="#_x0000_t32" style="position:absolute;margin-left:39pt;margin-top:115.45pt;width:6.75pt;height:74.25pt;flip:x;z-index:251692032;visibility:visible;mso-wrap-style:square;mso-wrap-distance-left:9pt;mso-wrap-distance-top:0;mso-wrap-distance-right:9pt;mso-wrap-distance-bottom:0;mso-position-horizontal:absolute;mso-position-horizontal-relative:text;mso-position-vertical:absolute;mso-position-vertical-relative:text" o:gfxdata="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" strokecolor="#5b9bd5 [3204]" strokeweight=".5pt">
+              <v:shape w14:anchorId="1FEC25B2" id="Straight Arrow Connector 31" o:spid="_x0000_s1026" type="#_x0000_t32" style="position:absolute;margin-left:39pt;margin-top:115.45pt;width:6.75pt;height:74.25pt;flip:x;z-index:251692032;visibility:visible;mso-wrap-style:square;mso-wrap-distance-left:9pt;mso-wrap-distance-top:0;mso-wrap-distance-right:9pt;mso-wrap-distance-bottom:0;mso-position-horizontal:absolute;mso-position-horizontal-relative:text;mso-position-vertical:absolute;mso-position-vertical-relative:text" o:gfxdata="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" strokecolor="#5b9bd5 [3204]" strokeweight=".5pt">
                 <v:stroke endarrow="block" joinstyle="miter"/>
               </v:shape>
             </w:pict>
@@ -4692,7 +4692,7 @@
           </mc:Choice>
           <mc:Fallback>
             <w:pict>
-              <v:shapetype w14:anchorId="478A5AE7" id="_x0000_t34" coordsize="21600,21600" o:spt="34" o:oned="t" adj="10800" path="m,l@0,0@0,21600,21600,21600e" filled="f">
+              <v:shapetype w14:anchorId="133BF251" id="_x0000_t34" coordsize="21600,21600" o:spt="34" o:oned="t" adj="10800" path="m,l@0,0@0,21600,21600,21600e" filled="f">
                 <v:stroke joinstyle="miter"/>
                 <v:formulas>
                   <v:f eqn="val #0"/>
@@ -4775,7 +4775,7 @@
           </mc:Choice>
           <mc:Fallback>
             <w:pict>
-              <v:shape w14:anchorId="3DCB28BB" id="Straight Arrow Connector 34" o:spid="_x0000_s1026" type="#_x0000_t32" style="position:absolute;margin-left:252pt;margin-top:114.75pt;width:22.5pt;height:65.25pt;z-index:251695104;visibility:visible;mso-wrap-style:square;mso-width-percent:0;mso-height-percent:0;mso-wrap-distance-left:9pt;mso-wrap-distance-top:0;mso-wrap-distance-right:9pt;mso-wrap-distance-bottom:0;mso-position-horizontal:absolute;mso-position-horizontal-relative:text;mso-position-vertical:absolute;mso-position-vertical-relative:text;mso-width-percent:0;mso-height-percent:0;mso-width-relative:margin;mso-height-relative:margin" o:gfxdata="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" strokecolor="#5b9bd5 [3204]" strokeweight=".5pt">
+              <v:shape w14:anchorId="005C2EF4" id="Straight Arrow Connector 34" o:spid="_x0000_s1026" type="#_x0000_t32" style="position:absolute;margin-left:252pt;margin-top:114.75pt;width:22.5pt;height:65.25pt;z-index:251695104;visibility:visible;mso-wrap-style:square;mso-width-percent:0;mso-height-percent:0;mso-wrap-distance-left:9pt;mso-wrap-distance-top:0;mso-wrap-distance-right:9pt;mso-wrap-distance-bottom:0;mso-position-horizontal:absolute;mso-position-horizontal-relative:text;mso-position-vertical:absolute;mso-position-vertical-relative:text;mso-width-percent:0;mso-height-percent:0;mso-width-relative:margin;mso-height-relative:margin" o:gfxdata="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" strokecolor="#5b9bd5 [3204]" strokeweight=".5pt">
                 <v:stroke endarrow="block" joinstyle="miter"/>
               </v:shape>
             </w:pict>
@@ -4841,7 +4841,7 @@
           </mc:Choice>
           <mc:Fallback>
             <w:pict>
-              <v:shape w14:anchorId="13CFDBB8" id="Straight Arrow Connector 38" o:spid="_x0000_s1026" type="#_x0000_t32" style="position:absolute;margin-left:129pt;margin-top:92.25pt;width:79.5pt;height:115.5pt;flip:x y;z-index:251699200;visibility:visible;mso-wrap-style:square;mso-wrap-distance-left:9pt;mso-wrap-distance-top:0;mso-wrap-distance-right:9pt;mso-wrap-distance-bottom:0;mso-position-horizontal:absolute;mso-position-horizontal-relative:text;mso-position-vertical:absolute;mso-position-vertical-relative:text" o:gfxdata="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" strokecolor="#5b9bd5 [3204]" strokeweight=".5pt">
+              <v:shape w14:anchorId="4CDDE154" id="Straight Arrow Connector 38" o:spid="_x0000_s1026" type="#_x0000_t32" style="position:absolute;margin-left:129pt;margin-top:92.25pt;width:79.5pt;height:115.5pt;flip:x y;z-index:251699200;visibility:visible;mso-wrap-style:square;mso-wrap-distance-left:9pt;mso-wrap-distance-top:0;mso-wrap-distance-right:9pt;mso-wrap-distance-bottom:0;mso-position-horizontal:absolute;mso-position-horizontal-relative:text;mso-position-vertical:absolute;mso-position-vertical-relative:text" o:gfxdata="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" strokecolor="#5b9bd5 [3204]" strokeweight=".5pt">
                 <v:stroke endarrow="block" joinstyle="miter"/>
               </v:shape>
             </w:pict>
@@ -4907,7 +4907,7 @@
           </mc:Choice>
           <mc:Fallback>
             <w:pict>
-              <v:shape w14:anchorId="4EA28FAE" id="Straight Arrow Connector 35" o:spid="_x0000_s1026" type="#_x0000_t32" style="position:absolute;margin-left:336pt;margin-top:15.75pt;width:57.75pt;height:2.25pt;z-index:251696128;visibility:visible;mso-wrap-style:square;mso-wrap-distance-left:9pt;mso-wrap-distance-top:0;mso-wrap-distance-right:9pt;mso-wrap-distance-bottom:0;mso-position-horizontal:absolute;mso-position-horizontal-relative:text;mso-position-vertical:absolute;mso-position-vertical-relative:text" o:gfxdata="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" strokecolor="#5b9bd5 [3204]" strokeweight=".5pt">
+              <v:shape w14:anchorId="7C7C17DC" id="Straight Arrow Connector 35" o:spid="_x0000_s1026" type="#_x0000_t32" style="position:absolute;margin-left:336pt;margin-top:15.75pt;width:57.75pt;height:2.25pt;z-index:251696128;visibility:visible;mso-wrap-style:square;mso-wrap-distance-left:9pt;mso-wrap-distance-top:0;mso-wrap-distance-right:9pt;mso-wrap-distance-bottom:0;mso-position-horizontal:absolute;mso-position-horizontal-relative:text;mso-position-vertical:absolute;mso-position-vertical-relative:text" o:gfxdata="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" strokecolor="#5b9bd5 [3204]" strokeweight=".5pt">
                 <v:stroke endarrow="block" joinstyle="miter"/>
               </v:shape>
             </w:pict>
@@ -4973,7 +4973,7 @@
           </mc:Choice>
           <mc:Fallback>
             <w:pict>
-              <v:shape w14:anchorId="4E186483" id="Straight Arrow Connector 33" o:spid="_x0000_s1026" type="#_x0000_t32" style="position:absolute;margin-left:265.5pt;margin-top:219pt;width:1in;height:1in;z-index:251694080;visibility:visible;mso-wrap-style:square;mso-wrap-distance-left:9pt;mso-wrap-distance-top:0;mso-wrap-distance-right:9pt;mso-wrap-distance-bottom:0;mso-position-horizontal:absolute;mso-position-horizontal-relative:text;mso-position-vertical:absolute;mso-position-vertical-relative:text" o:gfxdata="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" strokecolor="#5b9bd5 [3204]" strokeweight=".5pt">
+              <v:shape w14:anchorId="0C3EBB2A" id="Straight Arrow Connector 33" o:spid="_x0000_s1026" type="#_x0000_t32" style="position:absolute;margin-left:265.5pt;margin-top:219pt;width:1in;height:1in;z-index:251694080;visibility:visible;mso-wrap-style:square;mso-wrap-distance-left:9pt;mso-wrap-distance-top:0;mso-wrap-distance-right:9pt;mso-wrap-distance-bottom:0;mso-position-horizontal:absolute;mso-position-horizontal-relative:text;mso-position-vertical:absolute;mso-position-vertical-relative:text" o:gfxdata="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" strokecolor="#5b9bd5 [3204]" strokeweight=".5pt">
                 <v:stroke endarrow="block" joinstyle="miter"/>
               </v:shape>
             </w:pict>
@@ -5614,7 +5614,7 @@
           </mc:Choice>
           <mc:Fallback>
             <w:pict>
-              <v:oval w14:anchorId="48428461" id="Oval 12" o:spid="_x0000_s1026" style="position:absolute;margin-left:196.5pt;margin-top:177.75pt;width:147pt;height:138pt;z-index:251669504;visibility:visible;mso-wrap-style:square;mso-wrap-distance-left:9pt;mso-wrap-distance-top:0;mso-wrap-distance-right:9pt;mso-wrap-distance-bottom:0;mso-position-horizontal:absolute;mso-position-horizontal-relative:margin;mso-position-vertical:absolute;mso-position-vertical-relative:text;v-text-anchor:middle" o:gfxdata="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" fillcolor="#5b9bd5 [3204]" strokecolor="#1f4d78 [1604]" strokeweight="1pt">
+              <v:oval w14:anchorId="70DBC15A" id="Oval 12" o:spid="_x0000_s1026" style="position:absolute;margin-left:196.5pt;margin-top:177.75pt;width:147pt;height:138pt;z-index:251669504;visibility:visible;mso-wrap-style:square;mso-wrap-distance-left:9pt;mso-wrap-distance-top:0;mso-wrap-distance-right:9pt;mso-wrap-distance-bottom:0;mso-position-horizontal:absolute;mso-position-horizontal-relative:margin;mso-position-vertical:absolute;mso-position-vertical-relative:text;v-text-anchor:middle" o:gfxdata="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" fillcolor="#5b9bd5 [3204]" strokecolor="#1f4d78 [1604]" strokeweight="1pt">
                 <v:stroke joinstyle="miter"/>
                 <w10:wrap anchorx="margin"/>
               </v:oval>
@@ -5687,7 +5687,7 @@
           </mc:Choice>
           <mc:Fallback>
             <w:pict>
-              <v:oval w14:anchorId="24141941" id="Oval 13" o:spid="_x0000_s1026" style="position:absolute;margin-left:0;margin-top:186pt;width:147pt;height:138pt;z-index:251671552;visibility:visible;mso-wrap-style:square;mso-wrap-distance-left:9pt;mso-wrap-distance-top:0;mso-wrap-distance-right:9pt;mso-wrap-distance-bottom:0;mso-position-horizontal:left;mso-position-horizontal-relative:margin;mso-position-vertical:absolute;mso-position-vertical-relative:text;v-text-anchor:middle" o:gfxdata="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" fillcolor="#5b9bd5 [3204]" strokecolor="#1f4d78 [1604]" strokeweight="1pt">
+              <v:oval w14:anchorId="4FBBF347" id="Oval 13" o:spid="_x0000_s1026" style="position:absolute;margin-left:0;margin-top:186pt;width:147pt;height:138pt;z-index:251671552;visibility:visible;mso-wrap-style:square;mso-wrap-distance-left:9pt;mso-wrap-distance-top:0;mso-wrap-distance-right:9pt;mso-wrap-distance-bottom:0;mso-position-horizontal:left;mso-position-horizontal-relative:margin;mso-position-vertical:absolute;mso-position-vertical-relative:text;v-text-anchor:middle" o:gfxdata="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" fillcolor="#5b9bd5 [3204]" strokecolor="#1f4d78 [1604]" strokeweight="1pt">
                 <v:stroke joinstyle="miter"/>
                 <w10:wrap anchorx="margin"/>
               </v:oval>
@@ -6097,12 +6097,10 @@
       <w:pPr>
         <w:bidi/>
         <w:rPr>
-          <w:rFonts w:hint="cs"/>
-          <w:rtl/>
-          <w:lang w:bidi="fa-IR"/>
-        </w:rPr>
-      </w:pPr>
-      <w:bookmarkStart w:id="0" w:name="_GoBack"/>
+          <w:rtl/>
+          <w:lang w:bidi="fa-IR"/>
+        </w:rPr>
+      </w:pPr>
       <w:r>
         <w:rPr>
           <w:rFonts w:hint="cs"/>
@@ -6174,7 +6172,233 @@
           </wp:anchor>
         </w:drawing>
       </w:r>
+    </w:p>
+    <w:p>
+      <w:pPr>
+        <w:bidi/>
+        <w:rPr>
+          <w:rtl/>
+          <w:lang w:bidi="fa-IR"/>
+        </w:rPr>
+      </w:pPr>
+    </w:p>
+    <w:p>
+      <w:pPr>
+        <w:bidi/>
+        <w:rPr>
+          <w:rtl/>
+          <w:lang w:bidi="fa-IR"/>
+        </w:rPr>
+      </w:pPr>
+    </w:p>
+    <w:p>
+      <w:pPr>
+        <w:bidi/>
+        <w:rPr>
+          <w:lang w:bidi="fa-IR"/>
+        </w:rPr>
+      </w:pPr>
+    </w:p>
+    <w:p>
+      <w:pPr>
+        <w:bidi/>
+        <w:rPr>
+          <w:lang w:bidi="fa-IR"/>
+        </w:rPr>
+      </w:pPr>
+    </w:p>
+    <w:p>
+      <w:pPr>
+        <w:bidi/>
+        <w:rPr>
+          <w:lang w:bidi="fa-IR"/>
+        </w:rPr>
+      </w:pPr>
+    </w:p>
+    <w:p>
+      <w:pPr>
+        <w:bidi/>
+        <w:rPr>
+          <w:lang w:bidi="fa-IR"/>
+        </w:rPr>
+      </w:pPr>
+    </w:p>
+    <w:p>
+      <w:pPr>
+        <w:bidi/>
+        <w:rPr>
+          <w:rFonts w:hint="cs"/>
+          <w:rtl/>
+          <w:lang w:bidi="fa-IR"/>
+        </w:rPr>
+      </w:pPr>
+      <w:r>
+        <w:rPr>
+          <w:rFonts w:hint="cs"/>
+          <w:rtl/>
+          <w:lang w:bidi="fa-IR"/>
+        </w:rPr>
+        <w:lastRenderedPageBreak/>
+        <w:t xml:space="preserve">آزمایش ماژول کلی </w:t>
+      </w:r>
+      <w:proofErr w:type="spellStart"/>
+      <w:r>
+        <w:rPr>
+          <w:lang w:bidi="fa-IR"/>
+        </w:rPr>
+        <w:t>ram_cache</w:t>
+      </w:r>
+      <w:proofErr w:type="spellEnd"/>
+      <w:r>
+        <w:rPr>
+          <w:rFonts w:hint="cs"/>
+          <w:rtl/>
+          <w:lang w:bidi="fa-IR"/>
+        </w:rPr>
+        <w:t xml:space="preserve"> :</w:t>
+      </w:r>
+    </w:p>
+    <w:p>
+      <w:pPr>
+        <w:bidi/>
+        <w:rPr>
+          <w:lang w:bidi="fa-IR"/>
+        </w:rPr>
+      </w:pPr>
+      <w:bookmarkStart w:id="0" w:name="_GoBack"/>
+      <w:r>
+        <w:rPr>
+          <w:noProof/>
+        </w:rPr>
+        <w:drawing>
+          <wp:anchor distT="0" distB="0" distL="114300" distR="114300" simplePos="0" relativeHeight="251708416" behindDoc="1" locked="0" layoutInCell="1" allowOverlap="1" wp14:anchorId="5F071500" wp14:editId="2DBD9C8F">
+            <wp:simplePos x="0" y="0"/>
+            <wp:positionH relativeFrom="margin">
+              <wp:align>center</wp:align>
+            </wp:positionH>
+            <wp:positionV relativeFrom="paragraph">
+              <wp:posOffset>276225</wp:posOffset>
+            </wp:positionV>
+            <wp:extent cx="9359265" cy="4048125"/>
+            <wp:effectExtent l="0" t="0" r="0" b="9525"/>
+            <wp:wrapTight wrapText="bothSides">
+              <wp:wrapPolygon edited="0">
+                <wp:start x="0" y="0"/>
+                <wp:lineTo x="0" y="21549"/>
+                <wp:lineTo x="21543" y="21549"/>
+                <wp:lineTo x="21543" y="0"/>
+                <wp:lineTo x="0" y="0"/>
+              </wp:wrapPolygon>
+            </wp:wrapTight>
+            <wp:docPr id="47" name="Picture 47"/>
+            <wp:cNvGraphicFramePr>
+              <a:graphicFrameLocks xmlns:a="http://schemas.openxmlformats.org/drawingml/2006/main" noChangeAspect="1"/>
+            </wp:cNvGraphicFramePr>
+            <a:graphic xmlns:a="http://schemas.openxmlformats.org/drawingml/2006/main">
+              <a:graphicData uri="http://schemas.openxmlformats.org/drawingml/2006/picture">
+                <pic:pic xmlns:pic="http://schemas.openxmlformats.org/drawingml/2006/picture">
+                  <pic:nvPicPr>
+                    <pic:cNvPr id="47" name="ram_cache_read_equal_one.PNG"/>
+                    <pic:cNvPicPr/>
+                  </pic:nvPicPr>
+                  <pic:blipFill>
+                    <a:blip r:embed="rId15">
+                      <a:extLst>
+                        <a:ext uri="{28A0092B-C50C-407E-A947-70E740481C1C}">
+                          <a14:useLocalDpi xmlns:a14="http://schemas.microsoft.com/office/drawing/2010/main" val="0"/>
+                        </a:ext>
+                      </a:extLst>
+                    </a:blip>
+                    <a:stretch>
+                      <a:fillRect/>
+                    </a:stretch>
+                  </pic:blipFill>
+                  <pic:spPr>
+                    <a:xfrm>
+                      <a:off x="0" y="0"/>
+                      <a:ext cx="9359265" cy="4048125"/>
+                    </a:xfrm>
+                    <a:prstGeom prst="rect">
+                      <a:avLst/>
+                    </a:prstGeom>
+                  </pic:spPr>
+                </pic:pic>
+              </a:graphicData>
+            </a:graphic>
+            <wp14:sizeRelH relativeFrom="page">
+              <wp14:pctWidth>0</wp14:pctWidth>
+            </wp14:sizeRelH>
+            <wp14:sizeRelV relativeFrom="page">
+              <wp14:pctHeight>0</wp14:pctHeight>
+            </wp14:sizeRelV>
+          </wp:anchor>
+        </w:drawing>
+      </w:r>
       <w:bookmarkEnd w:id="0"/>
+      <w:proofErr w:type="spellStart"/>
+      <w:r>
+        <w:rPr>
+          <w:lang w:bidi="fa-IR"/>
+        </w:rPr>
+        <w:t>Addr</w:t>
+      </w:r>
+      <w:proofErr w:type="spellEnd"/>
+      <w:r>
+        <w:rPr>
+          <w:lang w:bidi="fa-IR"/>
+        </w:rPr>
+        <w:t xml:space="preserve"> = </w:t>
+      </w:r>
+      <w:proofErr w:type="gramStart"/>
+      <w:r>
+        <w:rPr>
+          <w:lang w:bidi="fa-IR"/>
+        </w:rPr>
+        <w:t>0000000000 ,</w:t>
+      </w:r>
+      <w:proofErr w:type="gramEnd"/>
+      <w:r>
+        <w:rPr>
+          <w:lang w:bidi="fa-IR"/>
+        </w:rPr>
+        <w:t xml:space="preserve"> </w:t>
+      </w:r>
+      <w:proofErr w:type="spellStart"/>
+      <w:r>
+        <w:rPr>
+          <w:lang w:bidi="fa-IR"/>
+        </w:rPr>
+        <w:t>reset_n</w:t>
+      </w:r>
+      <w:proofErr w:type="spellEnd"/>
+      <w:r>
+        <w:rPr>
+          <w:lang w:bidi="fa-IR"/>
+        </w:rPr>
+        <w:t xml:space="preserve"> = 0 ,read = 1 , write = 0 , </w:t>
+      </w:r>
+      <w:proofErr w:type="spellStart"/>
+      <w:r>
+        <w:rPr>
+          <w:lang w:bidi="fa-IR"/>
+        </w:rPr>
+        <w:t>wrdata</w:t>
+      </w:r>
+      <w:proofErr w:type="spellEnd"/>
+      <w:r>
+        <w:rPr>
+          <w:lang w:bidi="fa-IR"/>
+        </w:rPr>
+        <w:t xml:space="preserve"> = 11111111111111111111000000000011</w:t>
+      </w:r>
+    </w:p>
+    <w:p>
+      <w:pPr>
+        <w:bidi/>
+        <w:rPr>
+          <w:lang w:bidi="fa-IR"/>
+        </w:rPr>
+      </w:pPr>
     </w:p>
     <w:sectPr>
       <w:pgSz w:w="16839" w:h="11907" w:orient="landscape" w:code="9"/>

</xml_diff>

<commit_message>
Corrects controller and drop a state from it
</commit_message>
<xml_diff>
--- a/report.docx
+++ b/report.docx
@@ -2669,7 +2669,7 @@
           </mc:Choice>
           <mc:Fallback>
             <w:pict>
-              <v:shapetype w14:anchorId="33513540" id="_x0000_t32" coordsize="21600,21600" o:spt="32" o:oned="t" path="m,l21600,21600e" filled="f">
+              <v:shapetype w14:anchorId="01E5A43A" id="_x0000_t32" coordsize="21600,21600" o:spt="32" o:oned="t" path="m,l21600,21600e" filled="f">
                 <v:path arrowok="t" fillok="f" o:connecttype="none"/>
                 <o:lock v:ext="edit" shapetype="t"/>
               </v:shapetype>
@@ -2842,7 +2842,7 @@
           </mc:Choice>
           <mc:Fallback>
             <w:pict>
-              <v:shape w14:anchorId="37DC626F" id="Straight Arrow Connector 28" o:spid="_x0000_s1026" type="#_x0000_t32" style="position:absolute;margin-left:119.25pt;margin-top:12.75pt;width:108pt;height:3pt;flip:y;z-index:251688960;visibility:visible;mso-wrap-style:square;mso-wrap-distance-left:9pt;mso-wrap-distance-top:0;mso-wrap-distance-right:9pt;mso-wrap-distance-bottom:0;mso-position-horizontal:absolute;mso-position-horizontal-relative:text;mso-position-vertical:absolute;mso-position-vertical-relative:text" o:gfxdata="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" strokecolor="#5b9bd5 [3204]" strokeweight=".5pt">
+              <v:shape w14:anchorId="1A6C9101" id="Straight Arrow Connector 28" o:spid="_x0000_s1026" type="#_x0000_t32" style="position:absolute;margin-left:119.25pt;margin-top:12.75pt;width:108pt;height:3pt;flip:y;z-index:251688960;visibility:visible;mso-wrap-style:square;mso-wrap-distance-left:9pt;mso-wrap-distance-top:0;mso-wrap-distance-right:9pt;mso-wrap-distance-bottom:0;mso-position-horizontal:absolute;mso-position-horizontal-relative:text;mso-position-vertical:absolute;mso-position-vertical-relative:text" o:gfxdata="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" strokecolor="#5b9bd5 [3204]" strokeweight=".5pt">
                 <v:stroke endarrow="block" joinstyle="miter"/>
               </v:shape>
             </w:pict>
@@ -3719,7 +3719,7 @@
           </mc:Choice>
           <mc:Fallback>
             <w:pict>
-              <v:oval w14:anchorId="5F2264B7" id="Oval 14" o:spid="_x0000_s1026" style="position:absolute;margin-left:95.8pt;margin-top:.75pt;width:147pt;height:138pt;z-index:251673600;visibility:visible;mso-wrap-style:square;mso-wrap-distance-left:9pt;mso-wrap-distance-top:0;mso-wrap-distance-right:9pt;mso-wrap-distance-bottom:0;mso-position-horizontal:right;mso-position-horizontal-relative:margin;mso-position-vertical:absolute;mso-position-vertical-relative:text;v-text-anchor:middle" o:gfxdata="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" fillcolor="#5b9bd5 [3204]" strokecolor="#1f4d78 [1604]" strokeweight="1pt">
+              <v:oval w14:anchorId="4ED86A81" id="Oval 14" o:spid="_x0000_s1026" style="position:absolute;margin-left:95.8pt;margin-top:.75pt;width:147pt;height:138pt;z-index:251673600;visibility:visible;mso-wrap-style:square;mso-wrap-distance-left:9pt;mso-wrap-distance-top:0;mso-wrap-distance-right:9pt;mso-wrap-distance-bottom:0;mso-position-horizontal:right;mso-position-horizontal-relative:margin;mso-position-vertical:absolute;mso-position-vertical-relative:text;v-text-anchor:middle" o:gfxdata="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" fillcolor="#5b9bd5 [3204]" strokecolor="#1f4d78 [1604]" strokeweight="1pt">
                 <v:stroke joinstyle="miter"/>
                 <w10:wrap anchorx="margin"/>
               </v:oval>
@@ -3792,7 +3792,7 @@
           </mc:Choice>
           <mc:Fallback>
             <w:pict>
-              <v:oval w14:anchorId="65FDE315" id="Oval 15" o:spid="_x0000_s1026" style="position:absolute;margin-left:384.75pt;margin-top:.75pt;width:147pt;height:138pt;z-index:251675648;visibility:visible;mso-wrap-style:square;mso-wrap-distance-left:9pt;mso-wrap-distance-top:0;mso-wrap-distance-right:9pt;mso-wrap-distance-bottom:0;mso-position-horizontal:absolute;mso-position-horizontal-relative:margin;mso-position-vertical:absolute;mso-position-vertical-relative:text;v-text-anchor:middle" o:gfxdata="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" fillcolor="#5b9bd5 [3204]" strokecolor="#1f4d78 [1604]" strokeweight="1pt">
+              <v:oval w14:anchorId="5377B21C" id="Oval 15" o:spid="_x0000_s1026" style="position:absolute;margin-left:384.75pt;margin-top:.75pt;width:147pt;height:138pt;z-index:251675648;visibility:visible;mso-wrap-style:square;mso-wrap-distance-left:9pt;mso-wrap-distance-top:0;mso-wrap-distance-right:9pt;mso-wrap-distance-bottom:0;mso-position-horizontal:absolute;mso-position-horizontal-relative:margin;mso-position-vertical:absolute;mso-position-vertical-relative:text;v-text-anchor:middle" o:gfxdata="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" fillcolor="#5b9bd5 [3204]" strokecolor="#1f4d78 [1604]" strokeweight="1pt">
                 <v:stroke joinstyle="miter"/>
                 <w10:wrap anchorx="margin"/>
               </v:oval>
@@ -3865,7 +3865,7 @@
           </mc:Choice>
           <mc:Fallback>
             <w:pict>
-              <v:oval w14:anchorId="1F9DE7F5" id="Oval 16" o:spid="_x0000_s1026" style="position:absolute;margin-left:195.75pt;margin-top:.75pt;width:147pt;height:138pt;z-index:251677696;visibility:visible;mso-wrap-style:square;mso-wrap-distance-left:9pt;mso-wrap-distance-top:0;mso-wrap-distance-right:9pt;mso-wrap-distance-bottom:0;mso-position-horizontal:absolute;mso-position-horizontal-relative:margin;mso-position-vertical:absolute;mso-position-vertical-relative:text;v-text-anchor:middle" o:gfxdata="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" fillcolor="#5b9bd5 [3204]" strokecolor="#1f4d78 [1604]" strokeweight="1pt">
+              <v:oval w14:anchorId="5D87C7F5" id="Oval 16" o:spid="_x0000_s1026" style="position:absolute;margin-left:195.75pt;margin-top:.75pt;width:147pt;height:138pt;z-index:251677696;visibility:visible;mso-wrap-style:square;mso-wrap-distance-left:9pt;mso-wrap-distance-top:0;mso-wrap-distance-right:9pt;mso-wrap-distance-bottom:0;mso-position-horizontal:absolute;mso-position-horizontal-relative:margin;mso-position-vertical:absolute;mso-position-vertical-relative:text;v-text-anchor:middle" o:gfxdata="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" fillcolor="#5b9bd5 [3204]" strokecolor="#1f4d78 [1604]" strokeweight="1pt">
                 <v:stroke joinstyle="miter"/>
                 <w10:wrap anchorx="margin"/>
               </v:oval>
@@ -3938,7 +3938,7 @@
           </mc:Choice>
           <mc:Fallback>
             <w:pict>
-              <v:oval w14:anchorId="579BEC86" id="Oval 10" o:spid="_x0000_s1026" style="position:absolute;margin-left:0;margin-top:.75pt;width:147pt;height:138pt;z-index:251666687;visibility:visible;mso-wrap-style:square;mso-wrap-distance-left:9pt;mso-wrap-distance-top:0;mso-wrap-distance-right:9pt;mso-wrap-distance-bottom:0;mso-position-horizontal:left;mso-position-horizontal-relative:margin;mso-position-vertical:absolute;mso-position-vertical-relative:text;v-text-anchor:middle" o:gfxdata="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" fillcolor="#5b9bd5 [3204]" strokecolor="#1f4d78 [1604]" strokeweight="1pt">
+              <v:oval w14:anchorId="65DF85A2" id="Oval 10" o:spid="_x0000_s1026" style="position:absolute;margin-left:0;margin-top:.75pt;width:147pt;height:138pt;z-index:251666687;visibility:visible;mso-wrap-style:square;mso-wrap-distance-left:9pt;mso-wrap-distance-top:0;mso-wrap-distance-right:9pt;mso-wrap-distance-bottom:0;mso-position-horizontal:left;mso-position-horizontal-relative:margin;mso-position-vertical:absolute;mso-position-vertical-relative:text;v-text-anchor:middle" o:gfxdata="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" fillcolor="#5b9bd5 [3204]" strokecolor="#1f4d78 [1604]" strokeweight="1pt">
                 <v:stroke joinstyle="miter"/>
                 <w10:wrap anchorx="margin"/>
               </v:oval>
@@ -4449,7 +4449,7 @@
           </mc:Choice>
           <mc:Fallback>
             <w:pict>
-              <v:shape w14:anchorId="285C6DFB" id="Straight Arrow Connector 30" o:spid="_x0000_s1026" type="#_x0000_t32" style="position:absolute;margin-left:56.25pt;margin-top:115.5pt;width:8.25pt;height:71.25pt;flip:y;z-index:251691008;visibility:visible;mso-wrap-style:square;mso-width-percent:0;mso-height-percent:0;mso-wrap-distance-left:9pt;mso-wrap-distance-top:0;mso-wrap-distance-right:9pt;mso-wrap-distance-bottom:0;mso-position-horizontal:absolute;mso-position-horizontal-relative:text;mso-position-vertical:absolute;mso-position-vertical-relative:text;mso-width-percent:0;mso-height-percent:0;mso-width-relative:margin;mso-height-relative:margin" o:gfxdata="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" strokecolor="#5b9bd5 [3204]" strokeweight=".5pt">
+              <v:shape w14:anchorId="40D617EB" id="Straight Arrow Connector 30" o:spid="_x0000_s1026" type="#_x0000_t32" style="position:absolute;margin-left:56.25pt;margin-top:115.5pt;width:8.25pt;height:71.25pt;flip:y;z-index:251691008;visibility:visible;mso-wrap-style:square;mso-width-percent:0;mso-height-percent:0;mso-wrap-distance-left:9pt;mso-wrap-distance-top:0;mso-wrap-distance-right:9pt;mso-wrap-distance-bottom:0;mso-position-horizontal:absolute;mso-position-horizontal-relative:text;mso-position-vertical:absolute;mso-position-vertical-relative:text;mso-width-percent:0;mso-height-percent:0;mso-width-relative:margin;mso-height-relative:margin" o:gfxdata="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" strokecolor="#5b9bd5 [3204]" strokeweight=".5pt">
                 <v:stroke endarrow="block" joinstyle="miter"/>
               </v:shape>
             </w:pict>
@@ -4515,7 +4515,7 @@
           </mc:Choice>
           <mc:Fallback>
             <w:pict>
-              <v:shape w14:anchorId="1FEC25B2" id="Straight Arrow Connector 31" o:spid="_x0000_s1026" type="#_x0000_t32" style="position:absolute;margin-left:39pt;margin-top:115.45pt;width:6.75pt;height:74.25pt;flip:x;z-index:251692032;visibility:visible;mso-wrap-style:square;mso-wrap-distance-left:9pt;mso-wrap-distance-top:0;mso-wrap-distance-right:9pt;mso-wrap-distance-bottom:0;mso-position-horizontal:absolute;mso-position-horizontal-relative:text;mso-position-vertical:absolute;mso-position-vertical-relative:text" o:gfxdata="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" strokecolor="#5b9bd5 [3204]" strokeweight=".5pt">
+              <v:shape w14:anchorId="1B64589B" id="Straight Arrow Connector 31" o:spid="_x0000_s1026" type="#_x0000_t32" style="position:absolute;margin-left:39pt;margin-top:115.45pt;width:6.75pt;height:74.25pt;flip:x;z-index:251692032;visibility:visible;mso-wrap-style:square;mso-wrap-distance-left:9pt;mso-wrap-distance-top:0;mso-wrap-distance-right:9pt;mso-wrap-distance-bottom:0;mso-position-horizontal:absolute;mso-position-horizontal-relative:text;mso-position-vertical:absolute;mso-position-vertical-relative:text" o:gfxdata="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" strokecolor="#5b9bd5 [3204]" strokeweight=".5pt">
                 <v:stroke endarrow="block" joinstyle="miter"/>
               </v:shape>
             </w:pict>
@@ -4692,7 +4692,7 @@
           </mc:Choice>
           <mc:Fallback>
             <w:pict>
-              <v:shapetype w14:anchorId="133BF251" id="_x0000_t34" coordsize="21600,21600" o:spt="34" o:oned="t" adj="10800" path="m,l@0,0@0,21600,21600,21600e" filled="f">
+              <v:shapetype w14:anchorId="7FD3B7F9" id="_x0000_t34" coordsize="21600,21600" o:spt="34" o:oned="t" adj="10800" path="m,l@0,0@0,21600,21600,21600e" filled="f">
                 <v:stroke joinstyle="miter"/>
                 <v:formulas>
                   <v:f eqn="val #0"/>
@@ -4775,7 +4775,7 @@
           </mc:Choice>
           <mc:Fallback>
             <w:pict>
-              <v:shape w14:anchorId="005C2EF4" id="Straight Arrow Connector 34" o:spid="_x0000_s1026" type="#_x0000_t32" style="position:absolute;margin-left:252pt;margin-top:114.75pt;width:22.5pt;height:65.25pt;z-index:251695104;visibility:visible;mso-wrap-style:square;mso-width-percent:0;mso-height-percent:0;mso-wrap-distance-left:9pt;mso-wrap-distance-top:0;mso-wrap-distance-right:9pt;mso-wrap-distance-bottom:0;mso-position-horizontal:absolute;mso-position-horizontal-relative:text;mso-position-vertical:absolute;mso-position-vertical-relative:text;mso-width-percent:0;mso-height-percent:0;mso-width-relative:margin;mso-height-relative:margin" o:gfxdata="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" strokecolor="#5b9bd5 [3204]" strokeweight=".5pt">
+              <v:shape w14:anchorId="0A9E27C4" id="Straight Arrow Connector 34" o:spid="_x0000_s1026" type="#_x0000_t32" style="position:absolute;margin-left:252pt;margin-top:114.75pt;width:22.5pt;height:65.25pt;z-index:251695104;visibility:visible;mso-wrap-style:square;mso-width-percent:0;mso-height-percent:0;mso-wrap-distance-left:9pt;mso-wrap-distance-top:0;mso-wrap-distance-right:9pt;mso-wrap-distance-bottom:0;mso-position-horizontal:absolute;mso-position-horizontal-relative:text;mso-position-vertical:absolute;mso-position-vertical-relative:text;mso-width-percent:0;mso-height-percent:0;mso-width-relative:margin;mso-height-relative:margin" o:gfxdata="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" strokecolor="#5b9bd5 [3204]" strokeweight=".5pt">
                 <v:stroke endarrow="block" joinstyle="miter"/>
               </v:shape>
             </w:pict>
@@ -4841,7 +4841,7 @@
           </mc:Choice>
           <mc:Fallback>
             <w:pict>
-              <v:shape w14:anchorId="4CDDE154" id="Straight Arrow Connector 38" o:spid="_x0000_s1026" type="#_x0000_t32" style="position:absolute;margin-left:129pt;margin-top:92.25pt;width:79.5pt;height:115.5pt;flip:x y;z-index:251699200;visibility:visible;mso-wrap-style:square;mso-wrap-distance-left:9pt;mso-wrap-distance-top:0;mso-wrap-distance-right:9pt;mso-wrap-distance-bottom:0;mso-position-horizontal:absolute;mso-position-horizontal-relative:text;mso-position-vertical:absolute;mso-position-vertical-relative:text" o:gfxdata="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" strokecolor="#5b9bd5 [3204]" strokeweight=".5pt">
+              <v:shape w14:anchorId="633876EF" id="Straight Arrow Connector 38" o:spid="_x0000_s1026" type="#_x0000_t32" style="position:absolute;margin-left:129pt;margin-top:92.25pt;width:79.5pt;height:115.5pt;flip:x y;z-index:251699200;visibility:visible;mso-wrap-style:square;mso-wrap-distance-left:9pt;mso-wrap-distance-top:0;mso-wrap-distance-right:9pt;mso-wrap-distance-bottom:0;mso-position-horizontal:absolute;mso-position-horizontal-relative:text;mso-position-vertical:absolute;mso-position-vertical-relative:text" o:gfxdata="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" strokecolor="#5b9bd5 [3204]" strokeweight=".5pt">
                 <v:stroke endarrow="block" joinstyle="miter"/>
               </v:shape>
             </w:pict>
@@ -4907,7 +4907,7 @@
           </mc:Choice>
           <mc:Fallback>
             <w:pict>
-              <v:shape w14:anchorId="7C7C17DC" id="Straight Arrow Connector 35" o:spid="_x0000_s1026" type="#_x0000_t32" style="position:absolute;margin-left:336pt;margin-top:15.75pt;width:57.75pt;height:2.25pt;z-index:251696128;visibility:visible;mso-wrap-style:square;mso-wrap-distance-left:9pt;mso-wrap-distance-top:0;mso-wrap-distance-right:9pt;mso-wrap-distance-bottom:0;mso-position-horizontal:absolute;mso-position-horizontal-relative:text;mso-position-vertical:absolute;mso-position-vertical-relative:text" o:gfxdata="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" strokecolor="#5b9bd5 [3204]" strokeweight=".5pt">
+              <v:shape w14:anchorId="0C152A9F" id="Straight Arrow Connector 35" o:spid="_x0000_s1026" type="#_x0000_t32" style="position:absolute;margin-left:336pt;margin-top:15.75pt;width:57.75pt;height:2.25pt;z-index:251696128;visibility:visible;mso-wrap-style:square;mso-wrap-distance-left:9pt;mso-wrap-distance-top:0;mso-wrap-distance-right:9pt;mso-wrap-distance-bottom:0;mso-position-horizontal:absolute;mso-position-horizontal-relative:text;mso-position-vertical:absolute;mso-position-vertical-relative:text" o:gfxdata="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" strokecolor="#5b9bd5 [3204]" strokeweight=".5pt">
                 <v:stroke endarrow="block" joinstyle="miter"/>
               </v:shape>
             </w:pict>
@@ -4973,7 +4973,7 @@
           </mc:Choice>
           <mc:Fallback>
             <w:pict>
-              <v:shape w14:anchorId="0C3EBB2A" id="Straight Arrow Connector 33" o:spid="_x0000_s1026" type="#_x0000_t32" style="position:absolute;margin-left:265.5pt;margin-top:219pt;width:1in;height:1in;z-index:251694080;visibility:visible;mso-wrap-style:square;mso-wrap-distance-left:9pt;mso-wrap-distance-top:0;mso-wrap-distance-right:9pt;mso-wrap-distance-bottom:0;mso-position-horizontal:absolute;mso-position-horizontal-relative:text;mso-position-vertical:absolute;mso-position-vertical-relative:text" o:gfxdata="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" strokecolor="#5b9bd5 [3204]" strokeweight=".5pt">
+              <v:shape w14:anchorId="3C64F828" id="Straight Arrow Connector 33" o:spid="_x0000_s1026" type="#_x0000_t32" style="position:absolute;margin-left:265.5pt;margin-top:219pt;width:1in;height:1in;z-index:251694080;visibility:visible;mso-wrap-style:square;mso-wrap-distance-left:9pt;mso-wrap-distance-top:0;mso-wrap-distance-right:9pt;mso-wrap-distance-bottom:0;mso-position-horizontal:absolute;mso-position-horizontal-relative:text;mso-position-vertical:absolute;mso-position-vertical-relative:text" o:gfxdata="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" strokecolor="#5b9bd5 [3204]" strokeweight=".5pt">
                 <v:stroke endarrow="block" joinstyle="miter"/>
               </v:shape>
             </w:pict>
@@ -5614,7 +5614,7 @@
           </mc:Choice>
           <mc:Fallback>
             <w:pict>
-              <v:oval w14:anchorId="70DBC15A" id="Oval 12" o:spid="_x0000_s1026" style="position:absolute;margin-left:196.5pt;margin-top:177.75pt;width:147pt;height:138pt;z-index:251669504;visibility:visible;mso-wrap-style:square;mso-wrap-distance-left:9pt;mso-wrap-distance-top:0;mso-wrap-distance-right:9pt;mso-wrap-distance-bottom:0;mso-position-horizontal:absolute;mso-position-horizontal-relative:margin;mso-position-vertical:absolute;mso-position-vertical-relative:text;v-text-anchor:middle" o:gfxdata="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" fillcolor="#5b9bd5 [3204]" strokecolor="#1f4d78 [1604]" strokeweight="1pt">
+              <v:oval w14:anchorId="5CAA2664" id="Oval 12" o:spid="_x0000_s1026" style="position:absolute;margin-left:196.5pt;margin-top:177.75pt;width:147pt;height:138pt;z-index:251669504;visibility:visible;mso-wrap-style:square;mso-wrap-distance-left:9pt;mso-wrap-distance-top:0;mso-wrap-distance-right:9pt;mso-wrap-distance-bottom:0;mso-position-horizontal:absolute;mso-position-horizontal-relative:margin;mso-position-vertical:absolute;mso-position-vertical-relative:text;v-text-anchor:middle" o:gfxdata="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" fillcolor="#5b9bd5 [3204]" strokecolor="#1f4d78 [1604]" strokeweight="1pt">
                 <v:stroke joinstyle="miter"/>
                 <w10:wrap anchorx="margin"/>
               </v:oval>
@@ -5687,7 +5687,7 @@
           </mc:Choice>
           <mc:Fallback>
             <w:pict>
-              <v:oval w14:anchorId="4FBBF347" id="Oval 13" o:spid="_x0000_s1026" style="position:absolute;margin-left:0;margin-top:186pt;width:147pt;height:138pt;z-index:251671552;visibility:visible;mso-wrap-style:square;mso-wrap-distance-left:9pt;mso-wrap-distance-top:0;mso-wrap-distance-right:9pt;mso-wrap-distance-bottom:0;mso-position-horizontal:left;mso-position-horizontal-relative:margin;mso-position-vertical:absolute;mso-position-vertical-relative:text;v-text-anchor:middle" o:gfxdata="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" fillcolor="#5b9bd5 [3204]" strokecolor="#1f4d78 [1604]" strokeweight="1pt">
+              <v:oval w14:anchorId="17D2BCA5" id="Oval 13" o:spid="_x0000_s1026" style="position:absolute;margin-left:0;margin-top:186pt;width:147pt;height:138pt;z-index:251671552;visibility:visible;mso-wrap-style:square;mso-wrap-distance-left:9pt;mso-wrap-distance-top:0;mso-wrap-distance-right:9pt;mso-wrap-distance-bottom:0;mso-position-horizontal:left;mso-position-horizontal-relative:margin;mso-position-vertical:absolute;mso-position-vertical-relative:text;v-text-anchor:middle" o:gfxdata="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" fillcolor="#5b9bd5 [3204]" strokecolor="#1f4d78 [1604]" strokeweight="1pt">
                 <v:stroke joinstyle="miter"/>
                 <w10:wrap anchorx="margin"/>
               </v:oval>
@@ -6265,7 +6265,6 @@
           <w:lang w:bidi="fa-IR"/>
         </w:rPr>
       </w:pPr>
-      <w:bookmarkStart w:id="0" w:name="_GoBack"/>
       <w:r>
         <w:rPr>
           <w:noProof/>
@@ -6334,71 +6333,397 @@
           </wp:anchor>
         </w:drawing>
       </w:r>
+      <w:proofErr w:type="spellStart"/>
+      <w:r>
+        <w:rPr>
+          <w:lang w:bidi="fa-IR"/>
+        </w:rPr>
+        <w:t>Addr</w:t>
+      </w:r>
+      <w:proofErr w:type="spellEnd"/>
+      <w:r>
+        <w:rPr>
+          <w:lang w:bidi="fa-IR"/>
+        </w:rPr>
+        <w:t xml:space="preserve"> = </w:t>
+      </w:r>
+      <w:proofErr w:type="gramStart"/>
+      <w:r>
+        <w:rPr>
+          <w:lang w:bidi="fa-IR"/>
+        </w:rPr>
+        <w:t>0000000000 ,</w:t>
+      </w:r>
+      <w:proofErr w:type="gramEnd"/>
+      <w:r>
+        <w:rPr>
+          <w:lang w:bidi="fa-IR"/>
+        </w:rPr>
+        <w:t xml:space="preserve"> </w:t>
+      </w:r>
+      <w:proofErr w:type="spellStart"/>
+      <w:r>
+        <w:rPr>
+          <w:lang w:bidi="fa-IR"/>
+        </w:rPr>
+        <w:t>reset_n</w:t>
+      </w:r>
+      <w:proofErr w:type="spellEnd"/>
+      <w:r>
+        <w:rPr>
+          <w:lang w:bidi="fa-IR"/>
+        </w:rPr>
+        <w:t xml:space="preserve"> = 0 ,read = 1 , write = 0 , </w:t>
+      </w:r>
+      <w:proofErr w:type="spellStart"/>
+      <w:r>
+        <w:rPr>
+          <w:lang w:bidi="fa-IR"/>
+        </w:rPr>
+        <w:t>wrdata</w:t>
+      </w:r>
+      <w:proofErr w:type="spellEnd"/>
+      <w:r>
+        <w:rPr>
+          <w:lang w:bidi="fa-IR"/>
+        </w:rPr>
+        <w:t xml:space="preserve"> = 11111111111111111111000000000011</w:t>
+      </w:r>
+    </w:p>
+    <w:p>
+      <w:pPr>
+        <w:bidi/>
+        <w:rPr>
+          <w:rtl/>
+          <w:lang w:bidi="fa-IR"/>
+        </w:rPr>
+      </w:pPr>
+    </w:p>
+    <w:p>
+      <w:pPr>
+        <w:bidi/>
+        <w:rPr>
+          <w:rtl/>
+          <w:lang w:bidi="fa-IR"/>
+        </w:rPr>
+      </w:pPr>
+    </w:p>
+    <w:p>
+      <w:pPr>
+        <w:bidi/>
+        <w:rPr>
+          <w:rtl/>
+          <w:lang w:bidi="fa-IR"/>
+        </w:rPr>
+      </w:pPr>
+    </w:p>
+    <w:p>
+      <w:pPr>
+        <w:bidi/>
+        <w:rPr>
+          <w:lang w:bidi="fa-IR"/>
+        </w:rPr>
+      </w:pPr>
+      <w:r>
+        <w:rPr>
+          <w:noProof/>
+        </w:rPr>
+        <w:lastRenderedPageBreak/>
+        <w:drawing>
+          <wp:anchor distT="0" distB="0" distL="114300" distR="114300" simplePos="0" relativeHeight="251709440" behindDoc="1" locked="0" layoutInCell="1" allowOverlap="1" wp14:anchorId="2A20FCC7" wp14:editId="4E8E1A4F">
+            <wp:simplePos x="0" y="0"/>
+            <wp:positionH relativeFrom="margin">
+              <wp:align>center</wp:align>
+            </wp:positionH>
+            <wp:positionV relativeFrom="paragraph">
+              <wp:posOffset>323850</wp:posOffset>
+            </wp:positionV>
+            <wp:extent cx="9451340" cy="3962400"/>
+            <wp:effectExtent l="0" t="0" r="0" b="0"/>
+            <wp:wrapTight wrapText="bothSides">
+              <wp:wrapPolygon edited="0">
+                <wp:start x="0" y="0"/>
+                <wp:lineTo x="0" y="21496"/>
+                <wp:lineTo x="21551" y="21496"/>
+                <wp:lineTo x="21551" y="0"/>
+                <wp:lineTo x="0" y="0"/>
+              </wp:wrapPolygon>
+            </wp:wrapTight>
+            <wp:docPr id="48" name="Picture 48"/>
+            <wp:cNvGraphicFramePr>
+              <a:graphicFrameLocks xmlns:a="http://schemas.openxmlformats.org/drawingml/2006/main" noChangeAspect="1"/>
+            </wp:cNvGraphicFramePr>
+            <a:graphic xmlns:a="http://schemas.openxmlformats.org/drawingml/2006/main">
+              <a:graphicData uri="http://schemas.openxmlformats.org/drawingml/2006/picture">
+                <pic:pic xmlns:pic="http://schemas.openxmlformats.org/drawingml/2006/picture">
+                  <pic:nvPicPr>
+                    <pic:cNvPr id="48" name="ram_cache_write_equal_one.PNG"/>
+                    <pic:cNvPicPr/>
+                  </pic:nvPicPr>
+                  <pic:blipFill>
+                    <a:blip r:embed="rId16">
+                      <a:extLst>
+                        <a:ext uri="{28A0092B-C50C-407E-A947-70E740481C1C}">
+                          <a14:useLocalDpi xmlns:a14="http://schemas.microsoft.com/office/drawing/2010/main" val="0"/>
+                        </a:ext>
+                      </a:extLst>
+                    </a:blip>
+                    <a:stretch>
+                      <a:fillRect/>
+                    </a:stretch>
+                  </pic:blipFill>
+                  <pic:spPr>
+                    <a:xfrm>
+                      <a:off x="0" y="0"/>
+                      <a:ext cx="9451340" cy="3962400"/>
+                    </a:xfrm>
+                    <a:prstGeom prst="rect">
+                      <a:avLst/>
+                    </a:prstGeom>
+                  </pic:spPr>
+                </pic:pic>
+              </a:graphicData>
+            </a:graphic>
+            <wp14:sizeRelH relativeFrom="page">
+              <wp14:pctWidth>0</wp14:pctWidth>
+            </wp14:sizeRelH>
+            <wp14:sizeRelV relativeFrom="page">
+              <wp14:pctHeight>0</wp14:pctHeight>
+            </wp14:sizeRelV>
+          </wp:anchor>
+        </w:drawing>
+      </w:r>
+      <w:proofErr w:type="spellStart"/>
+      <w:r>
+        <w:rPr>
+          <w:lang w:bidi="fa-IR"/>
+        </w:rPr>
+        <w:t>Addr</w:t>
+      </w:r>
+      <w:proofErr w:type="spellEnd"/>
+      <w:r>
+        <w:rPr>
+          <w:lang w:bidi="fa-IR"/>
+        </w:rPr>
+        <w:t xml:space="preserve"> = </w:t>
+      </w:r>
+      <w:proofErr w:type="gramStart"/>
+      <w:r>
+        <w:rPr>
+          <w:lang w:bidi="fa-IR"/>
+        </w:rPr>
+        <w:t>0000000000 ,</w:t>
+      </w:r>
+      <w:proofErr w:type="gramEnd"/>
+      <w:r>
+        <w:rPr>
+          <w:lang w:bidi="fa-IR"/>
+        </w:rPr>
+        <w:t xml:space="preserve"> </w:t>
+      </w:r>
+      <w:proofErr w:type="spellStart"/>
+      <w:r>
+        <w:rPr>
+          <w:lang w:bidi="fa-IR"/>
+        </w:rPr>
+        <w:t>reset_n</w:t>
+      </w:r>
+      <w:proofErr w:type="spellEnd"/>
+      <w:r>
+        <w:rPr>
+          <w:lang w:bidi="fa-IR"/>
+        </w:rPr>
+        <w:t xml:space="preserve"> = 0 ,read = </w:t>
+      </w:r>
+      <w:r>
+        <w:rPr>
+          <w:lang w:bidi="fa-IR"/>
+        </w:rPr>
+        <w:t>0</w:t>
+      </w:r>
+      <w:r>
+        <w:rPr>
+          <w:lang w:bidi="fa-IR"/>
+        </w:rPr>
+        <w:t xml:space="preserve"> , write = </w:t>
+      </w:r>
+      <w:r>
+        <w:rPr>
+          <w:lang w:bidi="fa-IR"/>
+        </w:rPr>
+        <w:t>1</w:t>
+      </w:r>
+      <w:r>
+        <w:rPr>
+          <w:lang w:bidi="fa-IR"/>
+        </w:rPr>
+        <w:t xml:space="preserve"> , </w:t>
+      </w:r>
+      <w:proofErr w:type="spellStart"/>
+      <w:r>
+        <w:rPr>
+          <w:lang w:bidi="fa-IR"/>
+        </w:rPr>
+        <w:t>wrdata</w:t>
+      </w:r>
+      <w:proofErr w:type="spellEnd"/>
+      <w:r>
+        <w:rPr>
+          <w:lang w:bidi="fa-IR"/>
+        </w:rPr>
+        <w:t xml:space="preserve"> = 11111111111111111111000000000011</w:t>
+      </w:r>
+    </w:p>
+    <w:p>
+      <w:pPr>
+        <w:bidi/>
+        <w:rPr>
+          <w:lang w:bidi="fa-IR"/>
+        </w:rPr>
+      </w:pPr>
+    </w:p>
+    <w:p>
+      <w:pPr>
+        <w:bidi/>
+        <w:rPr>
+          <w:lang w:bidi="fa-IR"/>
+        </w:rPr>
+      </w:pPr>
+    </w:p>
+    <w:p>
+      <w:pPr>
+        <w:bidi/>
+        <w:rPr>
+          <w:rFonts w:hint="cs"/>
+          <w:rtl/>
+          <w:lang w:bidi="fa-IR"/>
+        </w:rPr>
+      </w:pPr>
+      <w:r>
+        <w:rPr>
+          <w:rFonts w:hint="cs"/>
+          <w:rtl/>
+          <w:lang w:bidi="fa-IR"/>
+        </w:rPr>
+        <w:t xml:space="preserve">شکل موج حالت کلی ماژول </w:t>
+      </w:r>
+      <w:proofErr w:type="spellStart"/>
+      <w:r>
+        <w:rPr>
+          <w:lang w:bidi="fa-IR"/>
+        </w:rPr>
+        <w:t>ram_cache</w:t>
+      </w:r>
+      <w:proofErr w:type="spellEnd"/>
+      <w:r>
+        <w:rPr>
+          <w:rFonts w:hint="cs"/>
+          <w:rtl/>
+          <w:lang w:bidi="fa-IR"/>
+        </w:rPr>
+        <w:t xml:space="preserve"> :</w:t>
+      </w:r>
+    </w:p>
+    <w:p>
+      <w:pPr>
+        <w:bidi/>
+        <w:rPr>
+          <w:rtl/>
+          <w:lang w:bidi="fa-IR"/>
+        </w:rPr>
+      </w:pPr>
+    </w:p>
+    <w:p>
+      <w:pPr>
+        <w:bidi/>
+        <w:rPr>
+          <w:rtl/>
+          <w:lang w:bidi="fa-IR"/>
+        </w:rPr>
+      </w:pPr>
+    </w:p>
+    <w:p>
+      <w:pPr>
+        <w:bidi/>
+        <w:rPr>
+          <w:rFonts w:hint="cs"/>
+          <w:rtl/>
+          <w:lang w:bidi="fa-IR"/>
+        </w:rPr>
+      </w:pPr>
+      <w:bookmarkStart w:id="0" w:name="_GoBack"/>
       <w:bookmarkEnd w:id="0"/>
-      <w:proofErr w:type="spellStart"/>
-      <w:r>
-        <w:rPr>
-          <w:lang w:bidi="fa-IR"/>
-        </w:rPr>
-        <w:t>Addr</w:t>
-      </w:r>
-      <w:proofErr w:type="spellEnd"/>
-      <w:r>
-        <w:rPr>
-          <w:lang w:bidi="fa-IR"/>
-        </w:rPr>
-        <w:t xml:space="preserve"> = </w:t>
-      </w:r>
-      <w:proofErr w:type="gramStart"/>
-      <w:r>
-        <w:rPr>
-          <w:lang w:bidi="fa-IR"/>
-        </w:rPr>
-        <w:t>0000000000 ,</w:t>
-      </w:r>
-      <w:proofErr w:type="gramEnd"/>
-      <w:r>
-        <w:rPr>
-          <w:lang w:bidi="fa-IR"/>
-        </w:rPr>
-        <w:t xml:space="preserve"> </w:t>
-      </w:r>
-      <w:proofErr w:type="spellStart"/>
-      <w:r>
-        <w:rPr>
-          <w:lang w:bidi="fa-IR"/>
-        </w:rPr>
-        <w:t>reset_n</w:t>
-      </w:r>
-      <w:proofErr w:type="spellEnd"/>
-      <w:r>
-        <w:rPr>
-          <w:lang w:bidi="fa-IR"/>
-        </w:rPr>
-        <w:t xml:space="preserve"> = 0 ,read = 1 , write = 0 , </w:t>
-      </w:r>
-      <w:proofErr w:type="spellStart"/>
-      <w:r>
-        <w:rPr>
-          <w:lang w:bidi="fa-IR"/>
-        </w:rPr>
-        <w:t>wrdata</w:t>
-      </w:r>
-      <w:proofErr w:type="spellEnd"/>
-      <w:r>
-        <w:rPr>
-          <w:lang w:bidi="fa-IR"/>
-        </w:rPr>
-        <w:t xml:space="preserve"> = 11111111111111111111000000000011</w:t>
-      </w:r>
-    </w:p>
-    <w:p>
-      <w:pPr>
-        <w:bidi/>
-        <w:rPr>
-          <w:lang w:bidi="fa-IR"/>
-        </w:rPr>
-      </w:pPr>
+      <w:r>
+        <w:rPr>
+          <w:rFonts w:hint="cs"/>
+          <w:noProof/>
+          <w:rtl/>
+        </w:rPr>
+        <w:lastRenderedPageBreak/>
+        <w:drawing>
+          <wp:anchor distT="0" distB="0" distL="114300" distR="114300" simplePos="0" relativeHeight="251710464" behindDoc="1" locked="0" layoutInCell="1" allowOverlap="1">
+            <wp:simplePos x="0" y="0"/>
+            <wp:positionH relativeFrom="margin">
+              <wp:align>center</wp:align>
+            </wp:positionH>
+            <wp:positionV relativeFrom="paragraph">
+              <wp:posOffset>0</wp:posOffset>
+            </wp:positionV>
+            <wp:extent cx="10014237" cy="3609975"/>
+            <wp:effectExtent l="0" t="0" r="6350" b="0"/>
+            <wp:wrapTight wrapText="bothSides">
+              <wp:wrapPolygon edited="0">
+                <wp:start x="0" y="0"/>
+                <wp:lineTo x="0" y="21429"/>
+                <wp:lineTo x="21573" y="21429"/>
+                <wp:lineTo x="21573" y="0"/>
+                <wp:lineTo x="0" y="0"/>
+              </wp:wrapPolygon>
+            </wp:wrapTight>
+            <wp:docPr id="49" name="Picture 49"/>
+            <wp:cNvGraphicFramePr>
+              <a:graphicFrameLocks xmlns:a="http://schemas.openxmlformats.org/drawingml/2006/main" noChangeAspect="1"/>
+            </wp:cNvGraphicFramePr>
+            <a:graphic xmlns:a="http://schemas.openxmlformats.org/drawingml/2006/main">
+              <a:graphicData uri="http://schemas.openxmlformats.org/drawingml/2006/picture">
+                <pic:pic xmlns:pic="http://schemas.openxmlformats.org/drawingml/2006/picture">
+                  <pic:nvPicPr>
+                    <pic:cNvPr id="49" name="ram_cache_general.PNG"/>
+                    <pic:cNvPicPr/>
+                  </pic:nvPicPr>
+                  <pic:blipFill>
+                    <a:blip r:embed="rId17">
+                      <a:extLst>
+                        <a:ext uri="{28A0092B-C50C-407E-A947-70E740481C1C}">
+                          <a14:useLocalDpi xmlns:a14="http://schemas.microsoft.com/office/drawing/2010/main" val="0"/>
+                        </a:ext>
+                      </a:extLst>
+                    </a:blip>
+                    <a:stretch>
+                      <a:fillRect/>
+                    </a:stretch>
+                  </pic:blipFill>
+                  <pic:spPr>
+                    <a:xfrm>
+                      <a:off x="0" y="0"/>
+                      <a:ext cx="10014237" cy="3609975"/>
+                    </a:xfrm>
+                    <a:prstGeom prst="rect">
+                      <a:avLst/>
+                    </a:prstGeom>
+                  </pic:spPr>
+                </pic:pic>
+              </a:graphicData>
+            </a:graphic>
+            <wp14:sizeRelH relativeFrom="page">
+              <wp14:pctWidth>0</wp14:pctWidth>
+            </wp14:sizeRelH>
+            <wp14:sizeRelV relativeFrom="page">
+              <wp14:pctHeight>0</wp14:pctHeight>
+            </wp14:sizeRelV>
+          </wp:anchor>
+        </w:drawing>
+      </w:r>
     </w:p>
     <w:sectPr>
       <w:pgSz w:w="16839" w:h="11907" w:orient="landscape" w:code="9"/>

</xml_diff>

<commit_message>
Corrects controller and drop an output
</commit_message>
<xml_diff>
--- a/report.docx
+++ b/report.docx
@@ -1971,8 +1971,16 @@
         <w:rPr>
           <w:lang w:bidi="fa-IR"/>
         </w:rPr>
-        <w:t xml:space="preserve"> ,read_w0,read_cache,wren</w:t>
-      </w:r>
+        <w:t xml:space="preserve"> ,</w:t>
+      </w:r>
+      <w:proofErr w:type="spellStart"/>
+      <w:r>
+        <w:rPr>
+          <w:lang w:bidi="fa-IR"/>
+        </w:rPr>
+        <w:t>read_cache,wren</w:t>
+      </w:r>
+      <w:proofErr w:type="spellEnd"/>
       <w:r>
         <w:rPr>
           <w:rFonts w:hint="cs"/>
@@ -2241,22 +2249,13 @@
                             <w:pPr>
                               <w:jc w:val="center"/>
                             </w:pPr>
-                            <w:r>
-                              <w:t xml:space="preserve">rw0 = </w:t>
-                            </w:r>
+                            <w:proofErr w:type="spellStart"/>
                             <w:proofErr w:type="gramStart"/>
                             <w:r>
-                              <w:t>0 ,</w:t>
-                            </w:r>
+                              <w:t>rc</w:t>
+                            </w:r>
+                            <w:proofErr w:type="spellEnd"/>
                             <w:proofErr w:type="gramEnd"/>
-                            <w:r>
-                              <w:t xml:space="preserve"> </w:t>
-                            </w:r>
-                            <w:proofErr w:type="spellStart"/>
-                            <w:r>
-                              <w:t>rc</w:t>
-                            </w:r>
-                            <w:proofErr w:type="spellEnd"/>
                             <w:r>
                               <w:t xml:space="preserve"> = 0 , </w:t>
                             </w:r>
@@ -2349,22 +2348,13 @@
                       <w:pPr>
                         <w:jc w:val="center"/>
                       </w:pPr>
-                      <w:r>
-                        <w:t xml:space="preserve">rw0 = </w:t>
-                      </w:r>
+                      <w:proofErr w:type="spellStart"/>
                       <w:proofErr w:type="gramStart"/>
                       <w:r>
-                        <w:t>0 ,</w:t>
-                      </w:r>
+                        <w:t>rc</w:t>
+                      </w:r>
+                      <w:proofErr w:type="spellEnd"/>
                       <w:proofErr w:type="gramEnd"/>
-                      <w:r>
-                        <w:t xml:space="preserve"> </w:t>
-                      </w:r>
-                      <w:proofErr w:type="spellStart"/>
-                      <w:r>
-                        <w:t>rc</w:t>
-                      </w:r>
-                      <w:proofErr w:type="spellEnd"/>
                       <w:r>
                         <w:t xml:space="preserve"> = 0 , </w:t>
                       </w:r>
@@ -2458,7 +2448,7 @@
         <w:rPr>
           <w:lang w:bidi="fa-IR"/>
         </w:rPr>
-        <w:t xml:space="preserve"> , read_w0 : rw0 , </w:t>
+        <w:t xml:space="preserve">, </w:t>
       </w:r>
       <w:proofErr w:type="spellStart"/>
       <w:r>
@@ -2669,7 +2659,7 @@
           </mc:Choice>
           <mc:Fallback>
             <w:pict>
-              <v:shapetype w14:anchorId="01E5A43A" id="_x0000_t32" coordsize="21600,21600" o:spt="32" o:oned="t" path="m,l21600,21600e" filled="f">
+              <v:shapetype w14:anchorId="737F0E53" id="_x0000_t32" coordsize="21600,21600" o:spt="32" o:oned="t" path="m,l21600,21600e" filled="f">
                 <v:path arrowok="t" fillok="f" o:connecttype="none"/>
                 <o:lock v:ext="edit" shapetype="t"/>
               </v:shapetype>
@@ -2737,7 +2727,12 @@
                           <w:p>
                             <w:proofErr w:type="spellStart"/>
                             <w:r>
-                              <w:t>Is_hit</w:t>
+                              <w:t>Is_h</w:t>
+                            </w:r>
+                            <w:bookmarkStart w:id="0" w:name="_GoBack"/>
+                            <w:bookmarkEnd w:id="0"/>
+                            <w:r>
+                              <w:t>it</w:t>
                             </w:r>
                             <w:proofErr w:type="spellEnd"/>
                             <w:r>
@@ -2769,7 +2764,12 @@
                     <w:p>
                       <w:proofErr w:type="spellStart"/>
                       <w:r>
-                        <w:t>Is_hit</w:t>
+                        <w:t>Is_h</w:t>
+                      </w:r>
+                      <w:bookmarkStart w:id="1" w:name="_GoBack"/>
+                      <w:bookmarkEnd w:id="1"/>
+                      <w:r>
+                        <w:t>it</w:t>
                       </w:r>
                       <w:proofErr w:type="spellEnd"/>
                       <w:r>
@@ -2842,7 +2842,7 @@
           </mc:Choice>
           <mc:Fallback>
             <w:pict>
-              <v:shape w14:anchorId="1A6C9101" id="Straight Arrow Connector 28" o:spid="_x0000_s1026" type="#_x0000_t32" style="position:absolute;margin-left:119.25pt;margin-top:12.75pt;width:108pt;height:3pt;flip:y;z-index:251688960;visibility:visible;mso-wrap-style:square;mso-wrap-distance-left:9pt;mso-wrap-distance-top:0;mso-wrap-distance-right:9pt;mso-wrap-distance-bottom:0;mso-position-horizontal:absolute;mso-position-horizontal-relative:text;mso-position-vertical:absolute;mso-position-vertical-relative:text" o:gfxdata="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" strokecolor="#5b9bd5 [3204]" strokeweight=".5pt">
+              <v:shape w14:anchorId="18B2411E" id="Straight Arrow Connector 28" o:spid="_x0000_s1026" type="#_x0000_t32" style="position:absolute;margin-left:119.25pt;margin-top:12.75pt;width:108pt;height:3pt;flip:y;z-index:251688960;visibility:visible;mso-wrap-style:square;mso-wrap-distance-left:9pt;mso-wrap-distance-top:0;mso-wrap-distance-right:9pt;mso-wrap-distance-bottom:0;mso-position-horizontal:absolute;mso-position-horizontal-relative:text;mso-position-vertical:absolute;mso-position-vertical-relative:text" o:gfxdata="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" strokecolor="#5b9bd5 [3204]" strokeweight=".5pt">
                 <v:stroke endarrow="block" joinstyle="miter"/>
               </v:shape>
             </w:pict>
@@ -2969,22 +2969,13 @@
                             <w:pPr>
                               <w:jc w:val="center"/>
                             </w:pPr>
-                            <w:r>
-                              <w:t xml:space="preserve">rw0 = </w:t>
-                            </w:r>
+                            <w:proofErr w:type="spellStart"/>
                             <w:proofErr w:type="gramStart"/>
                             <w:r>
-                              <w:t>0 ,</w:t>
-                            </w:r>
+                              <w:t>rc</w:t>
+                            </w:r>
+                            <w:proofErr w:type="spellEnd"/>
                             <w:proofErr w:type="gramEnd"/>
-                            <w:r>
-                              <w:t xml:space="preserve"> </w:t>
-                            </w:r>
-                            <w:proofErr w:type="spellStart"/>
-                            <w:r>
-                              <w:t>rc</w:t>
-                            </w:r>
-                            <w:proofErr w:type="spellEnd"/>
                             <w:r>
                               <w:t xml:space="preserve"> = 0 , </w:t>
                             </w:r>
@@ -3082,22 +3073,13 @@
                       <w:pPr>
                         <w:jc w:val="center"/>
                       </w:pPr>
-                      <w:r>
-                        <w:t xml:space="preserve">rw0 = </w:t>
-                      </w:r>
+                      <w:proofErr w:type="spellStart"/>
                       <w:proofErr w:type="gramStart"/>
                       <w:r>
-                        <w:t>0 ,</w:t>
-                      </w:r>
+                        <w:t>rc</w:t>
+                      </w:r>
+                      <w:proofErr w:type="spellEnd"/>
                       <w:proofErr w:type="gramEnd"/>
-                      <w:r>
-                        <w:t xml:space="preserve"> </w:t>
-                      </w:r>
-                      <w:proofErr w:type="spellStart"/>
-                      <w:r>
-                        <w:t>rc</w:t>
-                      </w:r>
-                      <w:proofErr w:type="spellEnd"/>
                       <w:r>
                         <w:t xml:space="preserve"> = 0 , </w:t>
                       </w:r>
@@ -3237,22 +3219,13 @@
                             <w:pPr>
                               <w:jc w:val="center"/>
                             </w:pPr>
-                            <w:r>
-                              <w:t xml:space="preserve">rw0 = </w:t>
-                            </w:r>
+                            <w:proofErr w:type="spellStart"/>
                             <w:proofErr w:type="gramStart"/>
                             <w:r>
-                              <w:t>0 ,</w:t>
-                            </w:r>
+                              <w:t>rc</w:t>
+                            </w:r>
+                            <w:proofErr w:type="spellEnd"/>
                             <w:proofErr w:type="gramEnd"/>
-                            <w:r>
-                              <w:t xml:space="preserve"> </w:t>
-                            </w:r>
-                            <w:proofErr w:type="spellStart"/>
-                            <w:r>
-                              <w:t>rc</w:t>
-                            </w:r>
-                            <w:proofErr w:type="spellEnd"/>
                             <w:r>
                               <w:t xml:space="preserve"> = 0 , </w:t>
                             </w:r>
@@ -3350,22 +3323,13 @@
                       <w:pPr>
                         <w:jc w:val="center"/>
                       </w:pPr>
-                      <w:r>
-                        <w:t xml:space="preserve">rw0 = </w:t>
-                      </w:r>
+                      <w:proofErr w:type="spellStart"/>
                       <w:proofErr w:type="gramStart"/>
                       <w:r>
-                        <w:t>0 ,</w:t>
-                      </w:r>
+                        <w:t>rc</w:t>
+                      </w:r>
+                      <w:proofErr w:type="spellEnd"/>
                       <w:proofErr w:type="gramEnd"/>
-                      <w:r>
-                        <w:t xml:space="preserve"> </w:t>
-                      </w:r>
-                      <w:proofErr w:type="spellStart"/>
-                      <w:r>
-                        <w:t>rc</w:t>
-                      </w:r>
-                      <w:proofErr w:type="spellEnd"/>
                       <w:r>
                         <w:t xml:space="preserve"> = 0 , </w:t>
                       </w:r>
@@ -3503,21 +3467,15 @@
                               <w:jc w:val="center"/>
                             </w:pPr>
                             <w:r>
-                              <w:t xml:space="preserve">rw0 = </w:t>
-                            </w:r>
+                              <w:t xml:space="preserve"> </w:t>
+                            </w:r>
+                            <w:proofErr w:type="spellStart"/>
                             <w:proofErr w:type="gramStart"/>
                             <w:r>
-                              <w:t>0 ,</w:t>
-                            </w:r>
+                              <w:t>rc</w:t>
+                            </w:r>
+                            <w:proofErr w:type="spellEnd"/>
                             <w:proofErr w:type="gramEnd"/>
-                            <w:r>
-                              <w:t xml:space="preserve"> </w:t>
-                            </w:r>
-                            <w:proofErr w:type="spellStart"/>
-                            <w:r>
-                              <w:t>rc</w:t>
-                            </w:r>
-                            <w:proofErr w:type="spellEnd"/>
                             <w:r>
                               <w:t xml:space="preserve"> </w:t>
                             </w:r>
@@ -3616,21 +3574,15 @@
                         <w:jc w:val="center"/>
                       </w:pPr>
                       <w:r>
-                        <w:t xml:space="preserve">rw0 = </w:t>
-                      </w:r>
+                        <w:t xml:space="preserve"> </w:t>
+                      </w:r>
+                      <w:proofErr w:type="spellStart"/>
                       <w:proofErr w:type="gramStart"/>
                       <w:r>
-                        <w:t>0 ,</w:t>
-                      </w:r>
+                        <w:t>rc</w:t>
+                      </w:r>
+                      <w:proofErr w:type="spellEnd"/>
                       <w:proofErr w:type="gramEnd"/>
-                      <w:r>
-                        <w:t xml:space="preserve"> </w:t>
-                      </w:r>
-                      <w:proofErr w:type="spellStart"/>
-                      <w:r>
-                        <w:t>rc</w:t>
-                      </w:r>
-                      <w:proofErr w:type="spellEnd"/>
                       <w:r>
                         <w:t xml:space="preserve"> </w:t>
                       </w:r>
@@ -3719,7 +3671,7 @@
           </mc:Choice>
           <mc:Fallback>
             <w:pict>
-              <v:oval w14:anchorId="4ED86A81" id="Oval 14" o:spid="_x0000_s1026" style="position:absolute;margin-left:95.8pt;margin-top:.75pt;width:147pt;height:138pt;z-index:251673600;visibility:visible;mso-wrap-style:square;mso-wrap-distance-left:9pt;mso-wrap-distance-top:0;mso-wrap-distance-right:9pt;mso-wrap-distance-bottom:0;mso-position-horizontal:right;mso-position-horizontal-relative:margin;mso-position-vertical:absolute;mso-position-vertical-relative:text;v-text-anchor:middle" o:gfxdata="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" fillcolor="#5b9bd5 [3204]" strokecolor="#1f4d78 [1604]" strokeweight="1pt">
+              <v:oval w14:anchorId="67B5D730" id="Oval 14" o:spid="_x0000_s1026" style="position:absolute;margin-left:95.8pt;margin-top:.75pt;width:147pt;height:138pt;z-index:251673600;visibility:visible;mso-wrap-style:square;mso-wrap-distance-left:9pt;mso-wrap-distance-top:0;mso-wrap-distance-right:9pt;mso-wrap-distance-bottom:0;mso-position-horizontal:right;mso-position-horizontal-relative:margin;mso-position-vertical:absolute;mso-position-vertical-relative:text;v-text-anchor:middle" o:gfxdata="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" fillcolor="#5b9bd5 [3204]" strokecolor="#1f4d78 [1604]" strokeweight="1pt">
                 <v:stroke joinstyle="miter"/>
                 <w10:wrap anchorx="margin"/>
               </v:oval>
@@ -3792,7 +3744,7 @@
           </mc:Choice>
           <mc:Fallback>
             <w:pict>
-              <v:oval w14:anchorId="5377B21C" id="Oval 15" o:spid="_x0000_s1026" style="position:absolute;margin-left:384.75pt;margin-top:.75pt;width:147pt;height:138pt;z-index:251675648;visibility:visible;mso-wrap-style:square;mso-wrap-distance-left:9pt;mso-wrap-distance-top:0;mso-wrap-distance-right:9pt;mso-wrap-distance-bottom:0;mso-position-horizontal:absolute;mso-position-horizontal-relative:margin;mso-position-vertical:absolute;mso-position-vertical-relative:text;v-text-anchor:middle" o:gfxdata="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" fillcolor="#5b9bd5 [3204]" strokecolor="#1f4d78 [1604]" strokeweight="1pt">
+              <v:oval w14:anchorId="40E95D15" id="Oval 15" o:spid="_x0000_s1026" style="position:absolute;margin-left:384.75pt;margin-top:.75pt;width:147pt;height:138pt;z-index:251675648;visibility:visible;mso-wrap-style:square;mso-wrap-distance-left:9pt;mso-wrap-distance-top:0;mso-wrap-distance-right:9pt;mso-wrap-distance-bottom:0;mso-position-horizontal:absolute;mso-position-horizontal-relative:margin;mso-position-vertical:absolute;mso-position-vertical-relative:text;v-text-anchor:middle" o:gfxdata="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" fillcolor="#5b9bd5 [3204]" strokecolor="#1f4d78 [1604]" strokeweight="1pt">
                 <v:stroke joinstyle="miter"/>
                 <w10:wrap anchorx="margin"/>
               </v:oval>
@@ -3865,7 +3817,7 @@
           </mc:Choice>
           <mc:Fallback>
             <w:pict>
-              <v:oval w14:anchorId="5D87C7F5" id="Oval 16" o:spid="_x0000_s1026" style="position:absolute;margin-left:195.75pt;margin-top:.75pt;width:147pt;height:138pt;z-index:251677696;visibility:visible;mso-wrap-style:square;mso-wrap-distance-left:9pt;mso-wrap-distance-top:0;mso-wrap-distance-right:9pt;mso-wrap-distance-bottom:0;mso-position-horizontal:absolute;mso-position-horizontal-relative:margin;mso-position-vertical:absolute;mso-position-vertical-relative:text;v-text-anchor:middle" o:gfxdata="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" fillcolor="#5b9bd5 [3204]" strokecolor="#1f4d78 [1604]" strokeweight="1pt">
+              <v:oval w14:anchorId="67D0A1F2" id="Oval 16" o:spid="_x0000_s1026" style="position:absolute;margin-left:195.75pt;margin-top:.75pt;width:147pt;height:138pt;z-index:251677696;visibility:visible;mso-wrap-style:square;mso-wrap-distance-left:9pt;mso-wrap-distance-top:0;mso-wrap-distance-right:9pt;mso-wrap-distance-bottom:0;mso-position-horizontal:absolute;mso-position-horizontal-relative:margin;mso-position-vertical:absolute;mso-position-vertical-relative:text;v-text-anchor:middle" o:gfxdata="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" fillcolor="#5b9bd5 [3204]" strokecolor="#1f4d78 [1604]" strokeweight="1pt">
                 <v:stroke joinstyle="miter"/>
                 <w10:wrap anchorx="margin"/>
               </v:oval>
@@ -3938,7 +3890,7 @@
           </mc:Choice>
           <mc:Fallback>
             <w:pict>
-              <v:oval w14:anchorId="65DF85A2" id="Oval 10" o:spid="_x0000_s1026" style="position:absolute;margin-left:0;margin-top:.75pt;width:147pt;height:138pt;z-index:251666687;visibility:visible;mso-wrap-style:square;mso-wrap-distance-left:9pt;mso-wrap-distance-top:0;mso-wrap-distance-right:9pt;mso-wrap-distance-bottom:0;mso-position-horizontal:left;mso-position-horizontal-relative:margin;mso-position-vertical:absolute;mso-position-vertical-relative:text;v-text-anchor:middle" o:gfxdata="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" fillcolor="#5b9bd5 [3204]" strokecolor="#1f4d78 [1604]" strokeweight="1pt">
+              <v:oval w14:anchorId="3F5919E2" id="Oval 10" o:spid="_x0000_s1026" style="position:absolute;margin-left:0;margin-top:.75pt;width:147pt;height:138pt;z-index:251666687;visibility:visible;mso-wrap-style:square;mso-wrap-distance-left:9pt;mso-wrap-distance-top:0;mso-wrap-distance-right:9pt;mso-wrap-distance-bottom:0;mso-position-horizontal:left;mso-position-horizontal-relative:margin;mso-position-vertical:absolute;mso-position-vertical-relative:text;v-text-anchor:middle" o:gfxdata="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" fillcolor="#5b9bd5 [3204]" strokecolor="#1f4d78 [1604]" strokeweight="1pt">
                 <v:stroke joinstyle="miter"/>
                 <w10:wrap anchorx="margin"/>
               </v:oval>
@@ -4449,7 +4401,7 @@
           </mc:Choice>
           <mc:Fallback>
             <w:pict>
-              <v:shape w14:anchorId="40D617EB" id="Straight Arrow Connector 30" o:spid="_x0000_s1026" type="#_x0000_t32" style="position:absolute;margin-left:56.25pt;margin-top:115.5pt;width:8.25pt;height:71.25pt;flip:y;z-index:251691008;visibility:visible;mso-wrap-style:square;mso-width-percent:0;mso-height-percent:0;mso-wrap-distance-left:9pt;mso-wrap-distance-top:0;mso-wrap-distance-right:9pt;mso-wrap-distance-bottom:0;mso-position-horizontal:absolute;mso-position-horizontal-relative:text;mso-position-vertical:absolute;mso-position-vertical-relative:text;mso-width-percent:0;mso-height-percent:0;mso-width-relative:margin;mso-height-relative:margin" o:gfxdata="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" strokecolor="#5b9bd5 [3204]" strokeweight=".5pt">
+              <v:shape w14:anchorId="44F97526" id="Straight Arrow Connector 30" o:spid="_x0000_s1026" type="#_x0000_t32" style="position:absolute;margin-left:56.25pt;margin-top:115.5pt;width:8.25pt;height:71.25pt;flip:y;z-index:251691008;visibility:visible;mso-wrap-style:square;mso-width-percent:0;mso-height-percent:0;mso-wrap-distance-left:9pt;mso-wrap-distance-top:0;mso-wrap-distance-right:9pt;mso-wrap-distance-bottom:0;mso-position-horizontal:absolute;mso-position-horizontal-relative:text;mso-position-vertical:absolute;mso-position-vertical-relative:text;mso-width-percent:0;mso-height-percent:0;mso-width-relative:margin;mso-height-relative:margin" o:gfxdata="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" strokecolor="#5b9bd5 [3204]" strokeweight=".5pt">
                 <v:stroke endarrow="block" joinstyle="miter"/>
               </v:shape>
             </w:pict>
@@ -4515,7 +4467,7 @@
           </mc:Choice>
           <mc:Fallback>
             <w:pict>
-              <v:shape w14:anchorId="1B64589B" id="Straight Arrow Connector 31" o:spid="_x0000_s1026" type="#_x0000_t32" style="position:absolute;margin-left:39pt;margin-top:115.45pt;width:6.75pt;height:74.25pt;flip:x;z-index:251692032;visibility:visible;mso-wrap-style:square;mso-wrap-distance-left:9pt;mso-wrap-distance-top:0;mso-wrap-distance-right:9pt;mso-wrap-distance-bottom:0;mso-position-horizontal:absolute;mso-position-horizontal-relative:text;mso-position-vertical:absolute;mso-position-vertical-relative:text" o:gfxdata="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" strokecolor="#5b9bd5 [3204]" strokeweight=".5pt">
+              <v:shape w14:anchorId="4FEDC600" id="Straight Arrow Connector 31" o:spid="_x0000_s1026" type="#_x0000_t32" style="position:absolute;margin-left:39pt;margin-top:115.45pt;width:6.75pt;height:74.25pt;flip:x;z-index:251692032;visibility:visible;mso-wrap-style:square;mso-wrap-distance-left:9pt;mso-wrap-distance-top:0;mso-wrap-distance-right:9pt;mso-wrap-distance-bottom:0;mso-position-horizontal:absolute;mso-position-horizontal-relative:text;mso-position-vertical:absolute;mso-position-vertical-relative:text" o:gfxdata="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" strokecolor="#5b9bd5 [3204]" strokeweight=".5pt">
                 <v:stroke endarrow="block" joinstyle="miter"/>
               </v:shape>
             </w:pict>
@@ -4692,7 +4644,7 @@
           </mc:Choice>
           <mc:Fallback>
             <w:pict>
-              <v:shapetype w14:anchorId="7FD3B7F9" id="_x0000_t34" coordsize="21600,21600" o:spt="34" o:oned="t" adj="10800" path="m,l@0,0@0,21600,21600,21600e" filled="f">
+              <v:shapetype w14:anchorId="0A301333" id="_x0000_t34" coordsize="21600,21600" o:spt="34" o:oned="t" adj="10800" path="m,l@0,0@0,21600,21600,21600e" filled="f">
                 <v:stroke joinstyle="miter"/>
                 <v:formulas>
                   <v:f eqn="val #0"/>
@@ -4775,7 +4727,7 @@
           </mc:Choice>
           <mc:Fallback>
             <w:pict>
-              <v:shape w14:anchorId="0A9E27C4" id="Straight Arrow Connector 34" o:spid="_x0000_s1026" type="#_x0000_t32" style="position:absolute;margin-left:252pt;margin-top:114.75pt;width:22.5pt;height:65.25pt;z-index:251695104;visibility:visible;mso-wrap-style:square;mso-width-percent:0;mso-height-percent:0;mso-wrap-distance-left:9pt;mso-wrap-distance-top:0;mso-wrap-distance-right:9pt;mso-wrap-distance-bottom:0;mso-position-horizontal:absolute;mso-position-horizontal-relative:text;mso-position-vertical:absolute;mso-position-vertical-relative:text;mso-width-percent:0;mso-height-percent:0;mso-width-relative:margin;mso-height-relative:margin" o:gfxdata="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" strokecolor="#5b9bd5 [3204]" strokeweight=".5pt">
+              <v:shape w14:anchorId="43291129" id="Straight Arrow Connector 34" o:spid="_x0000_s1026" type="#_x0000_t32" style="position:absolute;margin-left:252pt;margin-top:114.75pt;width:22.5pt;height:65.25pt;z-index:251695104;visibility:visible;mso-wrap-style:square;mso-width-percent:0;mso-height-percent:0;mso-wrap-distance-left:9pt;mso-wrap-distance-top:0;mso-wrap-distance-right:9pt;mso-wrap-distance-bottom:0;mso-position-horizontal:absolute;mso-position-horizontal-relative:text;mso-position-vertical:absolute;mso-position-vertical-relative:text;mso-width-percent:0;mso-height-percent:0;mso-width-relative:margin;mso-height-relative:margin" o:gfxdata="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" strokecolor="#5b9bd5 [3204]" strokeweight=".5pt">
                 <v:stroke endarrow="block" joinstyle="miter"/>
               </v:shape>
             </w:pict>
@@ -4841,7 +4793,7 @@
           </mc:Choice>
           <mc:Fallback>
             <w:pict>
-              <v:shape w14:anchorId="633876EF" id="Straight Arrow Connector 38" o:spid="_x0000_s1026" type="#_x0000_t32" style="position:absolute;margin-left:129pt;margin-top:92.25pt;width:79.5pt;height:115.5pt;flip:x y;z-index:251699200;visibility:visible;mso-wrap-style:square;mso-wrap-distance-left:9pt;mso-wrap-distance-top:0;mso-wrap-distance-right:9pt;mso-wrap-distance-bottom:0;mso-position-horizontal:absolute;mso-position-horizontal-relative:text;mso-position-vertical:absolute;mso-position-vertical-relative:text" o:gfxdata="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" strokecolor="#5b9bd5 [3204]" strokeweight=".5pt">
+              <v:shape w14:anchorId="2561B0EE" id="Straight Arrow Connector 38" o:spid="_x0000_s1026" type="#_x0000_t32" style="position:absolute;margin-left:129pt;margin-top:92.25pt;width:79.5pt;height:115.5pt;flip:x y;z-index:251699200;visibility:visible;mso-wrap-style:square;mso-wrap-distance-left:9pt;mso-wrap-distance-top:0;mso-wrap-distance-right:9pt;mso-wrap-distance-bottom:0;mso-position-horizontal:absolute;mso-position-horizontal-relative:text;mso-position-vertical:absolute;mso-position-vertical-relative:text" o:gfxdata="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" strokecolor="#5b9bd5 [3204]" strokeweight=".5pt">
                 <v:stroke endarrow="block" joinstyle="miter"/>
               </v:shape>
             </w:pict>
@@ -4907,7 +4859,7 @@
           </mc:Choice>
           <mc:Fallback>
             <w:pict>
-              <v:shape w14:anchorId="0C152A9F" id="Straight Arrow Connector 35" o:spid="_x0000_s1026" type="#_x0000_t32" style="position:absolute;margin-left:336pt;margin-top:15.75pt;width:57.75pt;height:2.25pt;z-index:251696128;visibility:visible;mso-wrap-style:square;mso-wrap-distance-left:9pt;mso-wrap-distance-top:0;mso-wrap-distance-right:9pt;mso-wrap-distance-bottom:0;mso-position-horizontal:absolute;mso-position-horizontal-relative:text;mso-position-vertical:absolute;mso-position-vertical-relative:text" o:gfxdata="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" strokecolor="#5b9bd5 [3204]" strokeweight=".5pt">
+              <v:shape w14:anchorId="4D15113E" id="Straight Arrow Connector 35" o:spid="_x0000_s1026" type="#_x0000_t32" style="position:absolute;margin-left:336pt;margin-top:15.75pt;width:57.75pt;height:2.25pt;z-index:251696128;visibility:visible;mso-wrap-style:square;mso-wrap-distance-left:9pt;mso-wrap-distance-top:0;mso-wrap-distance-right:9pt;mso-wrap-distance-bottom:0;mso-position-horizontal:absolute;mso-position-horizontal-relative:text;mso-position-vertical:absolute;mso-position-vertical-relative:text" o:gfxdata="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" strokecolor="#5b9bd5 [3204]" strokeweight=".5pt">
                 <v:stroke endarrow="block" joinstyle="miter"/>
               </v:shape>
             </w:pict>
@@ -4973,7 +4925,7 @@
           </mc:Choice>
           <mc:Fallback>
             <w:pict>
-              <v:shape w14:anchorId="3C64F828" id="Straight Arrow Connector 33" o:spid="_x0000_s1026" type="#_x0000_t32" style="position:absolute;margin-left:265.5pt;margin-top:219pt;width:1in;height:1in;z-index:251694080;visibility:visible;mso-wrap-style:square;mso-wrap-distance-left:9pt;mso-wrap-distance-top:0;mso-wrap-distance-right:9pt;mso-wrap-distance-bottom:0;mso-position-horizontal:absolute;mso-position-horizontal-relative:text;mso-position-vertical:absolute;mso-position-vertical-relative:text" o:gfxdata="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" strokecolor="#5b9bd5 [3204]" strokeweight=".5pt">
+              <v:shape w14:anchorId="54589F7C" id="Straight Arrow Connector 33" o:spid="_x0000_s1026" type="#_x0000_t32" style="position:absolute;margin-left:265.5pt;margin-top:219pt;width:1in;height:1in;z-index:251694080;visibility:visible;mso-wrap-style:square;mso-wrap-distance-left:9pt;mso-wrap-distance-top:0;mso-wrap-distance-right:9pt;mso-wrap-distance-bottom:0;mso-position-horizontal:absolute;mso-position-horizontal-relative:text;mso-position-vertical:absolute;mso-position-vertical-relative:text" o:gfxdata="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" strokecolor="#5b9bd5 [3204]" strokeweight=".5pt">
                 <v:stroke endarrow="block" joinstyle="miter"/>
               </v:shape>
             </w:pict>
@@ -5100,22 +5052,13 @@
                             <w:pPr>
                               <w:jc w:val="center"/>
                             </w:pPr>
-                            <w:r>
-                              <w:t xml:space="preserve">rw0 = </w:t>
-                            </w:r>
+                            <w:proofErr w:type="spellStart"/>
                             <w:proofErr w:type="gramStart"/>
                             <w:r>
-                              <w:t>0 ,</w:t>
-                            </w:r>
+                              <w:t>rc</w:t>
+                            </w:r>
+                            <w:proofErr w:type="spellEnd"/>
                             <w:proofErr w:type="gramEnd"/>
-                            <w:r>
-                              <w:t xml:space="preserve"> </w:t>
-                            </w:r>
-                            <w:proofErr w:type="spellStart"/>
-                            <w:r>
-                              <w:t>rc</w:t>
-                            </w:r>
-                            <w:proofErr w:type="spellEnd"/>
                             <w:r>
                               <w:t xml:space="preserve"> = 0 , </w:t>
                             </w:r>
@@ -5213,22 +5156,13 @@
                       <w:pPr>
                         <w:jc w:val="center"/>
                       </w:pPr>
-                      <w:r>
-                        <w:t xml:space="preserve">rw0 = </w:t>
-                      </w:r>
+                      <w:proofErr w:type="spellStart"/>
                       <w:proofErr w:type="gramStart"/>
                       <w:r>
-                        <w:t>0 ,</w:t>
-                      </w:r>
+                        <w:t>rc</w:t>
+                      </w:r>
+                      <w:proofErr w:type="spellEnd"/>
                       <w:proofErr w:type="gramEnd"/>
-                      <w:r>
-                        <w:t xml:space="preserve"> </w:t>
-                      </w:r>
-                      <w:proofErr w:type="spellStart"/>
-                      <w:r>
-                        <w:t>rc</w:t>
-                      </w:r>
-                      <w:proofErr w:type="spellEnd"/>
                       <w:r>
                         <w:t xml:space="preserve"> = 0 , </w:t>
                       </w:r>
@@ -5367,17 +5301,6 @@
                               <w:jc w:val="center"/>
                             </w:pPr>
                             <w:r>
-                              <w:t>rw0 = w0_</w:t>
-                            </w:r>
-                            <w:proofErr w:type="gramStart"/>
-                            <w:r>
-                              <w:t>valid</w:t>
-                            </w:r>
-                            <w:r>
-                              <w:t xml:space="preserve"> ,</w:t>
-                            </w:r>
-                            <w:proofErr w:type="gramEnd"/>
-                            <w:r>
                               <w:t xml:space="preserve"> </w:t>
                             </w:r>
                             <w:proofErr w:type="spellStart"/>
@@ -5392,23 +5315,13 @@
                               <w:t>= 1</w:t>
                             </w:r>
                             <w:r>
-                              <w:t xml:space="preserve"> ,</w:t>
-                            </w:r>
-                          </w:p>
-                          <w:p>
-                            <w:pPr>
-                              <w:jc w:val="center"/>
-                            </w:pPr>
-                            <w:r>
-                              <w:t xml:space="preserve"> </w:t>
+                              <w:t xml:space="preserve"> , </w:t>
                             </w:r>
                             <w:proofErr w:type="spellStart"/>
-                            <w:proofErr w:type="gramStart"/>
                             <w:r>
                               <w:t>wr</w:t>
                             </w:r>
                             <w:proofErr w:type="spellEnd"/>
-                            <w:proofErr w:type="gramEnd"/>
                             <w:r>
                               <w:t xml:space="preserve"> = 0</w:t>
                             </w:r>
@@ -5496,17 +5409,6 @@
                         <w:jc w:val="center"/>
                       </w:pPr>
                       <w:r>
-                        <w:t>rw0 = w0_</w:t>
-                      </w:r>
-                      <w:proofErr w:type="gramStart"/>
-                      <w:r>
-                        <w:t>valid</w:t>
-                      </w:r>
-                      <w:r>
-                        <w:t xml:space="preserve"> ,</w:t>
-                      </w:r>
-                      <w:proofErr w:type="gramEnd"/>
-                      <w:r>
                         <w:t xml:space="preserve"> </w:t>
                       </w:r>
                       <w:proofErr w:type="spellStart"/>
@@ -5521,23 +5423,13 @@
                         <w:t>= 1</w:t>
                       </w:r>
                       <w:r>
-                        <w:t xml:space="preserve"> ,</w:t>
-                      </w:r>
-                    </w:p>
-                    <w:p>
-                      <w:pPr>
-                        <w:jc w:val="center"/>
-                      </w:pPr>
-                      <w:r>
-                        <w:t xml:space="preserve"> </w:t>
+                        <w:t xml:space="preserve"> , </w:t>
                       </w:r>
                       <w:proofErr w:type="spellStart"/>
-                      <w:proofErr w:type="gramStart"/>
                       <w:r>
                         <w:t>wr</w:t>
                       </w:r>
                       <w:proofErr w:type="spellEnd"/>
-                      <w:proofErr w:type="gramEnd"/>
                       <w:r>
                         <w:t xml:space="preserve"> = 0</w:t>
                       </w:r>
@@ -5614,7 +5506,7 @@
           </mc:Choice>
           <mc:Fallback>
             <w:pict>
-              <v:oval w14:anchorId="5CAA2664" id="Oval 12" o:spid="_x0000_s1026" style="position:absolute;margin-left:196.5pt;margin-top:177.75pt;width:147pt;height:138pt;z-index:251669504;visibility:visible;mso-wrap-style:square;mso-wrap-distance-left:9pt;mso-wrap-distance-top:0;mso-wrap-distance-right:9pt;mso-wrap-distance-bottom:0;mso-position-horizontal:absolute;mso-position-horizontal-relative:margin;mso-position-vertical:absolute;mso-position-vertical-relative:text;v-text-anchor:middle" o:gfxdata="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" fillcolor="#5b9bd5 [3204]" strokecolor="#1f4d78 [1604]" strokeweight="1pt">
+              <v:oval w14:anchorId="344675E5" id="Oval 12" o:spid="_x0000_s1026" style="position:absolute;margin-left:196.5pt;margin-top:177.75pt;width:147pt;height:138pt;z-index:251669504;visibility:visible;mso-wrap-style:square;mso-wrap-distance-left:9pt;mso-wrap-distance-top:0;mso-wrap-distance-right:9pt;mso-wrap-distance-bottom:0;mso-position-horizontal:absolute;mso-position-horizontal-relative:margin;mso-position-vertical:absolute;mso-position-vertical-relative:text;v-text-anchor:middle" o:gfxdata="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" fillcolor="#5b9bd5 [3204]" strokecolor="#1f4d78 [1604]" strokeweight="1pt">
                 <v:stroke joinstyle="miter"/>
                 <w10:wrap anchorx="margin"/>
               </v:oval>
@@ -5687,7 +5579,7 @@
           </mc:Choice>
           <mc:Fallback>
             <w:pict>
-              <v:oval w14:anchorId="17D2BCA5" id="Oval 13" o:spid="_x0000_s1026" style="position:absolute;margin-left:0;margin-top:186pt;width:147pt;height:138pt;z-index:251671552;visibility:visible;mso-wrap-style:square;mso-wrap-distance-left:9pt;mso-wrap-distance-top:0;mso-wrap-distance-right:9pt;mso-wrap-distance-bottom:0;mso-position-horizontal:left;mso-position-horizontal-relative:margin;mso-position-vertical:absolute;mso-position-vertical-relative:text;v-text-anchor:middle" o:gfxdata="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" fillcolor="#5b9bd5 [3204]" strokecolor="#1f4d78 [1604]" strokeweight="1pt">
+              <v:oval w14:anchorId="621BFDBA" id="Oval 13" o:spid="_x0000_s1026" style="position:absolute;margin-left:0;margin-top:186pt;width:147pt;height:138pt;z-index:251671552;visibility:visible;mso-wrap-style:square;mso-wrap-distance-left:9pt;mso-wrap-distance-top:0;mso-wrap-distance-right:9pt;mso-wrap-distance-bottom:0;mso-position-horizontal:left;mso-position-horizontal-relative:margin;mso-position-vertical:absolute;mso-position-vertical-relative:text;v-text-anchor:middle" o:gfxdata="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" fillcolor="#5b9bd5 [3204]" strokecolor="#1f4d78 [1604]" strokeweight="1pt">
                 <v:stroke joinstyle="miter"/>
                 <w10:wrap anchorx="margin"/>
               </v:oval>
@@ -6651,8 +6543,6 @@
           <w:lang w:bidi="fa-IR"/>
         </w:rPr>
       </w:pPr>
-      <w:bookmarkStart w:id="0" w:name="_GoBack"/>
-      <w:bookmarkEnd w:id="0"/>
       <w:r>
         <w:rPr>
           <w:rFonts w:hint="cs"/>

</xml_diff>